<commit_message>
blaser avec un z
</commit_message>
<xml_diff>
--- a/doc-utilisateur.docx
+++ b/doc-utilisateur.docx
@@ -77,11 +77,9 @@
       <w:r>
         <w:t xml:space="preserve">Le téléchargement de l’application sera </w:t>
       </w:r>
-      <w:proofErr w:type="gramStart"/>
       <w:r>
         <w:t>gratuite</w:t>
       </w:r>
-      <w:proofErr w:type="gramEnd"/>
       <w:r>
         <w:t xml:space="preserve"> mais comportera des achats intégrés sous la forme d’abonnement : Par défaut, un utilisateur aura un abonnement « starter », cet abonnement permettra à l’utilisateur d’intégrer un nombre de vêtements limité dans l’application. En revanche, si l’utilisateur décide de souscrire à l’abonnement « premium », il pourra intégrer un nombre de vêtement illimité dans l’application.</w:t>
       </w:r>
@@ -117,7 +115,6 @@
         </w:rPr>
         <w:t xml:space="preserve">La </w:t>
       </w:r>
-      <w:proofErr w:type="spellStart"/>
       <w:r>
         <w:rPr>
           <w:color w:val="0070C0"/>
@@ -134,17 +131,7 @@
           <w:szCs w:val="32"/>
           <w:u w:val="single"/>
         </w:rPr>
-        <w:t>avbar</w:t>
-      </w:r>
-      <w:proofErr w:type="spellEnd"/>
-      <w:r>
-        <w:rPr>
-          <w:color w:val="0070C0"/>
-          <w:sz w:val="32"/>
-          <w:szCs w:val="32"/>
-          <w:u w:val="single"/>
-        </w:rPr>
-        <w:t> </w:t>
+        <w:t>avbar </w:t>
       </w:r>
     </w:p>
     <w:p>
@@ -262,13 +249,8 @@
     </w:p>
     <w:p>
       <w:r>
-        <w:t xml:space="preserve">Mettre le logo de l’application au centre de la </w:t>
-      </w:r>
-      <w:proofErr w:type="spellStart"/>
-      <w:r>
-        <w:t>navbar</w:t>
-      </w:r>
-      <w:proofErr w:type="spellEnd"/>
+        <w:t>Mettre le logo de l’application au centre de la navbar</w:t>
+      </w:r>
     </w:p>
     <w:p>
       <w:pPr>
@@ -324,7 +306,6 @@
           <w:szCs w:val="32"/>
         </w:rPr>
       </w:pPr>
-      <w:bookmarkStart w:id="0" w:name="_GoBack"/>
       <w:r>
         <w:rPr>
           <w:sz w:val="32"/>
@@ -333,7 +314,6 @@
         <w:br w:type="page"/>
       </w:r>
     </w:p>
-    <w:bookmarkEnd w:id="0"/>
     <w:p>
       <w:pPr>
         <w:pStyle w:val="Paragraphedeliste"/>
@@ -454,21 +434,7 @@
         <w:rPr>
           <w:lang w:val="en-US"/>
         </w:rPr>
-        <w:t xml:space="preserve">Email – password – google- </w:t>
-      </w:r>
-      <w:proofErr w:type="spellStart"/>
-      <w:r>
-        <w:rPr>
-          <w:lang w:val="en-US"/>
-        </w:rPr>
-        <w:t>facebook</w:t>
-      </w:r>
-      <w:proofErr w:type="spellEnd"/>
-      <w:r>
-        <w:rPr>
-          <w:lang w:val="en-US"/>
-        </w:rPr>
-        <w:t xml:space="preserve"> – register</w:t>
+        <w:t>Email – password – google- facebook – register</w:t>
       </w:r>
     </w:p>
     <w:p>
@@ -561,67 +527,17 @@
           <w:lang w:val="en-US"/>
         </w:rPr>
       </w:pPr>
-      <w:proofErr w:type="spellStart"/>
       <w:r>
         <w:rPr>
           <w:lang w:val="en-US"/>
         </w:rPr>
-        <w:t>Firstname</w:t>
-      </w:r>
-      <w:proofErr w:type="spellEnd"/>
+        <w:t>Firstname – lastname – email – sexe (h – f)</w:t>
+      </w:r>
       <w:r>
         <w:rPr>
           <w:lang w:val="en-US"/>
         </w:rPr>
-        <w:t xml:space="preserve"> – </w:t>
-      </w:r>
-      <w:proofErr w:type="spellStart"/>
-      <w:r>
-        <w:rPr>
-          <w:lang w:val="en-US"/>
-        </w:rPr>
-        <w:t>lastname</w:t>
-      </w:r>
-      <w:proofErr w:type="spellEnd"/>
-      <w:r>
-        <w:rPr>
-          <w:lang w:val="en-US"/>
-        </w:rPr>
-        <w:t xml:space="preserve"> – email – </w:t>
-      </w:r>
-      <w:proofErr w:type="spellStart"/>
-      <w:r>
-        <w:rPr>
-          <w:lang w:val="en-US"/>
-        </w:rPr>
-        <w:t>sexe</w:t>
-      </w:r>
-      <w:proofErr w:type="spellEnd"/>
-      <w:r>
-        <w:rPr>
-          <w:lang w:val="en-US"/>
-        </w:rPr>
-        <w:t xml:space="preserve"> (h – f)</w:t>
-      </w:r>
-      <w:r>
-        <w:rPr>
-          <w:lang w:val="en-US"/>
-        </w:rPr>
-        <w:t xml:space="preserve"> – </w:t>
-      </w:r>
-      <w:proofErr w:type="spellStart"/>
-      <w:r>
-        <w:rPr>
-          <w:lang w:val="en-US"/>
-        </w:rPr>
-        <w:t>sexe</w:t>
-      </w:r>
-      <w:proofErr w:type="spellEnd"/>
-      <w:r>
-        <w:rPr>
-          <w:lang w:val="en-US"/>
-        </w:rPr>
-        <w:t xml:space="preserve"> – </w:t>
+        <w:t xml:space="preserve"> – sexe – </w:t>
       </w:r>
       <w:r>
         <w:rPr>
@@ -904,42 +820,10 @@
     </w:p>
     <w:p>
       <w:r>
-        <w:t>Modification des infos (</w:t>
-      </w:r>
-      <w:proofErr w:type="spellStart"/>
-      <w:r>
-        <w:t>firstname</w:t>
-      </w:r>
-      <w:proofErr w:type="spellEnd"/>
-      <w:r>
-        <w:t xml:space="preserve"> – </w:t>
-      </w:r>
-      <w:proofErr w:type="spellStart"/>
-      <w:r>
-        <w:t>lastname</w:t>
-      </w:r>
-      <w:proofErr w:type="spellEnd"/>
-      <w:r>
-        <w:t xml:space="preserve"> -</w:t>
-      </w:r>
-      <w:proofErr w:type="spellStart"/>
-      <w:r>
-        <w:t>password</w:t>
-      </w:r>
-      <w:proofErr w:type="spellEnd"/>
-      <w:r>
-        <w:t xml:space="preserve"> – </w:t>
-      </w:r>
-      <w:r>
-        <w:t xml:space="preserve">sexe – </w:t>
-      </w:r>
-      <w:proofErr w:type="spellStart"/>
-      <w:r>
-        <w:t>age</w:t>
-      </w:r>
-      <w:proofErr w:type="spellEnd"/>
-      <w:r>
-        <w:t xml:space="preserve"> - </w:t>
+        <w:t xml:space="preserve">Modification des infos (firstname – lastname -password – </w:t>
+      </w:r>
+      <w:r>
+        <w:t xml:space="preserve">sexe – age - </w:t>
       </w:r>
       <w:r>
         <w:t>photo de profil)</w:t>
@@ -1115,20 +999,7 @@
           <w:szCs w:val="24"/>
           <w:u w:val="single"/>
         </w:rPr>
-        <w:t>Voir annexe</w:t>
-      </w:r>
-      <w:r>
-        <w:rPr>
-          <w:rFonts w:ascii="Arial" w:hAnsi="Arial" w:cs="Arial"/>
-          <w:b/>
-          <w:bCs/>
-          <w:i/>
-          <w:iCs/>
-          <w:sz w:val="24"/>
-          <w:szCs w:val="24"/>
-          <w:u w:val="single"/>
-        </w:rPr>
-        <w:t>8</w:t>
+        <w:t>Voir annexe8</w:t>
       </w:r>
     </w:p>
     <w:p>
@@ -1639,11 +1510,9 @@
           <w:numId w:val="5"/>
         </w:numPr>
       </w:pPr>
-      <w:proofErr w:type="spellStart"/>
       <w:r>
         <w:t>Tongues</w:t>
       </w:r>
-      <w:proofErr w:type="spellEnd"/>
     </w:p>
     <w:p>
       <w:pPr>
@@ -1951,7 +1820,15 @@
         </w:numPr>
       </w:pPr>
       <w:r>
-        <w:t>Blaser</w:t>
+        <w:t>Bla</w:t>
+      </w:r>
+      <w:r>
+        <w:t>z</w:t>
+      </w:r>
+      <w:bookmarkStart w:id="0" w:name="_GoBack"/>
+      <w:bookmarkEnd w:id="0"/>
+      <w:r>
+        <w:t>er</w:t>
       </w:r>
     </w:p>
     <w:p>
@@ -2223,6 +2100,7 @@
           <w:dataBinding w:prefixMappings="xmlns:ns0='http://purl.org/dc/elements/1.1/' xmlns:ns1='http://schemas.openxmlformats.org/package/2006/metadata/core-properties' " w:xpath="/ns1:coreProperties[1]/ns0:creator[1]" w:storeItemID="{6C3C8BC8-F283-45AE-878A-BAB7291924A1}"/>
           <w:text/>
         </w:sdtPr>
+        <w:sdtEndPr/>
         <w:sdtContent>
           <w:tc>
             <w:tcPr>
@@ -2247,7 +2125,7 @@
                   <w:sz w:val="18"/>
                   <w:szCs w:val="18"/>
                 </w:rPr>
-                <w:t>miranto razafindrazaka – LOIC ROGER</w:t>
+                <w:t>miranto razafindrazaka</w:t>
               </w:r>
             </w:p>
           </w:tc>
@@ -3452,7 +3330,7 @@
     <w:charset w:val="00"/>
     <w:family w:val="roman"/>
     <w:pitch w:val="variable"/>
-    <w:sig w:usb0="E0002AFF" w:usb1="C0007843" w:usb2="00000009" w:usb3="00000000" w:csb0="000001FF" w:csb1="00000000"/>
+    <w:sig w:usb0="E0002EFF" w:usb1="C000785B" w:usb2="00000009" w:usb3="00000000" w:csb0="000001FF" w:csb1="00000000"/>
   </w:font>
   <w:font w:name="Courier New">
     <w:panose1 w:val="02070309020205020404"/>
@@ -3473,21 +3351,21 @@
     <w:charset w:val="00"/>
     <w:family w:val="swiss"/>
     <w:pitch w:val="variable"/>
-    <w:sig w:usb0="E0002AFF" w:usb1="4000ACFF" w:usb2="00000001" w:usb3="00000000" w:csb0="000001FF" w:csb1="00000000"/>
+    <w:sig w:usb0="E4002EFF" w:usb1="C000247B" w:usb2="00000009" w:usb3="00000000" w:csb0="000001FF" w:csb1="00000000"/>
   </w:font>
   <w:font w:name="Arial">
     <w:panose1 w:val="020B0604020202020204"/>
     <w:charset w:val="00"/>
     <w:family w:val="swiss"/>
     <w:pitch w:val="variable"/>
-    <w:sig w:usb0="E0002AFF" w:usb1="C0007843" w:usb2="00000009" w:usb3="00000000" w:csb0="000001FF" w:csb1="00000000"/>
+    <w:sig w:usb0="E0002EFF" w:usb1="C000785B" w:usb2="00000009" w:usb3="00000000" w:csb0="000001FF" w:csb1="00000000"/>
   </w:font>
   <w:font w:name="Calibri Light">
     <w:panose1 w:val="020F0302020204030204"/>
     <w:charset w:val="00"/>
     <w:family w:val="swiss"/>
     <w:pitch w:val="variable"/>
-    <w:sig w:usb0="A0002AEF" w:usb1="4000207B" w:usb2="00000000" w:usb3="00000000" w:csb0="000001FF" w:csb1="00000000"/>
+    <w:sig w:usb0="E4002EFF" w:usb1="C000247B" w:usb2="00000009" w:usb3="00000000" w:csb0="000001FF" w:csb1="00000000"/>
   </w:font>
 </w:fonts>
 </file>
@@ -3510,6 +3388,8 @@
   <w:rsids>
     <w:rsidRoot w:val="003C0E0E"/>
     <w:rsid w:val="003C0E0E"/>
+    <w:rsid w:val="008147A0"/>
+    <w:rsid w:val="008152CB"/>
     <w:rsid w:val="009A0C10"/>
   </w:rsids>
   <m:mathPr>
@@ -4284,7 +4164,7 @@
 </file>
 
 <file path=customXml/itemProps1.xml><?xml version="1.0" encoding="utf-8"?>
-<ds:datastoreItem xmlns:ds="http://schemas.openxmlformats.org/officeDocument/2006/customXml" ds:itemID="{4C81D2F5-31DD-4702-8E51-23379D67A323}">
+<ds:datastoreItem xmlns:ds="http://schemas.openxmlformats.org/officeDocument/2006/customXml" ds:itemID="{7AB2BEDE-9BED-4287-BD5B-E8DEF31CA5E3}">
   <ds:schemaRefs>
     <ds:schemaRef ds:uri="http://schemas.openxmlformats.org/officeDocument/2006/bibliography"/>
   </ds:schemaRefs>

</xml_diff>

<commit_message>
push form doc user
</commit_message>
<xml_diff>
--- a/doc-utilisateur.docx
+++ b/doc-utilisateur.docx
@@ -8,706 +8,1188 @@
         <w:rPr>
           <w:b/>
           <w:bCs/>
+          <w:color w:val="0070C0"/>
           <w:sz w:val="32"/>
           <w:szCs w:val="32"/>
         </w:rPr>
       </w:pPr>
       <w:r>
+        <w:rPr>
+          <w:b/>
+          <w:bCs/>
+          <w:color w:val="0070C0"/>
+          <w:sz w:val="32"/>
+          <w:szCs w:val="32"/>
+        </w:rPr>
+        <w:t>DOCUMENT UTILISATEUR</w:t>
+      </w:r>
+    </w:p>
+    <w:p>
+      <w:pPr>
+        <w:jc w:val="center"/>
         <w:rPr>
           <w:b/>
           <w:bCs/>
           <w:sz w:val="32"/>
           <w:szCs w:val="32"/>
         </w:rPr>
-        <w:t>DOCUMENT UTILISATEUR</w:t>
-      </w:r>
-    </w:p>
-    <w:p>
-      <w:pPr>
-        <w:jc w:val="center"/>
-        <w:rPr>
+      </w:pPr>
+    </w:p>
+    <w:p>
+      <w:pPr>
+        <w:ind w:firstLine="708"/>
+        <w:rPr>
+          <w:color w:val="0070C0"/>
+          <w:sz w:val="32"/>
+          <w:szCs w:val="32"/>
+        </w:rPr>
+      </w:pPr>
+      <w:r>
+        <w:rPr>
+          <w:color w:val="0070C0"/>
+          <w:sz w:val="32"/>
+          <w:szCs w:val="32"/>
+        </w:rPr>
+        <w:t>Introduction :</w:t>
+      </w:r>
+    </w:p>
+    <w:p>
+      <w:r>
+        <w:t xml:space="preserve">Ce projet sera une app-mobile permettant à un utilisateur de rentrer ses vêtements dans </w:t>
+      </w:r>
+      <w:r>
+        <w:t xml:space="preserve">l’application. Une fois son dressing intégré, en fonction de la localisation et de la météo, un bot proposera à l’utilisateur plusieurs vêtements adéquats en fonction de la température et de la météo (des bottes et un manteau </w:t>
+      </w:r>
+      <w:r>
+        <w:t>s’il</w:t>
+      </w:r>
+      <w:r>
+        <w:t xml:space="preserve"> pleut ou un t-shirt et des baskets </w:t>
+      </w:r>
+      <w:r>
+        <w:t>s’il</w:t>
+      </w:r>
+      <w:r>
+        <w:t xml:space="preserve"> fait beau).</w:t>
+      </w:r>
+    </w:p>
+    <w:p>
+      <w:r>
+        <w:t xml:space="preserve">Le téléchargement de l’application sera </w:t>
+      </w:r>
+      <w:proofErr w:type="gramStart"/>
+      <w:r>
+        <w:t>gratuite</w:t>
+      </w:r>
+      <w:proofErr w:type="gramEnd"/>
+      <w:r>
+        <w:t xml:space="preserve"> mais comportera des achats intégrés sous la forme d’abonnement : Par défaut, un utilisateur aura un abonnement « starter », cet abonnement permettra à l’utilisateur d’intégrer un nombre de vêtements limité dans l’application. En revanche, si l’utilisateur décide de souscrire à l’abonnement « premium », il pourra intégrer un nombre de vêtement illimité dans l’application.</w:t>
+      </w:r>
+    </w:p>
+    <w:p>
+      <w:pPr>
+        <w:rPr>
+          <w:sz w:val="32"/>
+          <w:szCs w:val="32"/>
+        </w:rPr>
+      </w:pPr>
+    </w:p>
+    <w:p>
+      <w:pPr>
+        <w:pStyle w:val="Paragraphedeliste"/>
+        <w:numPr>
+          <w:ilvl w:val="0"/>
+          <w:numId w:val="2"/>
+        </w:numPr>
+        <w:rPr>
+          <w:color w:val="0070C0"/>
+          <w:sz w:val="32"/>
+          <w:szCs w:val="32"/>
+          <w:u w:val="single"/>
+        </w:rPr>
+      </w:pPr>
+      <w:r>
+        <w:rPr>
+          <w:color w:val="0070C0"/>
+          <w:sz w:val="32"/>
+          <w:szCs w:val="32"/>
+          <w:u w:val="single"/>
+        </w:rPr>
+        <w:t xml:space="preserve">La </w:t>
+      </w:r>
+      <w:proofErr w:type="spellStart"/>
+      <w:r>
+        <w:rPr>
+          <w:color w:val="0070C0"/>
+          <w:sz w:val="32"/>
+          <w:szCs w:val="32"/>
+          <w:u w:val="single"/>
+        </w:rPr>
+        <w:t>N</w:t>
+      </w:r>
+      <w:r>
+        <w:rPr>
+          <w:color w:val="0070C0"/>
+          <w:sz w:val="32"/>
+          <w:szCs w:val="32"/>
+          <w:u w:val="single"/>
+        </w:rPr>
+        <w:t>avbar</w:t>
+      </w:r>
+      <w:proofErr w:type="spellEnd"/>
+      <w:r>
+        <w:rPr>
+          <w:color w:val="0070C0"/>
+          <w:sz w:val="32"/>
+          <w:szCs w:val="32"/>
+          <w:u w:val="single"/>
+        </w:rPr>
+        <w:t> </w:t>
+      </w:r>
+    </w:p>
+    <w:p>
+      <w:pPr>
+        <w:pStyle w:val="Paragraphedeliste"/>
+        <w:jc w:val="right"/>
+        <w:rPr>
+          <w:rFonts w:ascii="Arial" w:hAnsi="Arial" w:cs="Arial"/>
           <w:b/>
           <w:bCs/>
+          <w:i/>
+          <w:iCs/>
+          <w:sz w:val="24"/>
+          <w:szCs w:val="24"/>
+          <w:u w:val="single"/>
+        </w:rPr>
+      </w:pPr>
+      <w:r>
+        <w:rPr>
+          <w:rFonts w:ascii="Arial" w:hAnsi="Arial" w:cs="Arial"/>
+          <w:b/>
+          <w:bCs/>
+          <w:i/>
+          <w:iCs/>
+          <w:sz w:val="24"/>
+          <w:szCs w:val="24"/>
+          <w:u w:val="single"/>
+        </w:rPr>
+        <w:t>Voir annexe1.</w:t>
+      </w:r>
+    </w:p>
+    <w:p>
+      <w:pPr>
+        <w:pStyle w:val="Paragraphedeliste"/>
+        <w:numPr>
+          <w:ilvl w:val="1"/>
+          <w:numId w:val="2"/>
+        </w:numPr>
+        <w:rPr>
+          <w:color w:val="92D050"/>
+          <w:u w:val="single"/>
+        </w:rPr>
+      </w:pPr>
+      <w:r>
+        <w:rPr>
+          <w:color w:val="92D050"/>
+          <w:u w:val="single"/>
+        </w:rPr>
+        <w:t>Le menu burger :</w:t>
+      </w:r>
+    </w:p>
+    <w:p>
+      <w:pPr>
+        <w:spacing w:line="240" w:lineRule="auto"/>
+        <w:ind w:left="1416"/>
+      </w:pPr>
+      <w:r>
+        <w:t>Mon dressing</w:t>
+      </w:r>
+    </w:p>
+    <w:p>
+      <w:pPr>
+        <w:spacing w:line="240" w:lineRule="auto"/>
+        <w:ind w:left="1416"/>
+      </w:pPr>
+      <w:r>
+        <w:t>Profil</w:t>
+      </w:r>
+    </w:p>
+    <w:p>
+      <w:pPr>
+        <w:spacing w:line="240" w:lineRule="auto"/>
+        <w:ind w:left="1416"/>
+      </w:pPr>
+      <w:r>
+        <w:t>Abonnement</w:t>
+      </w:r>
+    </w:p>
+    <w:p>
+      <w:pPr>
+        <w:spacing w:line="240" w:lineRule="auto"/>
+        <w:ind w:left="1416"/>
+      </w:pPr>
+      <w:r>
+        <w:t>Déconnexion</w:t>
+      </w:r>
+    </w:p>
+    <w:p>
+      <w:pPr>
+        <w:pStyle w:val="Paragraphedeliste"/>
+        <w:rPr>
+          <w:u w:val="single"/>
+        </w:rPr>
+      </w:pPr>
+    </w:p>
+    <w:p>
+      <w:pPr>
+        <w:pStyle w:val="Paragraphedeliste"/>
+        <w:numPr>
+          <w:ilvl w:val="1"/>
+          <w:numId w:val="2"/>
+        </w:numPr>
+        <w:rPr>
+          <w:color w:val="92D050"/>
+          <w:u w:val="single"/>
+        </w:rPr>
+      </w:pPr>
+      <w:r>
+        <w:rPr>
+          <w:color w:val="92D050"/>
+          <w:u w:val="single"/>
+        </w:rPr>
+        <w:t>Le logo</w:t>
+      </w:r>
+    </w:p>
+    <w:p>
+      <w:r>
+        <w:t xml:space="preserve">Mettre le logo de l’application au centre de la </w:t>
+      </w:r>
+      <w:proofErr w:type="spellStart"/>
+      <w:r>
+        <w:t>navbar</w:t>
+      </w:r>
+      <w:proofErr w:type="spellEnd"/>
+    </w:p>
+    <w:p>
+      <w:pPr>
+        <w:rPr>
+          <w:u w:val="single"/>
+        </w:rPr>
+      </w:pPr>
+    </w:p>
+    <w:p>
+      <w:pPr>
+        <w:rPr>
+          <w:u w:val="single"/>
+        </w:rPr>
+      </w:pPr>
+    </w:p>
+    <w:p>
+      <w:pPr>
+        <w:pStyle w:val="Paragraphedeliste"/>
+        <w:numPr>
+          <w:ilvl w:val="1"/>
+          <w:numId w:val="2"/>
+        </w:numPr>
+        <w:rPr>
+          <w:color w:val="92D050"/>
+          <w:u w:val="single"/>
+        </w:rPr>
+      </w:pPr>
+      <w:r>
+        <w:rPr>
+          <w:color w:val="92D050"/>
+          <w:u w:val="single"/>
+        </w:rPr>
+        <w:t>Bouton ajouter un vêtement</w:t>
+      </w:r>
+    </w:p>
+    <w:p>
+      <w:pPr>
+        <w:pStyle w:val="Paragraphedeliste"/>
+        <w:rPr>
+          <w:u w:val="single"/>
+        </w:rPr>
+      </w:pPr>
+    </w:p>
+    <w:p>
+      <w:r>
+        <w:t>Mettre un raccourci sous la forme d’un bouton pour ajouter un vêtement.</w:t>
+      </w:r>
+    </w:p>
+    <w:p>
+      <w:pPr>
+        <w:rPr>
           <w:sz w:val="32"/>
           <w:szCs w:val="32"/>
         </w:rPr>
       </w:pPr>
-    </w:p>
-    <w:p>
-      <w:pPr>
-        <w:ind w:firstLine="708"/>
+      <w:bookmarkStart w:id="0" w:name="_GoBack"/>
+      <w:r>
         <w:rPr>
           <w:sz w:val="32"/>
           <w:szCs w:val="32"/>
         </w:rPr>
-      </w:pPr>
-      <w:r>
-        <w:rPr>
+        <w:br w:type="page"/>
+      </w:r>
+    </w:p>
+    <w:bookmarkEnd w:id="0"/>
+    <w:p>
+      <w:pPr>
+        <w:pStyle w:val="Paragraphedeliste"/>
+        <w:numPr>
+          <w:ilvl w:val="0"/>
+          <w:numId w:val="2"/>
+        </w:numPr>
+        <w:rPr>
+          <w:color w:val="0070C0"/>
           <w:sz w:val="32"/>
           <w:szCs w:val="32"/>
-        </w:rPr>
-        <w:t>Introduction :</w:t>
-      </w:r>
-    </w:p>
-    <w:p>
-      <w:r>
-        <w:t xml:space="preserve">Ce projet sera une app-mobile permettant à un utilisateur de rentrer ses vêtements dans </w:t>
-      </w:r>
-      <w:r>
-        <w:t xml:space="preserve">l’application. Une fois son dressing intégré, en fonction de la localisation et de la météo, un bot proposera à l’utilisateur plusieurs vêtements adéquats en fonction de la température et de la météo (des bottes et un manteau </w:t>
-      </w:r>
-      <w:proofErr w:type="gramStart"/>
-      <w:r>
-        <w:t>si il</w:t>
-      </w:r>
-      <w:proofErr w:type="gramEnd"/>
-      <w:r>
-        <w:t xml:space="preserve"> pleut ou un t-shirt et des baskets si il fait beau).</w:t>
-      </w:r>
-    </w:p>
-    <w:p>
-      <w:r>
-        <w:t xml:space="preserve">Le téléchargement de l’application sera </w:t>
-      </w:r>
-      <w:proofErr w:type="gramStart"/>
-      <w:r>
-        <w:t>gratuite</w:t>
-      </w:r>
-      <w:proofErr w:type="gramEnd"/>
-      <w:r>
-        <w:t xml:space="preserve"> mais comportera des achats intégrés sous la forme d’abonnement : Par défaut, un utilisateur aura un abonnement « starter », cet abonnement permettra à l’utilisateur d’intégrer un nombre de vêtements limité dans l’application. En revanche, si l’utilisateur décide de souscrire à l’abonnement « premium », il pourra intégrer un nombre de vêtement illimité dans l’application.</w:t>
-      </w:r>
-    </w:p>
-    <w:p>
-      <w:pPr>
-        <w:rPr>
+          <w:u w:val="single"/>
+        </w:rPr>
+      </w:pPr>
+      <w:r>
+        <w:rPr>
+          <w:color w:val="0070C0"/>
           <w:sz w:val="32"/>
           <w:szCs w:val="32"/>
-        </w:rPr>
-      </w:pPr>
-      <w:bookmarkStart w:id="0" w:name="_GoBack"/>
-      <w:bookmarkEnd w:id="0"/>
-    </w:p>
-    <w:p>
-      <w:pPr>
-        <w:pStyle w:val="Paragraphedeliste"/>
-        <w:numPr>
-          <w:ilvl w:val="0"/>
-          <w:numId w:val="2"/>
-        </w:numPr>
+          <w:u w:val="single"/>
+        </w:rPr>
+        <w:lastRenderedPageBreak/>
+        <w:t>Les pages</w:t>
+      </w:r>
+    </w:p>
+    <w:p>
+      <w:pPr>
         <w:rPr>
           <w:sz w:val="32"/>
           <w:szCs w:val="32"/>
           <w:u w:val="single"/>
         </w:rPr>
       </w:pPr>
-      <w:r>
-        <w:rPr>
+    </w:p>
+    <w:p>
+      <w:pPr>
+        <w:pStyle w:val="Paragraphedeliste"/>
+        <w:numPr>
+          <w:ilvl w:val="1"/>
+          <w:numId w:val="2"/>
+        </w:numPr>
+        <w:rPr>
+          <w:color w:val="92D050"/>
+          <w:u w:val="single"/>
+        </w:rPr>
+      </w:pPr>
+      <w:r>
+        <w:rPr>
+          <w:color w:val="92D050"/>
+          <w:u w:val="single"/>
+        </w:rPr>
+        <w:t>L’authentification</w:t>
+      </w:r>
+    </w:p>
+    <w:p>
+      <w:pPr>
+        <w:ind w:left="360"/>
+        <w:jc w:val="right"/>
+        <w:rPr>
+          <w:rFonts w:ascii="Arial" w:hAnsi="Arial" w:cs="Arial"/>
+          <w:b/>
+          <w:bCs/>
+          <w:i/>
+          <w:iCs/>
+          <w:sz w:val="24"/>
+          <w:szCs w:val="24"/>
+          <w:u w:val="single"/>
+        </w:rPr>
+      </w:pPr>
+      <w:r>
+        <w:rPr>
+          <w:rFonts w:ascii="Arial" w:hAnsi="Arial" w:cs="Arial"/>
+          <w:b/>
+          <w:bCs/>
+          <w:i/>
+          <w:iCs/>
+          <w:sz w:val="24"/>
+          <w:szCs w:val="24"/>
+          <w:u w:val="single"/>
+        </w:rPr>
+        <w:t>Voir annexe</w:t>
+      </w:r>
+      <w:r>
+        <w:rPr>
+          <w:rFonts w:ascii="Arial" w:hAnsi="Arial" w:cs="Arial"/>
+          <w:b/>
+          <w:bCs/>
+          <w:i/>
+          <w:iCs/>
+          <w:sz w:val="24"/>
+          <w:szCs w:val="24"/>
+          <w:u w:val="single"/>
+        </w:rPr>
+        <w:t>2</w:t>
+      </w:r>
+      <w:r>
+        <w:rPr>
+          <w:rFonts w:ascii="Arial" w:hAnsi="Arial" w:cs="Arial"/>
+          <w:b/>
+          <w:bCs/>
+          <w:i/>
+          <w:iCs/>
+          <w:sz w:val="24"/>
+          <w:szCs w:val="24"/>
+          <w:u w:val="single"/>
+        </w:rPr>
+        <w:t>.</w:t>
+      </w:r>
+    </w:p>
+    <w:p>
+      <w:pPr>
+        <w:ind w:firstLine="360"/>
+        <w:rPr>
+          <w:lang w:val="en-US"/>
+        </w:rPr>
+      </w:pPr>
+      <w:r>
+        <w:rPr>
+          <w:lang w:val="en-US"/>
+        </w:rPr>
+        <w:t xml:space="preserve">Email – password – google- </w:t>
+      </w:r>
+      <w:proofErr w:type="spellStart"/>
+      <w:r>
+        <w:rPr>
+          <w:lang w:val="en-US"/>
+        </w:rPr>
+        <w:t>facebook</w:t>
+      </w:r>
+      <w:proofErr w:type="spellEnd"/>
+      <w:r>
+        <w:rPr>
+          <w:lang w:val="en-US"/>
+        </w:rPr>
+        <w:t xml:space="preserve"> – register</w:t>
+      </w:r>
+    </w:p>
+    <w:p>
+      <w:pPr>
+        <w:rPr>
+          <w:u w:val="single"/>
+          <w:lang w:val="en-US"/>
+        </w:rPr>
+      </w:pPr>
+    </w:p>
+    <w:p>
+      <w:pPr>
+        <w:pStyle w:val="Paragraphedeliste"/>
+        <w:numPr>
+          <w:ilvl w:val="1"/>
+          <w:numId w:val="2"/>
+        </w:numPr>
+        <w:rPr>
+          <w:color w:val="92D050"/>
+          <w:u w:val="single"/>
+        </w:rPr>
+      </w:pPr>
+      <w:r>
+        <w:rPr>
+          <w:color w:val="92D050"/>
+          <w:u w:val="single"/>
+        </w:rPr>
+        <w:t>L’inscription</w:t>
+      </w:r>
+    </w:p>
+    <w:p>
+      <w:pPr>
+        <w:ind w:left="360"/>
+        <w:jc w:val="right"/>
+        <w:rPr>
+          <w:rFonts w:ascii="Arial" w:hAnsi="Arial" w:cs="Arial"/>
+          <w:b/>
+          <w:bCs/>
+          <w:i/>
+          <w:iCs/>
+          <w:sz w:val="24"/>
+          <w:szCs w:val="24"/>
+          <w:u w:val="single"/>
+        </w:rPr>
+      </w:pPr>
+      <w:r>
+        <w:rPr>
+          <w:rFonts w:ascii="Arial" w:hAnsi="Arial" w:cs="Arial"/>
+          <w:b/>
+          <w:bCs/>
+          <w:i/>
+          <w:iCs/>
+          <w:sz w:val="24"/>
+          <w:szCs w:val="24"/>
+          <w:u w:val="single"/>
+        </w:rPr>
+        <w:t>Voir annexe</w:t>
+      </w:r>
+      <w:r>
+        <w:rPr>
+          <w:rFonts w:ascii="Arial" w:hAnsi="Arial" w:cs="Arial"/>
+          <w:b/>
+          <w:bCs/>
+          <w:i/>
+          <w:iCs/>
+          <w:sz w:val="24"/>
+          <w:szCs w:val="24"/>
+          <w:u w:val="single"/>
+        </w:rPr>
+        <w:t>3</w:t>
+      </w:r>
+      <w:r>
+        <w:rPr>
+          <w:rFonts w:ascii="Arial" w:hAnsi="Arial" w:cs="Arial"/>
+          <w:b/>
+          <w:bCs/>
+          <w:i/>
+          <w:iCs/>
+          <w:sz w:val="24"/>
+          <w:szCs w:val="24"/>
+          <w:u w:val="single"/>
+        </w:rPr>
+        <w:t>.</w:t>
+      </w:r>
+    </w:p>
+    <w:p>
+      <w:pPr>
+        <w:ind w:left="360"/>
+        <w:rPr>
+          <w:lang w:val="en-US"/>
+        </w:rPr>
+      </w:pPr>
+      <w:proofErr w:type="spellStart"/>
+      <w:r>
+        <w:rPr>
+          <w:lang w:val="en-US"/>
+        </w:rPr>
+        <w:t>Firstname</w:t>
+      </w:r>
+      <w:proofErr w:type="spellEnd"/>
+      <w:r>
+        <w:rPr>
+          <w:lang w:val="en-US"/>
+        </w:rPr>
+        <w:t xml:space="preserve"> – </w:t>
+      </w:r>
+      <w:proofErr w:type="spellStart"/>
+      <w:r>
+        <w:rPr>
+          <w:lang w:val="en-US"/>
+        </w:rPr>
+        <w:t>lastname</w:t>
+      </w:r>
+      <w:proofErr w:type="spellEnd"/>
+      <w:r>
+        <w:rPr>
+          <w:lang w:val="en-US"/>
+        </w:rPr>
+        <w:t xml:space="preserve"> – email – </w:t>
+      </w:r>
+      <w:proofErr w:type="spellStart"/>
+      <w:r>
+        <w:rPr>
+          <w:lang w:val="en-US"/>
+        </w:rPr>
+        <w:t>sexe</w:t>
+      </w:r>
+      <w:proofErr w:type="spellEnd"/>
+      <w:r>
+        <w:rPr>
+          <w:lang w:val="en-US"/>
+        </w:rPr>
+        <w:t xml:space="preserve"> (h – f)</w:t>
+      </w:r>
+      <w:r>
+        <w:rPr>
+          <w:lang w:val="en-US"/>
+        </w:rPr>
+        <w:t xml:space="preserve"> – </w:t>
+      </w:r>
+      <w:proofErr w:type="spellStart"/>
+      <w:r>
+        <w:rPr>
+          <w:lang w:val="en-US"/>
+        </w:rPr>
+        <w:t>sexe</w:t>
+      </w:r>
+      <w:proofErr w:type="spellEnd"/>
+      <w:r>
+        <w:rPr>
+          <w:lang w:val="en-US"/>
+        </w:rPr>
+        <w:t xml:space="preserve"> – </w:t>
+      </w:r>
+      <w:r>
+        <w:rPr>
+          <w:lang w:val="en-US"/>
+        </w:rPr>
+        <w:t xml:space="preserve">age </w:t>
+      </w:r>
+      <w:r>
+        <w:rPr>
+          <w:lang w:val="en-US"/>
+        </w:rPr>
+        <w:t>–</w:t>
+      </w:r>
+      <w:r>
+        <w:rPr>
+          <w:lang w:val="en-US"/>
+        </w:rPr>
+        <w:t xml:space="preserve"> password-confirm</w:t>
+      </w:r>
+    </w:p>
+    <w:p>
+      <w:pPr>
+        <w:rPr>
+          <w:u w:val="single"/>
+          <w:lang w:val="en-US"/>
+        </w:rPr>
+      </w:pPr>
+    </w:p>
+    <w:p>
+      <w:pPr>
+        <w:pStyle w:val="Paragraphedeliste"/>
+        <w:numPr>
+          <w:ilvl w:val="1"/>
+          <w:numId w:val="2"/>
+        </w:numPr>
+        <w:rPr>
+          <w:color w:val="92D050"/>
+          <w:u w:val="single"/>
+        </w:rPr>
+      </w:pPr>
+      <w:r>
+        <w:rPr>
+          <w:color w:val="92D050"/>
+          <w:u w:val="single"/>
+        </w:rPr>
+        <w:t>Dashboard</w:t>
+      </w:r>
+    </w:p>
+    <w:p>
+      <w:pPr>
+        <w:ind w:left="360"/>
+        <w:jc w:val="right"/>
+        <w:rPr>
+          <w:rFonts w:ascii="Arial" w:hAnsi="Arial" w:cs="Arial"/>
+          <w:b/>
+          <w:bCs/>
+          <w:i/>
+          <w:iCs/>
+          <w:sz w:val="24"/>
+          <w:szCs w:val="24"/>
+          <w:u w:val="single"/>
+        </w:rPr>
+      </w:pPr>
+      <w:r>
+        <w:rPr>
+          <w:rFonts w:ascii="Arial" w:hAnsi="Arial" w:cs="Arial"/>
+          <w:b/>
+          <w:bCs/>
+          <w:i/>
+          <w:iCs/>
+          <w:sz w:val="24"/>
+          <w:szCs w:val="24"/>
+          <w:u w:val="single"/>
+        </w:rPr>
+        <w:t>Voir annexe</w:t>
+      </w:r>
+      <w:r>
+        <w:rPr>
+          <w:rFonts w:ascii="Arial" w:hAnsi="Arial" w:cs="Arial"/>
+          <w:b/>
+          <w:bCs/>
+          <w:i/>
+          <w:iCs/>
+          <w:sz w:val="24"/>
+          <w:szCs w:val="24"/>
+          <w:u w:val="single"/>
+        </w:rPr>
+        <w:t>4</w:t>
+      </w:r>
+      <w:r>
+        <w:rPr>
+          <w:rFonts w:ascii="Arial" w:hAnsi="Arial" w:cs="Arial"/>
+          <w:b/>
+          <w:bCs/>
+          <w:i/>
+          <w:iCs/>
+          <w:sz w:val="24"/>
+          <w:szCs w:val="24"/>
+          <w:u w:val="single"/>
+        </w:rPr>
+        <w:t>.</w:t>
+      </w:r>
+    </w:p>
+    <w:p>
+      <w:r>
+        <w:t>Informations météo actuelle (sur la position)</w:t>
+      </w:r>
+    </w:p>
+    <w:p>
+      <w:r>
+        <w:t>Proposition de tenue (vue avec détails des habits)</w:t>
+      </w:r>
+    </w:p>
+    <w:p>
+      <w:r>
+        <w:t>Changement de tenue (autre proposition)</w:t>
+      </w:r>
+    </w:p>
+    <w:p/>
+    <w:p>
+      <w:pPr>
+        <w:pStyle w:val="Paragraphedeliste"/>
+        <w:numPr>
+          <w:ilvl w:val="1"/>
+          <w:numId w:val="2"/>
+        </w:numPr>
+        <w:rPr>
+          <w:color w:val="92D050"/>
+          <w:u w:val="single"/>
+        </w:rPr>
+      </w:pPr>
+      <w:r>
+        <w:rPr>
+          <w:color w:val="92D050"/>
+          <w:u w:val="single"/>
+        </w:rPr>
+        <w:t>Mon dressing</w:t>
+      </w:r>
+    </w:p>
+    <w:p>
+      <w:pPr>
+        <w:ind w:left="360"/>
+        <w:jc w:val="right"/>
+        <w:rPr>
+          <w:rFonts w:ascii="Arial" w:hAnsi="Arial" w:cs="Arial"/>
+          <w:b/>
+          <w:bCs/>
+          <w:i/>
+          <w:iCs/>
+          <w:sz w:val="24"/>
+          <w:szCs w:val="24"/>
+          <w:u w:val="single"/>
+        </w:rPr>
+      </w:pPr>
+      <w:r>
+        <w:rPr>
+          <w:rFonts w:ascii="Arial" w:hAnsi="Arial" w:cs="Arial"/>
+          <w:b/>
+          <w:bCs/>
+          <w:i/>
+          <w:iCs/>
+          <w:sz w:val="24"/>
+          <w:szCs w:val="24"/>
+          <w:u w:val="single"/>
+        </w:rPr>
+        <w:t>Voir annexe</w:t>
+      </w:r>
+      <w:r>
+        <w:rPr>
+          <w:rFonts w:ascii="Arial" w:hAnsi="Arial" w:cs="Arial"/>
+          <w:b/>
+          <w:bCs/>
+          <w:i/>
+          <w:iCs/>
+          <w:sz w:val="24"/>
+          <w:szCs w:val="24"/>
+          <w:u w:val="single"/>
+        </w:rPr>
+        <w:t>5</w:t>
+      </w:r>
+      <w:r>
+        <w:rPr>
+          <w:rFonts w:ascii="Arial" w:hAnsi="Arial" w:cs="Arial"/>
+          <w:b/>
+          <w:bCs/>
+          <w:i/>
+          <w:iCs/>
+          <w:sz w:val="24"/>
+          <w:szCs w:val="24"/>
+          <w:u w:val="single"/>
+        </w:rPr>
+        <w:t>.</w:t>
+      </w:r>
+    </w:p>
+    <w:p>
+      <w:r>
+        <w:t>Choix (hauts – bas – chaussures – accessoires)</w:t>
+      </w:r>
+    </w:p>
+    <w:p>
+      <w:r>
+        <w:t>Listes</w:t>
+      </w:r>
+    </w:p>
+    <w:p/>
+    <w:p>
+      <w:pPr>
+        <w:pStyle w:val="Paragraphedeliste"/>
+        <w:numPr>
+          <w:ilvl w:val="1"/>
+          <w:numId w:val="2"/>
+        </w:numPr>
+        <w:rPr>
+          <w:color w:val="92D050"/>
+          <w:u w:val="single"/>
+        </w:rPr>
+      </w:pPr>
+      <w:r>
+        <w:rPr>
+          <w:color w:val="92D050"/>
+          <w:u w:val="single"/>
+        </w:rPr>
+        <w:t>Profil</w:t>
+      </w:r>
+    </w:p>
+    <w:p>
+      <w:pPr>
+        <w:ind w:left="360"/>
+        <w:jc w:val="right"/>
+        <w:rPr>
+          <w:rFonts w:ascii="Arial" w:hAnsi="Arial" w:cs="Arial"/>
+          <w:b/>
+          <w:bCs/>
+          <w:i/>
+          <w:iCs/>
+          <w:sz w:val="24"/>
+          <w:szCs w:val="24"/>
+          <w:u w:val="single"/>
+        </w:rPr>
+      </w:pPr>
+      <w:r>
+        <w:rPr>
+          <w:rFonts w:ascii="Arial" w:hAnsi="Arial" w:cs="Arial"/>
+          <w:b/>
+          <w:bCs/>
+          <w:i/>
+          <w:iCs/>
+          <w:sz w:val="24"/>
+          <w:szCs w:val="24"/>
+          <w:u w:val="single"/>
+        </w:rPr>
+        <w:t>Voir annexe</w:t>
+      </w:r>
+      <w:r>
+        <w:rPr>
+          <w:rFonts w:ascii="Arial" w:hAnsi="Arial" w:cs="Arial"/>
+          <w:b/>
+          <w:bCs/>
+          <w:i/>
+          <w:iCs/>
+          <w:sz w:val="24"/>
+          <w:szCs w:val="24"/>
+          <w:u w:val="single"/>
+        </w:rPr>
+        <w:t>6</w:t>
+      </w:r>
+      <w:r>
+        <w:rPr>
+          <w:rFonts w:ascii="Arial" w:hAnsi="Arial" w:cs="Arial"/>
+          <w:b/>
+          <w:bCs/>
+          <w:i/>
+          <w:iCs/>
+          <w:sz w:val="24"/>
+          <w:szCs w:val="24"/>
+          <w:u w:val="single"/>
+        </w:rPr>
+        <w:t>.</w:t>
+      </w:r>
+    </w:p>
+    <w:p>
+      <w:r>
+        <w:t>Modification des infos (</w:t>
+      </w:r>
+      <w:proofErr w:type="spellStart"/>
+      <w:r>
+        <w:t>firstname</w:t>
+      </w:r>
+      <w:proofErr w:type="spellEnd"/>
+      <w:r>
+        <w:t xml:space="preserve"> – </w:t>
+      </w:r>
+      <w:proofErr w:type="spellStart"/>
+      <w:r>
+        <w:t>lastname</w:t>
+      </w:r>
+      <w:proofErr w:type="spellEnd"/>
+      <w:r>
+        <w:t xml:space="preserve"> -</w:t>
+      </w:r>
+      <w:proofErr w:type="spellStart"/>
+      <w:r>
+        <w:t>password</w:t>
+      </w:r>
+      <w:proofErr w:type="spellEnd"/>
+      <w:r>
+        <w:t xml:space="preserve"> – </w:t>
+      </w:r>
+      <w:r>
+        <w:t xml:space="preserve">sexe – </w:t>
+      </w:r>
+      <w:proofErr w:type="spellStart"/>
+      <w:r>
+        <w:t>age</w:t>
+      </w:r>
+      <w:proofErr w:type="spellEnd"/>
+      <w:r>
+        <w:t xml:space="preserve"> - </w:t>
+      </w:r>
+      <w:r>
+        <w:t>photo de profil)</w:t>
+      </w:r>
+      <w:r>
+        <w:br/>
+      </w:r>
+    </w:p>
+    <w:p>
+      <w:r>
+        <w:t>R</w:t>
+      </w:r>
+      <w:r>
+        <w:t>écurrence du look</w:t>
+      </w:r>
+      <w:r>
+        <w:t xml:space="preserve"> (l’utilisateur peut choisir la récurrence du look proposé par l’application : par exemple ne pas proposer le même look pendant 5 jours)</w:t>
+      </w:r>
+      <w:r>
+        <w:br/>
+      </w:r>
+    </w:p>
+    <w:p>
+      <w:r>
+        <w:t>L’utilisateur peut dire à l’application s’il est plus frileux ou non. Dans ce cas, l’application choisira des vêtements plus chauds que la normale en fonction de la température.</w:t>
+      </w:r>
+      <w:r>
+        <w:br/>
+      </w:r>
+    </w:p>
+    <w:p>
+      <w:pPr>
+        <w:pStyle w:val="Paragraphedeliste"/>
+        <w:numPr>
+          <w:ilvl w:val="1"/>
+          <w:numId w:val="2"/>
+        </w:numPr>
+        <w:rPr>
+          <w:color w:val="92D050"/>
+          <w:u w:val="single"/>
+        </w:rPr>
+      </w:pPr>
+      <w:r>
+        <w:rPr>
+          <w:color w:val="92D050"/>
+          <w:u w:val="single"/>
+        </w:rPr>
+        <w:t>Abonnement</w:t>
+      </w:r>
+    </w:p>
+    <w:p>
+      <w:pPr>
+        <w:ind w:left="360"/>
+        <w:jc w:val="right"/>
+        <w:rPr>
+          <w:rFonts w:ascii="Arial" w:hAnsi="Arial" w:cs="Arial"/>
+          <w:b/>
+          <w:bCs/>
+          <w:i/>
+          <w:iCs/>
+          <w:sz w:val="24"/>
+          <w:szCs w:val="24"/>
+          <w:u w:val="single"/>
+        </w:rPr>
+      </w:pPr>
+      <w:r>
+        <w:rPr>
+          <w:rFonts w:ascii="Arial" w:hAnsi="Arial" w:cs="Arial"/>
+          <w:b/>
+          <w:bCs/>
+          <w:i/>
+          <w:iCs/>
+          <w:sz w:val="24"/>
+          <w:szCs w:val="24"/>
+          <w:u w:val="single"/>
+        </w:rPr>
+        <w:lastRenderedPageBreak/>
+        <w:t>Voir annexe</w:t>
+      </w:r>
+      <w:r>
+        <w:rPr>
+          <w:rFonts w:ascii="Arial" w:hAnsi="Arial" w:cs="Arial"/>
+          <w:b/>
+          <w:bCs/>
+          <w:i/>
+          <w:iCs/>
+          <w:sz w:val="24"/>
+          <w:szCs w:val="24"/>
+          <w:u w:val="single"/>
+        </w:rPr>
+        <w:t>7.</w:t>
+      </w:r>
+    </w:p>
+    <w:p>
+      <w:r>
+        <w:t>2 types :</w:t>
+      </w:r>
+    </w:p>
+    <w:p>
+      <w:pPr>
+        <w:pStyle w:val="Paragraphedeliste"/>
+        <w:numPr>
+          <w:ilvl w:val="0"/>
+          <w:numId w:val="3"/>
+        </w:numPr>
+      </w:pPr>
+      <w:r>
+        <w:t>Starter 5 vêtements maximum dans chaque catégorie</w:t>
+      </w:r>
+    </w:p>
+    <w:p>
+      <w:pPr>
+        <w:pStyle w:val="Paragraphedeliste"/>
+        <w:numPr>
+          <w:ilvl w:val="0"/>
+          <w:numId w:val="3"/>
+        </w:numPr>
+      </w:pPr>
+      <w:r>
+        <w:t>Premium illimité dans chaque catégorie</w:t>
+      </w:r>
+    </w:p>
+    <w:p>
+      <w:pPr>
+        <w:rPr>
+          <w:u w:val="single"/>
+        </w:rPr>
+      </w:pPr>
+    </w:p>
+    <w:p>
+      <w:pPr>
+        <w:pStyle w:val="Paragraphedeliste"/>
+        <w:numPr>
+          <w:ilvl w:val="1"/>
+          <w:numId w:val="2"/>
+        </w:numPr>
+        <w:rPr>
+          <w:color w:val="92D050"/>
+          <w:u w:val="single"/>
+        </w:rPr>
+      </w:pPr>
+      <w:r>
+        <w:rPr>
+          <w:color w:val="92D050"/>
+          <w:u w:val="single"/>
+        </w:rPr>
+        <w:t>Ajouter un vêtement</w:t>
+      </w:r>
+    </w:p>
+    <w:p>
+      <w:pPr>
+        <w:ind w:left="360"/>
+        <w:jc w:val="right"/>
+        <w:rPr>
+          <w:rFonts w:ascii="Arial" w:hAnsi="Arial" w:cs="Arial"/>
+          <w:b/>
+          <w:bCs/>
+          <w:i/>
+          <w:iCs/>
+          <w:sz w:val="24"/>
+          <w:szCs w:val="24"/>
+          <w:u w:val="single"/>
+        </w:rPr>
+      </w:pPr>
+      <w:r>
+        <w:rPr>
+          <w:rFonts w:ascii="Arial" w:hAnsi="Arial" w:cs="Arial"/>
+          <w:b/>
+          <w:bCs/>
+          <w:i/>
+          <w:iCs/>
+          <w:sz w:val="24"/>
+          <w:szCs w:val="24"/>
+          <w:u w:val="single"/>
+        </w:rPr>
+        <w:t>Voir annexe</w:t>
+      </w:r>
+      <w:r>
+        <w:rPr>
+          <w:rFonts w:ascii="Arial" w:hAnsi="Arial" w:cs="Arial"/>
+          <w:b/>
+          <w:bCs/>
+          <w:i/>
+          <w:iCs/>
+          <w:sz w:val="24"/>
+          <w:szCs w:val="24"/>
+          <w:u w:val="single"/>
+        </w:rPr>
+        <w:t>8</w:t>
+      </w:r>
+    </w:p>
+    <w:p>
+      <w:r>
+        <w:t>Prendre une</w:t>
+      </w:r>
+      <w:r>
+        <w:t xml:space="preserve"> photo</w:t>
+      </w:r>
+      <w:r>
+        <w:t xml:space="preserve"> du vêtement</w:t>
+      </w:r>
+      <w:r>
+        <w:t xml:space="preserve"> (mobile)</w:t>
+      </w:r>
+    </w:p>
+    <w:p>
+      <w:r>
+        <w:t>Validation de la photo</w:t>
+      </w:r>
+    </w:p>
+    <w:p>
+      <w:r>
+        <w:t>Choix de catégorie</w:t>
+      </w:r>
+    </w:p>
+    <w:p>
+      <w:r>
+        <w:t xml:space="preserve">Choix de </w:t>
+      </w:r>
+      <w:r>
+        <w:t>sous-catégorie</w:t>
+      </w:r>
+    </w:p>
+    <w:p>
+      <w:r>
+        <w:br w:type="page"/>
+      </w:r>
+    </w:p>
+    <w:p>
+      <w:pPr>
+        <w:pStyle w:val="Paragraphedeliste"/>
+        <w:numPr>
+          <w:ilvl w:val="0"/>
+          <w:numId w:val="2"/>
+        </w:numPr>
+        <w:rPr>
+          <w:color w:val="0070C0"/>
           <w:sz w:val="32"/>
           <w:szCs w:val="32"/>
           <w:u w:val="single"/>
         </w:rPr>
-        <w:t xml:space="preserve">La </w:t>
-      </w:r>
-      <w:proofErr w:type="spellStart"/>
-      <w:r>
-        <w:rPr>
+      </w:pPr>
+      <w:r>
+        <w:rPr>
+          <w:color w:val="0070C0"/>
           <w:sz w:val="32"/>
           <w:szCs w:val="32"/>
           <w:u w:val="single"/>
         </w:rPr>
-        <w:t>navbar</w:t>
-      </w:r>
-      <w:proofErr w:type="spellEnd"/>
-      <w:r>
-        <w:rPr>
-          <w:sz w:val="32"/>
-          <w:szCs w:val="32"/>
-          <w:u w:val="single"/>
-        </w:rPr>
-        <w:t> </w:t>
-      </w:r>
-    </w:p>
-    <w:p>
-      <w:pPr>
-        <w:pStyle w:val="Paragraphedeliste"/>
-        <w:numPr>
-          <w:ilvl w:val="1"/>
-          <w:numId w:val="2"/>
-        </w:numPr>
-        <w:rPr>
-          <w:u w:val="single"/>
-        </w:rPr>
-      </w:pPr>
-      <w:r>
-        <w:rPr>
-          <w:u w:val="single"/>
-        </w:rPr>
-        <w:t>Le menu burger :</w:t>
-      </w:r>
-    </w:p>
-    <w:p>
-      <w:pPr>
-        <w:spacing w:line="240" w:lineRule="auto"/>
-        <w:ind w:left="1416"/>
-      </w:pPr>
-      <w:r>
-        <w:t>Mon dressing</w:t>
-      </w:r>
-    </w:p>
-    <w:p>
-      <w:pPr>
-        <w:spacing w:line="240" w:lineRule="auto"/>
-        <w:ind w:left="1416"/>
-      </w:pPr>
-      <w:r>
-        <w:t>Profil</w:t>
-      </w:r>
-    </w:p>
-    <w:p>
-      <w:pPr>
-        <w:spacing w:line="240" w:lineRule="auto"/>
-        <w:ind w:left="1416"/>
-      </w:pPr>
-      <w:r>
-        <w:t>Abonnement</w:t>
-      </w:r>
-    </w:p>
-    <w:p>
-      <w:pPr>
-        <w:spacing w:line="240" w:lineRule="auto"/>
-        <w:ind w:left="1416"/>
-      </w:pPr>
-      <w:r>
-        <w:t>Déconnexion</w:t>
-      </w:r>
-    </w:p>
-    <w:p>
-      <w:pPr>
-        <w:pStyle w:val="Paragraphedeliste"/>
-        <w:rPr>
-          <w:u w:val="single"/>
-        </w:rPr>
-      </w:pPr>
-    </w:p>
-    <w:p>
-      <w:pPr>
-        <w:pStyle w:val="Paragraphedeliste"/>
-        <w:numPr>
-          <w:ilvl w:val="1"/>
-          <w:numId w:val="2"/>
-        </w:numPr>
-        <w:rPr>
-          <w:u w:val="single"/>
-        </w:rPr>
-      </w:pPr>
-      <w:r>
-        <w:rPr>
-          <w:u w:val="single"/>
-        </w:rPr>
-        <w:t>Le logo</w:t>
-      </w:r>
-    </w:p>
-    <w:p>
-      <w:pPr>
-        <w:rPr>
-          <w:u w:val="single"/>
-        </w:rPr>
-      </w:pPr>
-    </w:p>
-    <w:p>
-      <w:pPr>
-        <w:pStyle w:val="Paragraphedeliste"/>
-        <w:numPr>
-          <w:ilvl w:val="1"/>
-          <w:numId w:val="2"/>
-        </w:numPr>
-        <w:rPr>
-          <w:u w:val="single"/>
-        </w:rPr>
-      </w:pPr>
-      <w:r>
-        <w:rPr>
-          <w:u w:val="single"/>
-        </w:rPr>
-        <w:t>Bouton ajouter un vêtement</w:t>
-      </w:r>
-    </w:p>
-    <w:p>
-      <w:pPr>
-        <w:pStyle w:val="Paragraphedeliste"/>
-        <w:rPr>
-          <w:u w:val="single"/>
-        </w:rPr>
-      </w:pPr>
-    </w:p>
-    <w:p>
-      <w:r>
-        <w:t>Mettre un raccourci sous la forme d’un bouton pour ajouter un vêtement.</w:t>
-      </w:r>
-    </w:p>
-    <w:p>
-      <w:pPr>
-        <w:rPr>
-          <w:sz w:val="32"/>
-          <w:szCs w:val="32"/>
-        </w:rPr>
-      </w:pPr>
-    </w:p>
-    <w:p>
-      <w:pPr>
-        <w:rPr>
-          <w:sz w:val="32"/>
-          <w:szCs w:val="32"/>
-        </w:rPr>
-      </w:pPr>
-    </w:p>
-    <w:p>
-      <w:pPr>
-        <w:rPr>
-          <w:sz w:val="32"/>
-          <w:szCs w:val="32"/>
-        </w:rPr>
-      </w:pPr>
-    </w:p>
-    <w:p>
-      <w:pPr>
-        <w:rPr>
-          <w:sz w:val="32"/>
-          <w:szCs w:val="32"/>
-        </w:rPr>
-      </w:pPr>
-    </w:p>
-    <w:p>
-      <w:pPr>
-        <w:rPr>
-          <w:sz w:val="32"/>
-          <w:szCs w:val="32"/>
-        </w:rPr>
-      </w:pPr>
-    </w:p>
-    <w:p>
-      <w:pPr>
-        <w:rPr>
-          <w:sz w:val="32"/>
-          <w:szCs w:val="32"/>
-        </w:rPr>
-      </w:pPr>
-    </w:p>
-    <w:p>
-      <w:pPr>
-        <w:pStyle w:val="Paragraphedeliste"/>
-        <w:numPr>
-          <w:ilvl w:val="0"/>
-          <w:numId w:val="2"/>
-        </w:numPr>
-        <w:rPr>
-          <w:sz w:val="32"/>
-          <w:szCs w:val="32"/>
-          <w:u w:val="single"/>
-        </w:rPr>
-      </w:pPr>
-      <w:r>
-        <w:rPr>
-          <w:sz w:val="32"/>
-          <w:szCs w:val="32"/>
-          <w:u w:val="single"/>
-        </w:rPr>
         <w:lastRenderedPageBreak/>
-        <w:t>Les pages</w:t>
-      </w:r>
-    </w:p>
-    <w:p>
-      <w:pPr>
-        <w:rPr>
-          <w:sz w:val="32"/>
-          <w:szCs w:val="32"/>
-          <w:u w:val="single"/>
-        </w:rPr>
-      </w:pPr>
-    </w:p>
-    <w:p>
-      <w:pPr>
-        <w:pStyle w:val="Paragraphedeliste"/>
-        <w:numPr>
-          <w:ilvl w:val="1"/>
-          <w:numId w:val="2"/>
-        </w:numPr>
-        <w:rPr>
-          <w:u w:val="single"/>
-        </w:rPr>
-      </w:pPr>
-      <w:r>
-        <w:rPr>
-          <w:u w:val="single"/>
-        </w:rPr>
-        <w:t>L’authentification</w:t>
-      </w:r>
-    </w:p>
-    <w:p>
-      <w:pPr>
-        <w:ind w:left="360"/>
-        <w:rPr>
-          <w:lang w:val="en-US"/>
-        </w:rPr>
-      </w:pPr>
-      <w:r>
-        <w:rPr>
-          <w:lang w:val="en-US"/>
-        </w:rPr>
-        <w:t xml:space="preserve">Email – password – google- </w:t>
-      </w:r>
-      <w:proofErr w:type="spellStart"/>
-      <w:r>
-        <w:rPr>
-          <w:lang w:val="en-US"/>
-        </w:rPr>
-        <w:t>facebook</w:t>
-      </w:r>
-      <w:proofErr w:type="spellEnd"/>
-      <w:r>
-        <w:rPr>
-          <w:lang w:val="en-US"/>
-        </w:rPr>
-        <w:t xml:space="preserve"> – register</w:t>
-      </w:r>
-    </w:p>
-    <w:p>
-      <w:pPr>
-        <w:rPr>
-          <w:u w:val="single"/>
-        </w:rPr>
-      </w:pPr>
-    </w:p>
-    <w:p>
-      <w:pPr>
-        <w:pStyle w:val="Paragraphedeliste"/>
-        <w:numPr>
-          <w:ilvl w:val="1"/>
-          <w:numId w:val="2"/>
-        </w:numPr>
-        <w:rPr>
-          <w:u w:val="single"/>
-        </w:rPr>
-      </w:pPr>
-      <w:r>
-        <w:rPr>
-          <w:u w:val="single"/>
-        </w:rPr>
-        <w:t>L’inscription</w:t>
-      </w:r>
-    </w:p>
-    <w:p>
-      <w:pPr>
-        <w:ind w:left="360"/>
-        <w:rPr>
-          <w:lang w:val="en-US"/>
-        </w:rPr>
-      </w:pPr>
-      <w:proofErr w:type="spellStart"/>
-      <w:r>
-        <w:rPr>
-          <w:lang w:val="en-US"/>
-        </w:rPr>
-        <w:t>Firstname</w:t>
-      </w:r>
-      <w:proofErr w:type="spellEnd"/>
-      <w:r>
-        <w:rPr>
-          <w:lang w:val="en-US"/>
-        </w:rPr>
-        <w:t xml:space="preserve"> – </w:t>
-      </w:r>
-      <w:proofErr w:type="spellStart"/>
-      <w:r>
-        <w:rPr>
-          <w:lang w:val="en-US"/>
-        </w:rPr>
-        <w:t>lastname</w:t>
-      </w:r>
-      <w:proofErr w:type="spellEnd"/>
-      <w:r>
-        <w:rPr>
-          <w:lang w:val="en-US"/>
-        </w:rPr>
-        <w:t xml:space="preserve"> – email – </w:t>
-      </w:r>
-      <w:proofErr w:type="spellStart"/>
-      <w:r>
-        <w:rPr>
-          <w:lang w:val="en-US"/>
-        </w:rPr>
-        <w:t>sexe</w:t>
-      </w:r>
-      <w:proofErr w:type="spellEnd"/>
-      <w:r>
-        <w:rPr>
-          <w:lang w:val="en-US"/>
-        </w:rPr>
-        <w:t xml:space="preserve"> (h – f) – password-confirm</w:t>
-      </w:r>
-    </w:p>
-    <w:p>
-      <w:pPr>
-        <w:rPr>
-          <w:u w:val="single"/>
-          <w:lang w:val="en-US"/>
-        </w:rPr>
-      </w:pPr>
-    </w:p>
-    <w:p>
-      <w:pPr>
-        <w:pStyle w:val="Paragraphedeliste"/>
-        <w:numPr>
-          <w:ilvl w:val="1"/>
-          <w:numId w:val="2"/>
-        </w:numPr>
-        <w:rPr>
-          <w:u w:val="single"/>
-        </w:rPr>
-      </w:pPr>
-      <w:r>
-        <w:rPr>
-          <w:u w:val="single"/>
-        </w:rPr>
-        <w:t>Dashboard</w:t>
-      </w:r>
-    </w:p>
-    <w:p>
-      <w:r>
-        <w:t>Informations météo actuelle (sur la position)</w:t>
-      </w:r>
-    </w:p>
-    <w:p>
-      <w:r>
-        <w:t>Proposition de tenue (vue avec détails des habits)</w:t>
-      </w:r>
-    </w:p>
-    <w:p>
-      <w:r>
-        <w:t>Changement de tenue (autre proposition)</w:t>
-      </w:r>
-    </w:p>
-    <w:p/>
-    <w:p>
-      <w:pPr>
-        <w:pStyle w:val="Paragraphedeliste"/>
-        <w:numPr>
-          <w:ilvl w:val="1"/>
-          <w:numId w:val="2"/>
-        </w:numPr>
-        <w:rPr>
-          <w:u w:val="single"/>
-        </w:rPr>
-      </w:pPr>
-      <w:r>
-        <w:rPr>
-          <w:u w:val="single"/>
-        </w:rPr>
-        <w:t>Mon dressing</w:t>
-      </w:r>
-    </w:p>
-    <w:p>
-      <w:r>
-        <w:t>Choix (hauts – bas – chaussures – accessoires)</w:t>
-      </w:r>
-    </w:p>
-    <w:p>
-      <w:r>
-        <w:t>Listes</w:t>
-      </w:r>
-    </w:p>
-    <w:p/>
-    <w:p>
-      <w:pPr>
-        <w:pStyle w:val="Paragraphedeliste"/>
-        <w:numPr>
-          <w:ilvl w:val="1"/>
-          <w:numId w:val="2"/>
-        </w:numPr>
-        <w:rPr>
-          <w:u w:val="single"/>
-        </w:rPr>
-      </w:pPr>
-      <w:r>
-        <w:rPr>
-          <w:u w:val="single"/>
-        </w:rPr>
-        <w:t>Profil</w:t>
-      </w:r>
-    </w:p>
-    <w:p>
-      <w:r>
-        <w:t>Modification des infos (</w:t>
-      </w:r>
-      <w:proofErr w:type="spellStart"/>
-      <w:r>
-        <w:t>firstname</w:t>
-      </w:r>
-      <w:proofErr w:type="spellEnd"/>
-      <w:r>
-        <w:t xml:space="preserve"> – </w:t>
-      </w:r>
-      <w:proofErr w:type="spellStart"/>
-      <w:r>
-        <w:t>lastname</w:t>
-      </w:r>
-      <w:proofErr w:type="spellEnd"/>
-      <w:r>
-        <w:t xml:space="preserve"> -</w:t>
-      </w:r>
-      <w:proofErr w:type="spellStart"/>
-      <w:r>
-        <w:t>password</w:t>
-      </w:r>
-      <w:proofErr w:type="spellEnd"/>
-      <w:r>
-        <w:t xml:space="preserve"> – photo de profil)</w:t>
-      </w:r>
-    </w:p>
-    <w:p>
-      <w:pPr>
-        <w:rPr>
-          <w:u w:val="single"/>
-        </w:rPr>
-      </w:pPr>
-    </w:p>
-    <w:p>
-      <w:pPr>
-        <w:pStyle w:val="Paragraphedeliste"/>
-        <w:numPr>
-          <w:ilvl w:val="1"/>
-          <w:numId w:val="2"/>
-        </w:numPr>
-        <w:rPr>
-          <w:u w:val="single"/>
-        </w:rPr>
-      </w:pPr>
-      <w:r>
-        <w:rPr>
-          <w:u w:val="single"/>
-        </w:rPr>
-        <w:t>Abonnement</w:t>
-      </w:r>
-    </w:p>
-    <w:p>
-      <w:r>
-        <w:t>2 types :</w:t>
-      </w:r>
-    </w:p>
-    <w:p>
-      <w:pPr>
-        <w:pStyle w:val="Paragraphedeliste"/>
-        <w:numPr>
-          <w:ilvl w:val="0"/>
-          <w:numId w:val="3"/>
-        </w:numPr>
-      </w:pPr>
-      <w:r>
-        <w:t>Starter 5 vêtements maximum dans chaque catégorie</w:t>
-      </w:r>
-    </w:p>
-    <w:p>
-      <w:pPr>
-        <w:pStyle w:val="Paragraphedeliste"/>
-        <w:numPr>
-          <w:ilvl w:val="0"/>
-          <w:numId w:val="3"/>
-        </w:numPr>
-      </w:pPr>
-      <w:r>
-        <w:t>Premium illimité dans chaque catégorie</w:t>
-      </w:r>
-    </w:p>
-    <w:p>
-      <w:pPr>
-        <w:rPr>
-          <w:u w:val="single"/>
-        </w:rPr>
-      </w:pPr>
-    </w:p>
-    <w:p>
-      <w:pPr>
-        <w:pStyle w:val="Paragraphedeliste"/>
-        <w:numPr>
-          <w:ilvl w:val="1"/>
-          <w:numId w:val="2"/>
-        </w:numPr>
-        <w:rPr>
-          <w:u w:val="single"/>
-        </w:rPr>
-      </w:pPr>
-      <w:r>
-        <w:rPr>
-          <w:u w:val="single"/>
-        </w:rPr>
-        <w:t>Ajouter un vêtement</w:t>
-      </w:r>
-    </w:p>
-    <w:p>
-      <w:proofErr w:type="spellStart"/>
-      <w:r>
-        <w:t>Take</w:t>
-      </w:r>
-      <w:proofErr w:type="spellEnd"/>
-      <w:r>
-        <w:t xml:space="preserve"> photo (mobile)</w:t>
-      </w:r>
-    </w:p>
-    <w:p>
-      <w:r>
-        <w:t>Validation de la photo</w:t>
-      </w:r>
-    </w:p>
-    <w:p>
-      <w:r>
-        <w:t>Choix de catégorie</w:t>
-      </w:r>
-    </w:p>
-    <w:p>
-      <w:r>
-        <w:t xml:space="preserve">Choix de </w:t>
-      </w:r>
-      <w:proofErr w:type="spellStart"/>
-      <w:r>
-        <w:t>sous catégorie</w:t>
-      </w:r>
-      <w:proofErr w:type="spellEnd"/>
-    </w:p>
-    <w:p/>
-    <w:p/>
-    <w:p/>
-    <w:p/>
-    <w:p/>
-    <w:p/>
-    <w:p>
-      <w:pPr>
-        <w:rPr>
-          <w:sz w:val="32"/>
-          <w:szCs w:val="32"/>
-          <w:u w:val="single"/>
-        </w:rPr>
-      </w:pPr>
-    </w:p>
-    <w:p>
-      <w:pPr>
-        <w:pStyle w:val="Paragraphedeliste"/>
-        <w:numPr>
-          <w:ilvl w:val="0"/>
-          <w:numId w:val="2"/>
-        </w:numPr>
-        <w:rPr>
-          <w:sz w:val="32"/>
-          <w:szCs w:val="32"/>
-          <w:u w:val="single"/>
-        </w:rPr>
-      </w:pPr>
-      <w:r>
-        <w:rPr>
-          <w:sz w:val="32"/>
-          <w:szCs w:val="32"/>
-          <w:u w:val="single"/>
-        </w:rPr>
         <w:t>Tous les vêtements</w:t>
       </w:r>
     </w:p>
@@ -742,6 +1224,7 @@
         <w:rPr>
           <w:i/>
           <w:iCs/>
+          <w:color w:val="92D050"/>
           <w:sz w:val="28"/>
           <w:szCs w:val="28"/>
           <w:u w:val="single"/>
@@ -751,6 +1234,7 @@
         <w:rPr>
           <w:i/>
           <w:iCs/>
+          <w:color w:val="92D050"/>
           <w:sz w:val="28"/>
           <w:szCs w:val="28"/>
           <w:u w:val="single"/>
@@ -768,6 +1252,7 @@
         <w:rPr>
           <w:i/>
           <w:iCs/>
+          <w:color w:val="92D050"/>
           <w:sz w:val="28"/>
           <w:szCs w:val="28"/>
           <w:u w:val="single"/>
@@ -777,6 +1262,7 @@
         <w:rPr>
           <w:i/>
           <w:iCs/>
+          <w:color w:val="92D050"/>
           <w:sz w:val="28"/>
           <w:szCs w:val="28"/>
           <w:u w:val="single"/>
@@ -794,6 +1280,7 @@
         <w:rPr>
           <w:i/>
           <w:iCs/>
+          <w:color w:val="92D050"/>
           <w:sz w:val="28"/>
           <w:szCs w:val="28"/>
           <w:u w:val="single"/>
@@ -803,6 +1290,7 @@
         <w:rPr>
           <w:i/>
           <w:iCs/>
+          <w:color w:val="92D050"/>
           <w:sz w:val="28"/>
           <w:szCs w:val="28"/>
           <w:u w:val="single"/>
@@ -820,6 +1308,7 @@
         <w:rPr>
           <w:i/>
           <w:iCs/>
+          <w:color w:val="92D050"/>
           <w:sz w:val="28"/>
           <w:szCs w:val="28"/>
           <w:u w:val="single"/>
@@ -829,11 +1318,12 @@
         <w:rPr>
           <w:i/>
           <w:iCs/>
+          <w:color w:val="92D050"/>
           <w:sz w:val="28"/>
           <w:szCs w:val="28"/>
           <w:u w:val="single"/>
         </w:rPr>
-        <w:t>Manteaux</w:t>
+        <w:t>Accessoires</w:t>
       </w:r>
     </w:p>
     <w:p>
@@ -846,6 +1336,7 @@
         <w:rPr>
           <w:i/>
           <w:iCs/>
+          <w:color w:val="92D050"/>
           <w:sz w:val="28"/>
           <w:szCs w:val="28"/>
           <w:u w:val="single"/>
@@ -855,10 +1346,39 @@
         <w:rPr>
           <w:i/>
           <w:iCs/>
+          <w:color w:val="92D050"/>
           <w:sz w:val="28"/>
           <w:szCs w:val="28"/>
           <w:u w:val="single"/>
         </w:rPr>
+        <w:t>Manteaux</w:t>
+      </w:r>
+    </w:p>
+    <w:p>
+      <w:pPr>
+        <w:pStyle w:val="Paragraphedeliste"/>
+        <w:numPr>
+          <w:ilvl w:val="0"/>
+          <w:numId w:val="4"/>
+        </w:numPr>
+        <w:rPr>
+          <w:i/>
+          <w:iCs/>
+          <w:color w:val="92D050"/>
+          <w:sz w:val="28"/>
+          <w:szCs w:val="28"/>
+          <w:u w:val="single"/>
+        </w:rPr>
+      </w:pPr>
+      <w:r>
+        <w:rPr>
+          <w:i/>
+          <w:iCs/>
+          <w:color w:val="92D050"/>
+          <w:sz w:val="28"/>
+          <w:szCs w:val="28"/>
+          <w:u w:val="single"/>
+        </w:rPr>
         <w:t>Full-body</w:t>
       </w:r>
     </w:p>
@@ -871,11 +1391,13 @@
           <w:numId w:val="2"/>
         </w:numPr>
         <w:rPr>
-          <w:u w:val="single"/>
-        </w:rPr>
-      </w:pPr>
-      <w:r>
-        <w:rPr>
+          <w:color w:val="92D050"/>
+          <w:u w:val="single"/>
+        </w:rPr>
+      </w:pPr>
+      <w:r>
+        <w:rPr>
+          <w:color w:val="92D050"/>
           <w:u w:val="single"/>
         </w:rPr>
         <w:t>Les hauts</w:t>
@@ -923,6 +1445,42 @@
       </w:pPr>
       <w:r>
         <w:t>Pull</w:t>
+      </w:r>
+    </w:p>
+    <w:p>
+      <w:pPr>
+        <w:pStyle w:val="Paragraphedeliste"/>
+        <w:numPr>
+          <w:ilvl w:val="0"/>
+          <w:numId w:val="5"/>
+        </w:numPr>
+      </w:pPr>
+      <w:r>
+        <w:t>Manches longues</w:t>
+      </w:r>
+    </w:p>
+    <w:p>
+      <w:pPr>
+        <w:pStyle w:val="Paragraphedeliste"/>
+        <w:numPr>
+          <w:ilvl w:val="0"/>
+          <w:numId w:val="5"/>
+        </w:numPr>
+      </w:pPr>
+      <w:r>
+        <w:t>Chemises</w:t>
+      </w:r>
+    </w:p>
+    <w:p>
+      <w:pPr>
+        <w:pStyle w:val="Paragraphedeliste"/>
+        <w:numPr>
+          <w:ilvl w:val="0"/>
+          <w:numId w:val="5"/>
+        </w:numPr>
+      </w:pPr>
+      <w:r>
+        <w:t>Sweat</w:t>
       </w:r>
     </w:p>
     <w:p/>
@@ -934,11 +1492,13 @@
           <w:numId w:val="2"/>
         </w:numPr>
         <w:rPr>
-          <w:u w:val="single"/>
-        </w:rPr>
-      </w:pPr>
-      <w:r>
-        <w:rPr>
+          <w:color w:val="92D050"/>
+          <w:u w:val="single"/>
+        </w:rPr>
+      </w:pPr>
+      <w:r>
+        <w:rPr>
+          <w:color w:val="92D050"/>
           <w:u w:val="single"/>
         </w:rPr>
         <w:t>Les bas</w:t>
@@ -998,6 +1558,42 @@
       </w:pPr>
       <w:r>
         <w:t>Pantalon</w:t>
+      </w:r>
+    </w:p>
+    <w:p>
+      <w:pPr>
+        <w:pStyle w:val="Paragraphedeliste"/>
+        <w:numPr>
+          <w:ilvl w:val="0"/>
+          <w:numId w:val="5"/>
+        </w:numPr>
+      </w:pPr>
+      <w:r>
+        <w:t>Jupe</w:t>
+      </w:r>
+    </w:p>
+    <w:p>
+      <w:pPr>
+        <w:pStyle w:val="Paragraphedeliste"/>
+        <w:numPr>
+          <w:ilvl w:val="0"/>
+          <w:numId w:val="5"/>
+        </w:numPr>
+      </w:pPr>
+      <w:r>
+        <w:t>Legging</w:t>
+      </w:r>
+    </w:p>
+    <w:p>
+      <w:pPr>
+        <w:pStyle w:val="Paragraphedeliste"/>
+        <w:numPr>
+          <w:ilvl w:val="0"/>
+          <w:numId w:val="5"/>
+        </w:numPr>
+      </w:pPr>
+      <w:r>
+        <w:t>Collant + jupe</w:t>
       </w:r>
     </w:p>
     <w:p>
@@ -1015,11 +1611,13 @@
           <w:numId w:val="2"/>
         </w:numPr>
         <w:rPr>
-          <w:u w:val="single"/>
-        </w:rPr>
-      </w:pPr>
-      <w:r>
-        <w:rPr>
+          <w:color w:val="92D050"/>
+          <w:u w:val="single"/>
+        </w:rPr>
+      </w:pPr>
+      <w:r>
+        <w:rPr>
+          <w:color w:val="92D050"/>
           <w:u w:val="single"/>
         </w:rPr>
         <w:t>Les chaussures</w:t>
@@ -1093,6 +1691,55 @@
       </w:pPr>
       <w:r>
         <w:t>Bottes</w:t>
+      </w:r>
+    </w:p>
+    <w:p>
+      <w:pPr>
+        <w:pStyle w:val="Paragraphedeliste"/>
+        <w:numPr>
+          <w:ilvl w:val="0"/>
+          <w:numId w:val="5"/>
+        </w:numPr>
+      </w:pPr>
+      <w:r>
+        <w:t>Sandales</w:t>
+      </w:r>
+    </w:p>
+    <w:p>
+      <w:pPr>
+        <w:pStyle w:val="Paragraphedeliste"/>
+        <w:numPr>
+          <w:ilvl w:val="0"/>
+          <w:numId w:val="5"/>
+        </w:numPr>
+      </w:pPr>
+      <w:r>
+        <w:lastRenderedPageBreak/>
+        <w:t>Ballerines</w:t>
+      </w:r>
+    </w:p>
+    <w:p>
+      <w:pPr>
+        <w:pStyle w:val="Paragraphedeliste"/>
+        <w:numPr>
+          <w:ilvl w:val="0"/>
+          <w:numId w:val="5"/>
+        </w:numPr>
+      </w:pPr>
+      <w:r>
+        <w:t>Mocassins</w:t>
+      </w:r>
+    </w:p>
+    <w:p>
+      <w:pPr>
+        <w:pStyle w:val="Paragraphedeliste"/>
+        <w:numPr>
+          <w:ilvl w:val="0"/>
+          <w:numId w:val="5"/>
+        </w:numPr>
+      </w:pPr>
+      <w:r>
+        <w:t>Derby</w:t>
       </w:r>
     </w:p>
     <w:p/>
@@ -1104,11 +1751,13 @@
           <w:numId w:val="2"/>
         </w:numPr>
         <w:rPr>
-          <w:u w:val="single"/>
-        </w:rPr>
-      </w:pPr>
-      <w:r>
-        <w:rPr>
+          <w:color w:val="92D050"/>
+          <w:u w:val="single"/>
+        </w:rPr>
+      </w:pPr>
+      <w:r>
+        <w:rPr>
+          <w:color w:val="92D050"/>
           <w:u w:val="single"/>
         </w:rPr>
         <w:t>Les accessoires</w:t>
@@ -1156,6 +1805,57 @@
       </w:pPr>
       <w:r>
         <w:t>Parapluie</w:t>
+      </w:r>
+    </w:p>
+    <w:p>
+      <w:pPr>
+        <w:pStyle w:val="Paragraphedeliste"/>
+        <w:numPr>
+          <w:ilvl w:val="0"/>
+          <w:numId w:val="5"/>
+        </w:numPr>
+      </w:pPr>
+      <w:r>
+        <w:t>Foulard</w:t>
+      </w:r>
+      <w:r>
+        <w:t xml:space="preserve"> / écharpe</w:t>
+      </w:r>
+    </w:p>
+    <w:p>
+      <w:pPr>
+        <w:pStyle w:val="Paragraphedeliste"/>
+        <w:numPr>
+          <w:ilvl w:val="0"/>
+          <w:numId w:val="5"/>
+        </w:numPr>
+      </w:pPr>
+      <w:r>
+        <w:t>Gants</w:t>
+      </w:r>
+    </w:p>
+    <w:p>
+      <w:pPr>
+        <w:pStyle w:val="Paragraphedeliste"/>
+        <w:numPr>
+          <w:ilvl w:val="0"/>
+          <w:numId w:val="5"/>
+        </w:numPr>
+      </w:pPr>
+      <w:r>
+        <w:t>Bonnets</w:t>
+      </w:r>
+    </w:p>
+    <w:p>
+      <w:pPr>
+        <w:pStyle w:val="Paragraphedeliste"/>
+        <w:numPr>
+          <w:ilvl w:val="0"/>
+          <w:numId w:val="5"/>
+        </w:numPr>
+      </w:pPr>
+      <w:r>
+        <w:t>Sac à main</w:t>
       </w:r>
     </w:p>
     <w:p/>
@@ -1174,11 +1874,13 @@
           <w:numId w:val="2"/>
         </w:numPr>
         <w:rPr>
-          <w:u w:val="single"/>
-        </w:rPr>
-      </w:pPr>
-      <w:r>
-        <w:rPr>
+          <w:color w:val="92D050"/>
+          <w:u w:val="single"/>
+        </w:rPr>
+      </w:pPr>
+      <w:r>
+        <w:rPr>
+          <w:color w:val="92D050"/>
           <w:u w:val="single"/>
         </w:rPr>
         <w:t>Les manteaux</w:t>
@@ -1226,6 +1928,54 @@
       </w:pPr>
       <w:r>
         <w:t>Doudoune</w:t>
+      </w:r>
+    </w:p>
+    <w:p>
+      <w:pPr>
+        <w:pStyle w:val="Paragraphedeliste"/>
+        <w:numPr>
+          <w:ilvl w:val="0"/>
+          <w:numId w:val="5"/>
+        </w:numPr>
+      </w:pPr>
+      <w:r>
+        <w:t>Trench</w:t>
+      </w:r>
+    </w:p>
+    <w:p>
+      <w:pPr>
+        <w:pStyle w:val="Paragraphedeliste"/>
+        <w:numPr>
+          <w:ilvl w:val="0"/>
+          <w:numId w:val="5"/>
+        </w:numPr>
+      </w:pPr>
+      <w:r>
+        <w:t>Blaser</w:t>
+      </w:r>
+    </w:p>
+    <w:p>
+      <w:pPr>
+        <w:pStyle w:val="Paragraphedeliste"/>
+        <w:numPr>
+          <w:ilvl w:val="0"/>
+          <w:numId w:val="5"/>
+        </w:numPr>
+      </w:pPr>
+      <w:r>
+        <w:t>Gilet</w:t>
+      </w:r>
+    </w:p>
+    <w:p>
+      <w:pPr>
+        <w:pStyle w:val="Paragraphedeliste"/>
+        <w:numPr>
+          <w:ilvl w:val="0"/>
+          <w:numId w:val="5"/>
+        </w:numPr>
+      </w:pPr>
+      <w:r>
+        <w:t>Anorak</w:t>
       </w:r>
     </w:p>
     <w:p>
@@ -1243,11 +1993,13 @@
           <w:numId w:val="2"/>
         </w:numPr>
         <w:rPr>
-          <w:u w:val="single"/>
-        </w:rPr>
-      </w:pPr>
-      <w:r>
-        <w:rPr>
+          <w:color w:val="92D050"/>
+          <w:u w:val="single"/>
+        </w:rPr>
+      </w:pPr>
+      <w:r>
+        <w:rPr>
+          <w:color w:val="92D050"/>
           <w:u w:val="single"/>
         </w:rPr>
         <w:t>Full-body</w:t>
@@ -1281,13 +2033,78 @@
           <w:numId w:val="5"/>
         </w:numPr>
       </w:pPr>
-      <w:proofErr w:type="spellStart"/>
       <w:r>
         <w:t>Combinaison</w:t>
       </w:r>
-      <w:proofErr w:type="spellEnd"/>
+    </w:p>
+    <w:p>
+      <w:pPr>
+        <w:pStyle w:val="Paragraphedeliste"/>
+        <w:numPr>
+          <w:ilvl w:val="0"/>
+          <w:numId w:val="5"/>
+        </w:numPr>
+      </w:pPr>
+      <w:r>
+        <w:t>Combinaison-short</w:t>
+      </w:r>
+    </w:p>
+    <w:p>
+      <w:pPr>
+        <w:pStyle w:val="Paragraphedeliste"/>
+        <w:numPr>
+          <w:ilvl w:val="0"/>
+          <w:numId w:val="5"/>
+        </w:numPr>
+      </w:pPr>
+      <w:r>
+        <w:t>Combinaison-pantalon</w:t>
+      </w:r>
+    </w:p>
+    <w:p>
+      <w:pPr>
+        <w:pStyle w:val="Paragraphedeliste"/>
+        <w:numPr>
+          <w:ilvl w:val="0"/>
+          <w:numId w:val="5"/>
+        </w:numPr>
+      </w:pPr>
+      <w:r>
+        <w:t>Robe manche courte</w:t>
+      </w:r>
+    </w:p>
+    <w:p>
+      <w:r>
+        <w:br w:type="page"/>
+      </w:r>
+    </w:p>
+    <w:p>
+      <w:pPr>
+        <w:jc w:val="center"/>
+        <w:rPr>
+          <w:b/>
+          <w:bCs/>
+          <w:color w:val="0070C0"/>
+          <w:sz w:val="32"/>
+          <w:szCs w:val="32"/>
+          <w:u w:val="single"/>
+        </w:rPr>
+      </w:pPr>
+      <w:r>
+        <w:rPr>
+          <w:b/>
+          <w:bCs/>
+          <w:color w:val="0070C0"/>
+          <w:sz w:val="32"/>
+          <w:szCs w:val="32"/>
+          <w:u w:val="single"/>
+        </w:rPr>
+        <w:lastRenderedPageBreak/>
+        <w:t>Annexes :</w:t>
+      </w:r>
     </w:p>
     <w:sectPr>
+      <w:footerReference w:type="default" r:id="rId8"/>
       <w:pgSz w:w="11906" w:h="16838"/>
       <w:pgMar w:top="1417" w:right="1417" w:bottom="1417" w:left="1417" w:header="708" w:footer="708" w:gutter="0"/>
       <w:cols w:space="708"/>
@@ -1295,6 +2112,244 @@
     </w:sectPr>
   </w:body>
 </w:document>
+</file>
+
+<file path=word/endnotes.xml><?xml version="1.0" encoding="utf-8"?>
+<w:endnotes xmlns:wpc="http://schemas.microsoft.com/office/word/2010/wordprocessingCanvas" xmlns:cx="http://schemas.microsoft.com/office/drawing/2014/chartex" xmlns:cx1="http://schemas.microsoft.com/office/drawing/2015/9/8/chartex" xmlns:cx2="http://schemas.microsoft.com/office/drawing/2015/10/21/chartex" xmlns:cx3="http://schemas.microsoft.com/office/drawing/2016/5/9/chartex" xmlns:cx4="http://schemas.microsoft.com/office/drawing/2016/5/10/chartex" xmlns:cx5="http://schemas.microsoft.com/office/drawing/2016/5/11/chartex" xmlns:cx6="http://schemas.microsoft.com/office/drawing/2016/5/12/chartex" xmlns:cx7="http://schemas.microsoft.com/office/drawing/2016/5/13/chartex" xmlns:cx8="http://schemas.microsoft.com/office/drawing/2016/5/14/chartex" xmlns:mc="http://schemas.openxmlformats.org/markup-compatibility/2006" xmlns:aink="http://schemas.microsoft.com/office/drawing/2016/ink" xmlns:am3d="http://schemas.microsoft.com/office/drawing/2017/model3d" xmlns:o="urn:schemas-microsoft-com:office:office" xmlns:r="http://schemas.openxmlformats.org/officeDocument/2006/relationships" xmlns:m="http://schemas.openxmlformats.org/officeDocument/2006/math" xmlns:v="urn:schemas-microsoft-com:vml" xmlns:wp14="http://schemas.microsoft.com/office/word/2010/wordprocessingDrawing" xmlns:wp="http://schemas.openxmlformats.org/drawingml/2006/wordprocessingDrawing" xmlns:w10="urn:schemas-microsoft-com:office:word" xmlns:w="http://schemas.openxmlformats.org/wordprocessingml/2006/main" xmlns:w14="http://schemas.microsoft.com/office/word/2010/wordml" xmlns:w15="http://schemas.microsoft.com/office/word/2012/wordml" xmlns:w16cid="http://schemas.microsoft.com/office/word/2016/wordml/cid" xmlns:w16se="http://schemas.microsoft.com/office/word/2015/wordml/symex" xmlns:wpg="http://schemas.microsoft.com/office/word/2010/wordprocessingGroup" xmlns:wpi="http://schemas.microsoft.com/office/word/2010/wordprocessingInk" xmlns:wne="http://schemas.microsoft.com/office/word/2006/wordml" xmlns:wps="http://schemas.microsoft.com/office/word/2010/wordprocessingShape" mc:Ignorable="w14 w15 w16se w16cid wp14">
+  <w:endnote w:type="separator" w:id="-1">
+    <w:p>
+      <w:pPr>
+        <w:spacing w:after="0" w:line="240" w:lineRule="auto"/>
+      </w:pPr>
+      <w:r>
+        <w:separator/>
+      </w:r>
+    </w:p>
+  </w:endnote>
+  <w:endnote w:type="continuationSeparator" w:id="0">
+    <w:p>
+      <w:pPr>
+        <w:spacing w:after="0" w:line="240" w:lineRule="auto"/>
+      </w:pPr>
+      <w:r>
+        <w:continuationSeparator/>
+      </w:r>
+    </w:p>
+  </w:endnote>
+</w:endnotes>
+</file>
+
+<file path=word/footer1.xml><?xml version="1.0" encoding="utf-8"?>
+<w:ftr xmlns:wpc="http://schemas.microsoft.com/office/word/2010/wordprocessingCanvas" xmlns:cx="http://schemas.microsoft.com/office/drawing/2014/chartex" xmlns:cx1="http://schemas.microsoft.com/office/drawing/2015/9/8/chartex" xmlns:cx2="http://schemas.microsoft.com/office/drawing/2015/10/21/chartex" xmlns:cx3="http://schemas.microsoft.com/office/drawing/2016/5/9/chartex" xmlns:cx4="http://schemas.microsoft.com/office/drawing/2016/5/10/chartex" xmlns:cx5="http://schemas.microsoft.com/office/drawing/2016/5/11/chartex" xmlns:cx6="http://schemas.microsoft.com/office/drawing/2016/5/12/chartex" xmlns:cx7="http://schemas.microsoft.com/office/drawing/2016/5/13/chartex" xmlns:cx8="http://schemas.microsoft.com/office/drawing/2016/5/14/chartex" xmlns:mc="http://schemas.openxmlformats.org/markup-compatibility/2006" xmlns:aink="http://schemas.microsoft.com/office/drawing/2016/ink" xmlns:am3d="http://schemas.microsoft.com/office/drawing/2017/model3d" xmlns:o="urn:schemas-microsoft-com:office:office" xmlns:r="http://schemas.openxmlformats.org/officeDocument/2006/relationships" xmlns:m="http://schemas.openxmlformats.org/officeDocument/2006/math" xmlns:v="urn:schemas-microsoft-com:vml" xmlns:wp14="http://schemas.microsoft.com/office/word/2010/wordprocessingDrawing" xmlns:wp="http://schemas.openxmlformats.org/drawingml/2006/wordprocessingDrawing" xmlns:w10="urn:schemas-microsoft-com:office:word" xmlns:w="http://schemas.openxmlformats.org/wordprocessingml/2006/main" xmlns:w14="http://schemas.microsoft.com/office/word/2010/wordml" xmlns:w15="http://schemas.microsoft.com/office/word/2012/wordml" xmlns:w16cid="http://schemas.microsoft.com/office/word/2016/wordml/cid" xmlns:w16se="http://schemas.microsoft.com/office/word/2015/wordml/symex" xmlns:wpg="http://schemas.microsoft.com/office/word/2010/wordprocessingGroup" xmlns:wpi="http://schemas.microsoft.com/office/word/2010/wordprocessingInk" xmlns:wne="http://schemas.microsoft.com/office/word/2006/wordml" xmlns:wps="http://schemas.microsoft.com/office/word/2010/wordprocessingShape" mc:Ignorable="w14 w15 w16se w16cid wp14">
+  <w:tbl>
+    <w:tblPr>
+      <w:tblW w:w="5000" w:type="pct"/>
+      <w:jc w:val="center"/>
+      <w:tblCellMar>
+        <w:top w:w="144" w:type="dxa"/>
+        <w:left w:w="115" w:type="dxa"/>
+        <w:bottom w:w="144" w:type="dxa"/>
+        <w:right w:w="115" w:type="dxa"/>
+      </w:tblCellMar>
+      <w:tblLook w:val="04A0" w:firstRow="1" w:lastRow="0" w:firstColumn="1" w:lastColumn="0" w:noHBand="0" w:noVBand="1"/>
+    </w:tblPr>
+    <w:tblGrid>
+      <w:gridCol w:w="4566"/>
+      <w:gridCol w:w="4506"/>
+    </w:tblGrid>
+    <w:tr>
+      <w:trPr>
+        <w:trHeight w:hRule="exact" w:val="115"/>
+        <w:jc w:val="center"/>
+      </w:trPr>
+      <w:tc>
+        <w:tcPr>
+          <w:tcW w:w="4686" w:type="dxa"/>
+          <w:shd w:val="clear" w:color="auto" w:fill="4472C4" w:themeFill="accent1"/>
+          <w:tcMar>
+            <w:top w:w="0" w:type="dxa"/>
+            <w:bottom w:w="0" w:type="dxa"/>
+          </w:tcMar>
+        </w:tcPr>
+        <w:p>
+          <w:pPr>
+            <w:pStyle w:val="En-tte"/>
+            <w:rPr>
+              <w:caps/>
+              <w:sz w:val="18"/>
+            </w:rPr>
+          </w:pPr>
+        </w:p>
+      </w:tc>
+      <w:tc>
+        <w:tcPr>
+          <w:tcW w:w="4674" w:type="dxa"/>
+          <w:shd w:val="clear" w:color="auto" w:fill="4472C4" w:themeFill="accent1"/>
+          <w:tcMar>
+            <w:top w:w="0" w:type="dxa"/>
+            <w:bottom w:w="0" w:type="dxa"/>
+          </w:tcMar>
+        </w:tcPr>
+        <w:p>
+          <w:pPr>
+            <w:pStyle w:val="En-tte"/>
+            <w:jc w:val="right"/>
+            <w:rPr>
+              <w:caps/>
+              <w:sz w:val="18"/>
+            </w:rPr>
+          </w:pPr>
+        </w:p>
+      </w:tc>
+    </w:tr>
+    <w:tr>
+      <w:trPr>
+        <w:jc w:val="center"/>
+      </w:trPr>
+      <w:sdt>
+        <w:sdtPr>
+          <w:rPr>
+            <w:caps/>
+            <w:color w:val="808080" w:themeColor="background1" w:themeShade="80"/>
+            <w:sz w:val="18"/>
+            <w:szCs w:val="18"/>
+          </w:rPr>
+          <w:alias w:val="Auteur"/>
+          <w:tag w:val=""/>
+          <w:id w:val="1534151868"/>
+          <w:placeholder>
+            <w:docPart w:val="BDC48060C60D4768877A0C1332D4A875"/>
+          </w:placeholder>
+          <w:dataBinding w:prefixMappings="xmlns:ns0='http://purl.org/dc/elements/1.1/' xmlns:ns1='http://schemas.openxmlformats.org/package/2006/metadata/core-properties' " w:xpath="/ns1:coreProperties[1]/ns0:creator[1]" w:storeItemID="{6C3C8BC8-F283-45AE-878A-BAB7291924A1}"/>
+          <w:text/>
+        </w:sdtPr>
+        <w:sdtContent>
+          <w:tc>
+            <w:tcPr>
+              <w:tcW w:w="4686" w:type="dxa"/>
+              <w:shd w:val="clear" w:color="auto" w:fill="auto"/>
+              <w:vAlign w:val="center"/>
+            </w:tcPr>
+            <w:p>
+              <w:pPr>
+                <w:pStyle w:val="Pieddepage"/>
+                <w:rPr>
+                  <w:caps/>
+                  <w:color w:val="808080" w:themeColor="background1" w:themeShade="80"/>
+                  <w:sz w:val="18"/>
+                  <w:szCs w:val="18"/>
+                </w:rPr>
+              </w:pPr>
+              <w:r>
+                <w:rPr>
+                  <w:caps/>
+                  <w:color w:val="808080" w:themeColor="background1" w:themeShade="80"/>
+                  <w:sz w:val="18"/>
+                  <w:szCs w:val="18"/>
+                </w:rPr>
+                <w:t>miranto razafindrazaka – LOIC ROGER</w:t>
+              </w:r>
+            </w:p>
+          </w:tc>
+        </w:sdtContent>
+      </w:sdt>
+      <w:tc>
+        <w:tcPr>
+          <w:tcW w:w="4674" w:type="dxa"/>
+          <w:shd w:val="clear" w:color="auto" w:fill="auto"/>
+          <w:vAlign w:val="center"/>
+        </w:tcPr>
+        <w:p>
+          <w:pPr>
+            <w:pStyle w:val="Pieddepage"/>
+            <w:jc w:val="right"/>
+            <w:rPr>
+              <w:caps/>
+              <w:color w:val="808080" w:themeColor="background1" w:themeShade="80"/>
+              <w:sz w:val="18"/>
+              <w:szCs w:val="18"/>
+            </w:rPr>
+          </w:pPr>
+          <w:r>
+            <w:rPr>
+              <w:caps/>
+              <w:color w:val="808080" w:themeColor="background1" w:themeShade="80"/>
+              <w:sz w:val="18"/>
+              <w:szCs w:val="18"/>
+            </w:rPr>
+            <w:fldChar w:fldCharType="begin"/>
+          </w:r>
+          <w:r>
+            <w:rPr>
+              <w:caps/>
+              <w:color w:val="808080" w:themeColor="background1" w:themeShade="80"/>
+              <w:sz w:val="18"/>
+              <w:szCs w:val="18"/>
+            </w:rPr>
+            <w:instrText>PAGE   \* MERGEFORMAT</w:instrText>
+          </w:r>
+          <w:r>
+            <w:rPr>
+              <w:caps/>
+              <w:color w:val="808080" w:themeColor="background1" w:themeShade="80"/>
+              <w:sz w:val="18"/>
+              <w:szCs w:val="18"/>
+            </w:rPr>
+            <w:fldChar w:fldCharType="separate"/>
+          </w:r>
+          <w:r>
+            <w:rPr>
+              <w:caps/>
+              <w:color w:val="808080" w:themeColor="background1" w:themeShade="80"/>
+              <w:sz w:val="18"/>
+              <w:szCs w:val="18"/>
+            </w:rPr>
+            <w:t>2</w:t>
+          </w:r>
+          <w:r>
+            <w:rPr>
+              <w:caps/>
+              <w:color w:val="808080" w:themeColor="background1" w:themeShade="80"/>
+              <w:sz w:val="18"/>
+              <w:szCs w:val="18"/>
+            </w:rPr>
+            <w:fldChar w:fldCharType="end"/>
+          </w:r>
+        </w:p>
+      </w:tc>
+    </w:tr>
+  </w:tbl>
+  <w:p>
+    <w:pPr>
+      <w:pStyle w:val="Pieddepage"/>
+    </w:pPr>
+  </w:p>
+</w:ftr>
+</file>
+
+<file path=word/footnotes.xml><?xml version="1.0" encoding="utf-8"?>
+<w:footnotes xmlns:wpc="http://schemas.microsoft.com/office/word/2010/wordprocessingCanvas" xmlns:cx="http://schemas.microsoft.com/office/drawing/2014/chartex" xmlns:cx1="http://schemas.microsoft.com/office/drawing/2015/9/8/chartex" xmlns:cx2="http://schemas.microsoft.com/office/drawing/2015/10/21/chartex" xmlns:cx3="http://schemas.microsoft.com/office/drawing/2016/5/9/chartex" xmlns:cx4="http://schemas.microsoft.com/office/drawing/2016/5/10/chartex" xmlns:cx5="http://schemas.microsoft.com/office/drawing/2016/5/11/chartex" xmlns:cx6="http://schemas.microsoft.com/office/drawing/2016/5/12/chartex" xmlns:cx7="http://schemas.microsoft.com/office/drawing/2016/5/13/chartex" xmlns:cx8="http://schemas.microsoft.com/office/drawing/2016/5/14/chartex" xmlns:mc="http://schemas.openxmlformats.org/markup-compatibility/2006" xmlns:aink="http://schemas.microsoft.com/office/drawing/2016/ink" xmlns:am3d="http://schemas.microsoft.com/office/drawing/2017/model3d" xmlns:o="urn:schemas-microsoft-com:office:office" xmlns:r="http://schemas.openxmlformats.org/officeDocument/2006/relationships" xmlns:m="http://schemas.openxmlformats.org/officeDocument/2006/math" xmlns:v="urn:schemas-microsoft-com:vml" xmlns:wp14="http://schemas.microsoft.com/office/word/2010/wordprocessingDrawing" xmlns:wp="http://schemas.openxmlformats.org/drawingml/2006/wordprocessingDrawing" xmlns:w10="urn:schemas-microsoft-com:office:word" xmlns:w="http://schemas.openxmlformats.org/wordprocessingml/2006/main" xmlns:w14="http://schemas.microsoft.com/office/word/2010/wordml" xmlns:w15="http://schemas.microsoft.com/office/word/2012/wordml" xmlns:w16cid="http://schemas.microsoft.com/office/word/2016/wordml/cid" xmlns:w16se="http://schemas.microsoft.com/office/word/2015/wordml/symex" xmlns:wpg="http://schemas.microsoft.com/office/word/2010/wordprocessingGroup" xmlns:wpi="http://schemas.microsoft.com/office/word/2010/wordprocessingInk" xmlns:wne="http://schemas.microsoft.com/office/word/2006/wordml" xmlns:wps="http://schemas.microsoft.com/office/word/2010/wordprocessingShape" mc:Ignorable="w14 w15 w16se w16cid wp14">
+  <w:footnote w:type="separator" w:id="-1">
+    <w:p>
+      <w:pPr>
+        <w:spacing w:after="0" w:line="240" w:lineRule="auto"/>
+      </w:pPr>
+      <w:r>
+        <w:separator/>
+      </w:r>
+    </w:p>
+  </w:footnote>
+  <w:footnote w:type="continuationSeparator" w:id="0">
+    <w:p>
+      <w:pPr>
+        <w:spacing w:after="0" w:line="240" w:lineRule="auto"/>
+      </w:pPr>
+      <w:r>
+        <w:continuationSeparator/>
+      </w:r>
+    </w:p>
+  </w:footnote>
+</w:footnotes>
 </file>
 
 <file path=word/numbering.xml><?xml version="1.0" encoding="utf-8"?>
@@ -2300,7 +3355,633 @@
       <w:contextualSpacing/>
     </w:pPr>
   </w:style>
+  <w:style w:type="paragraph" w:styleId="En-tte">
+    <w:name w:val="header"/>
+    <w:basedOn w:val="Normal"/>
+    <w:link w:val="En-tteCar"/>
+    <w:uiPriority w:val="99"/>
+    <w:unhideWhenUsed/>
+    <w:rsid w:val="00B21253"/>
+    <w:pPr>
+      <w:tabs>
+        <w:tab w:val="center" w:pos="4536"/>
+        <w:tab w:val="right" w:pos="9072"/>
+      </w:tabs>
+      <w:spacing w:after="0" w:line="240" w:lineRule="auto"/>
+    </w:pPr>
+  </w:style>
+  <w:style w:type="character" w:customStyle="1" w:styleId="En-tteCar">
+    <w:name w:val="En-tête Car"/>
+    <w:basedOn w:val="Policepardfaut"/>
+    <w:link w:val="En-tte"/>
+    <w:uiPriority w:val="99"/>
+    <w:rsid w:val="00B21253"/>
+  </w:style>
+  <w:style w:type="paragraph" w:styleId="Pieddepage">
+    <w:name w:val="footer"/>
+    <w:basedOn w:val="Normal"/>
+    <w:link w:val="PieddepageCar"/>
+    <w:uiPriority w:val="99"/>
+    <w:unhideWhenUsed/>
+    <w:rsid w:val="00B21253"/>
+    <w:pPr>
+      <w:tabs>
+        <w:tab w:val="center" w:pos="4536"/>
+        <w:tab w:val="right" w:pos="9072"/>
+      </w:tabs>
+      <w:spacing w:after="0" w:line="240" w:lineRule="auto"/>
+    </w:pPr>
+  </w:style>
+  <w:style w:type="character" w:customStyle="1" w:styleId="PieddepageCar">
+    <w:name w:val="Pied de page Car"/>
+    <w:basedOn w:val="Policepardfaut"/>
+    <w:link w:val="Pieddepage"/>
+    <w:uiPriority w:val="99"/>
+    <w:rsid w:val="00B21253"/>
+  </w:style>
 </w:styles>
+</file>
+
+<file path=word/glossary/document.xml><?xml version="1.0" encoding="utf-8"?>
+<w:glossaryDocument xmlns:wpc="http://schemas.microsoft.com/office/word/2010/wordprocessingCanvas" xmlns:cx="http://schemas.microsoft.com/office/drawing/2014/chartex" xmlns:cx1="http://schemas.microsoft.com/office/drawing/2015/9/8/chartex" xmlns:cx2="http://schemas.microsoft.com/office/drawing/2015/10/21/chartex" xmlns:cx3="http://schemas.microsoft.com/office/drawing/2016/5/9/chartex" xmlns:cx4="http://schemas.microsoft.com/office/drawing/2016/5/10/chartex" xmlns:cx5="http://schemas.microsoft.com/office/drawing/2016/5/11/chartex" xmlns:cx6="http://schemas.microsoft.com/office/drawing/2016/5/12/chartex" xmlns:cx7="http://schemas.microsoft.com/office/drawing/2016/5/13/chartex" xmlns:cx8="http://schemas.microsoft.com/office/drawing/2016/5/14/chartex" xmlns:mc="http://schemas.openxmlformats.org/markup-compatibility/2006" xmlns:aink="http://schemas.microsoft.com/office/drawing/2016/ink" xmlns:am3d="http://schemas.microsoft.com/office/drawing/2017/model3d" xmlns:o="urn:schemas-microsoft-com:office:office" xmlns:r="http://schemas.openxmlformats.org/officeDocument/2006/relationships" xmlns:m="http://schemas.openxmlformats.org/officeDocument/2006/math" xmlns:v="urn:schemas-microsoft-com:vml" xmlns:wp14="http://schemas.microsoft.com/office/word/2010/wordprocessingDrawing" xmlns:wp="http://schemas.openxmlformats.org/drawingml/2006/wordprocessingDrawing" xmlns:w10="urn:schemas-microsoft-com:office:word" xmlns:w="http://schemas.openxmlformats.org/wordprocessingml/2006/main" xmlns:w14="http://schemas.microsoft.com/office/word/2010/wordml" xmlns:w15="http://schemas.microsoft.com/office/word/2012/wordml" xmlns:w16cid="http://schemas.microsoft.com/office/word/2016/wordml/cid" xmlns:w16se="http://schemas.microsoft.com/office/word/2015/wordml/symex" xmlns:wpg="http://schemas.microsoft.com/office/word/2010/wordprocessingGroup" xmlns:wpi="http://schemas.microsoft.com/office/word/2010/wordprocessingInk" xmlns:wne="http://schemas.microsoft.com/office/word/2006/wordml" xmlns:wps="http://schemas.microsoft.com/office/word/2010/wordprocessingShape" mc:Ignorable="w14 w15 w16se w16cid wp14">
+  <w:docParts>
+    <w:docPart>
+      <w:docPartPr>
+        <w:name w:val="BDC48060C60D4768877A0C1332D4A875"/>
+        <w:category>
+          <w:name w:val="Général"/>
+          <w:gallery w:val="placeholder"/>
+        </w:category>
+        <w:types>
+          <w:type w:val="bbPlcHdr"/>
+        </w:types>
+        <w:behaviors>
+          <w:behavior w:val="content"/>
+        </w:behaviors>
+        <w:guid w:val="{402A0827-052B-4F5B-8057-80EDA17DAD2A}"/>
+      </w:docPartPr>
+      <w:docPartBody>
+        <w:p>
+          <w:pPr>
+            <w:pStyle w:val="BDC48060C60D4768877A0C1332D4A875"/>
+          </w:pPr>
+          <w:r>
+            <w:rPr>
+              <w:rStyle w:val="Textedelespacerserv"/>
+            </w:rPr>
+            <w:t>[Auteur]</w:t>
+          </w:r>
+        </w:p>
+      </w:docPartBody>
+    </w:docPart>
+  </w:docParts>
+</w:glossaryDocument>
+</file>
+
+<file path=word/glossary/fontTable.xml><?xml version="1.0" encoding="utf-8"?>
+<w:fonts xmlns:mc="http://schemas.openxmlformats.org/markup-compatibility/2006" xmlns:r="http://schemas.openxmlformats.org/officeDocument/2006/relationships" xmlns:w="http://schemas.openxmlformats.org/wordprocessingml/2006/main" xmlns:w14="http://schemas.microsoft.com/office/word/2010/wordml" xmlns:w15="http://schemas.microsoft.com/office/word/2012/wordml" xmlns:w16cid="http://schemas.microsoft.com/office/word/2016/wordml/cid" xmlns:w16se="http://schemas.microsoft.com/office/word/2015/wordml/symex" mc:Ignorable="w14 w15 w16se w16cid">
+  <w:font w:name="Symbol">
+    <w:panose1 w:val="05050102010706020507"/>
+    <w:charset w:val="02"/>
+    <w:family w:val="roman"/>
+    <w:pitch w:val="variable"/>
+    <w:sig w:usb0="00000000" w:usb1="10000000" w:usb2="00000000" w:usb3="00000000" w:csb0="80000000" w:csb1="00000000"/>
+  </w:font>
+  <w:font w:name="Times New Roman">
+    <w:panose1 w:val="02020603050405020304"/>
+    <w:charset w:val="00"/>
+    <w:family w:val="roman"/>
+    <w:pitch w:val="variable"/>
+    <w:sig w:usb0="E0002AFF" w:usb1="C0007843" w:usb2="00000009" w:usb3="00000000" w:csb0="000001FF" w:csb1="00000000"/>
+  </w:font>
+  <w:font w:name="Courier New">
+    <w:panose1 w:val="02070309020205020404"/>
+    <w:charset w:val="00"/>
+    <w:family w:val="modern"/>
+    <w:pitch w:val="fixed"/>
+    <w:sig w:usb0="E0002EFF" w:usb1="C0007843" w:usb2="00000009" w:usb3="00000000" w:csb0="000001FF" w:csb1="00000000"/>
+  </w:font>
+  <w:font w:name="Wingdings">
+    <w:panose1 w:val="05000000000000000000"/>
+    <w:charset w:val="02"/>
+    <w:family w:val="auto"/>
+    <w:pitch w:val="variable"/>
+    <w:sig w:usb0="00000000" w:usb1="10000000" w:usb2="00000000" w:usb3="00000000" w:csb0="80000000" w:csb1="00000000"/>
+  </w:font>
+  <w:font w:name="Calibri">
+    <w:panose1 w:val="020F0502020204030204"/>
+    <w:charset w:val="00"/>
+    <w:family w:val="swiss"/>
+    <w:pitch w:val="variable"/>
+    <w:sig w:usb0="E0002AFF" w:usb1="4000ACFF" w:usb2="00000001" w:usb3="00000000" w:csb0="000001FF" w:csb1="00000000"/>
+  </w:font>
+  <w:font w:name="Arial">
+    <w:panose1 w:val="020B0604020202020204"/>
+    <w:charset w:val="00"/>
+    <w:family w:val="swiss"/>
+    <w:pitch w:val="variable"/>
+    <w:sig w:usb0="E0002AFF" w:usb1="C0007843" w:usb2="00000009" w:usb3="00000000" w:csb0="000001FF" w:csb1="00000000"/>
+  </w:font>
+  <w:font w:name="Calibri Light">
+    <w:panose1 w:val="020F0302020204030204"/>
+    <w:charset w:val="00"/>
+    <w:family w:val="swiss"/>
+    <w:pitch w:val="variable"/>
+    <w:sig w:usb0="A0002AEF" w:usb1="4000207B" w:usb2="00000000" w:usb3="00000000" w:csb0="000001FF" w:csb1="00000000"/>
+  </w:font>
+</w:fonts>
+</file>
+
+<file path=word/glossary/settings.xml><?xml version="1.0" encoding="utf-8"?>
+<w:settings xmlns:mc="http://schemas.openxmlformats.org/markup-compatibility/2006" xmlns:o="urn:schemas-microsoft-com:office:office" xmlns:r="http://schemas.openxmlformats.org/officeDocument/2006/relationships" xmlns:m="http://schemas.openxmlformats.org/officeDocument/2006/math" xmlns:v="urn:schemas-microsoft-com:vml" xmlns:w10="urn:schemas-microsoft-com:office:word" xmlns:w="http://schemas.openxmlformats.org/wordprocessingml/2006/main" xmlns:w14="http://schemas.microsoft.com/office/word/2010/wordml" xmlns:w15="http://schemas.microsoft.com/office/word/2012/wordml" xmlns:w16cid="http://schemas.microsoft.com/office/word/2016/wordml/cid" xmlns:w16se="http://schemas.microsoft.com/office/word/2015/wordml/symex" xmlns:sl="http://schemas.openxmlformats.org/schemaLibrary/2006/main" mc:Ignorable="w14 w15 w16se w16cid">
+  <w:view w:val="normal"/>
+  <w:defaultTabStop w:val="708"/>
+  <w:hyphenationZone w:val="425"/>
+  <w:characterSpacingControl w:val="doNotCompress"/>
+  <w:compat>
+    <w:useFELayout/>
+    <w:compatSetting w:name="compatibilityMode" w:uri="http://schemas.microsoft.com/office/word" w:val="15"/>
+    <w:compatSetting w:name="overrideTableStyleFontSizeAndJustification" w:uri="http://schemas.microsoft.com/office/word" w:val="1"/>
+    <w:compatSetting w:name="enableOpenTypeFeatures" w:uri="http://schemas.microsoft.com/office/word" w:val="1"/>
+    <w:compatSetting w:name="doNotFlipMirrorIndents" w:uri="http://schemas.microsoft.com/office/word" w:val="1"/>
+    <w:compatSetting w:name="differentiateMultirowTableHeaders" w:uri="http://schemas.microsoft.com/office/word" w:val="1"/>
+    <w:compatSetting w:name="useWord2013TrackBottomHyphenation" w:uri="http://schemas.microsoft.com/office/word" w:val="0"/>
+  </w:compat>
+  <w:rsids>
+    <w:rsidRoot w:val="003C0E0E"/>
+    <w:rsid w:val="003C0E0E"/>
+    <w:rsid w:val="009A0C10"/>
+  </w:rsids>
+  <m:mathPr>
+    <m:mathFont m:val="Cambria Math"/>
+    <m:brkBin m:val="before"/>
+    <m:brkBinSub m:val="--"/>
+    <m:smallFrac m:val="0"/>
+    <m:dispDef/>
+    <m:lMargin m:val="0"/>
+    <m:rMargin m:val="0"/>
+    <m:defJc m:val="centerGroup"/>
+    <m:wrapIndent m:val="1440"/>
+    <m:intLim m:val="subSup"/>
+    <m:naryLim m:val="undOvr"/>
+  </m:mathPr>
+  <w:themeFontLang w:val="fr-FR"/>
+  <w:clrSchemeMapping w:bg1="light1" w:t1="dark1" w:bg2="light2" w:t2="dark2" w:accent1="accent1" w:accent2="accent2" w:accent3="accent3" w:accent4="accent4" w:accent5="accent5" w:accent6="accent6" w:hyperlink="hyperlink" w:followedHyperlink="followedHyperlink"/>
+  <w:decimalSymbol w:val=","/>
+  <w:listSeparator w:val=";"/>
+  <w15:chartTrackingRefBased/>
+</w:settings>
+</file>
+
+<file path=word/glossary/styles.xml><?xml version="1.0" encoding="utf-8"?>
+<w:styles xmlns:mc="http://schemas.openxmlformats.org/markup-compatibility/2006" xmlns:r="http://schemas.openxmlformats.org/officeDocument/2006/relationships" xmlns:w="http://schemas.openxmlformats.org/wordprocessingml/2006/main" xmlns:w14="http://schemas.microsoft.com/office/word/2010/wordml" xmlns:w15="http://schemas.microsoft.com/office/word/2012/wordml" xmlns:w16cid="http://schemas.microsoft.com/office/word/2016/wordml/cid" xmlns:w16se="http://schemas.microsoft.com/office/word/2015/wordml/symex" mc:Ignorable="w14 w15 w16se w16cid">
+  <w:docDefaults>
+    <w:rPrDefault>
+      <w:rPr>
+        <w:rFonts w:asciiTheme="minorHAnsi" w:eastAsiaTheme="minorEastAsia" w:hAnsiTheme="minorHAnsi" w:cstheme="minorBidi"/>
+        <w:sz w:val="22"/>
+        <w:szCs w:val="22"/>
+        <w:lang w:val="fr-FR" w:eastAsia="fr-FR" w:bidi="ar-SA"/>
+      </w:rPr>
+    </w:rPrDefault>
+    <w:pPrDefault>
+      <w:pPr>
+        <w:spacing w:after="160" w:line="259" w:lineRule="auto"/>
+      </w:pPr>
+    </w:pPrDefault>
+  </w:docDefaults>
+  <w:latentStyles w:defLockedState="0" w:defUIPriority="99" w:defSemiHidden="0" w:defUnhideWhenUsed="0" w:defQFormat="0" w:count="377">
+    <w:lsdException w:name="Normal" w:uiPriority="0" w:qFormat="1"/>
+    <w:lsdException w:name="heading 1" w:uiPriority="9" w:qFormat="1"/>
+    <w:lsdException w:name="heading 2" w:semiHidden="1" w:uiPriority="9" w:unhideWhenUsed="1" w:qFormat="1"/>
+    <w:lsdException w:name="heading 3" w:semiHidden="1" w:uiPriority="9" w:unhideWhenUsed="1" w:qFormat="1"/>
+    <w:lsdException w:name="heading 4" w:semiHidden="1" w:uiPriority="9" w:unhideWhenUsed="1" w:qFormat="1"/>
+    <w:lsdException w:name="heading 5" w:semiHidden="1" w:uiPriority="9" w:unhideWhenUsed="1" w:qFormat="1"/>
+    <w:lsdException w:name="heading 6" w:semiHidden="1" w:uiPriority="9" w:unhideWhenUsed="1" w:qFormat="1"/>
+    <w:lsdException w:name="heading 7" w:semiHidden="1" w:uiPriority="9" w:unhideWhenUsed="1" w:qFormat="1"/>
+    <w:lsdException w:name="heading 8" w:semiHidden="1" w:uiPriority="9" w:unhideWhenUsed="1" w:qFormat="1"/>
+    <w:lsdException w:name="heading 9" w:semiHidden="1" w:uiPriority="9" w:unhideWhenUsed="1" w:qFormat="1"/>
+    <w:lsdException w:name="index 1" w:semiHidden="1" w:unhideWhenUsed="1"/>
+    <w:lsdException w:name="index 2" w:semiHidden="1" w:unhideWhenUsed="1"/>
+    <w:lsdException w:name="index 3" w:semiHidden="1" w:unhideWhenUsed="1"/>
+    <w:lsdException w:name="index 4" w:semiHidden="1" w:unhideWhenUsed="1"/>
+    <w:lsdException w:name="index 5" w:semiHidden="1" w:unhideWhenUsed="1"/>
+    <w:lsdException w:name="index 6" w:semiHidden="1" w:unhideWhenUsed="1"/>
+    <w:lsdException w:name="index 7" w:semiHidden="1" w:unhideWhenUsed="1"/>
+    <w:lsdException w:name="index 8" w:semiHidden="1" w:unhideWhenUsed="1"/>
+    <w:lsdException w:name="index 9" w:semiHidden="1" w:unhideWhenUsed="1"/>
+    <w:lsdException w:name="toc 1" w:semiHidden="1" w:uiPriority="39" w:unhideWhenUsed="1"/>
+    <w:lsdException w:name="toc 2" w:semiHidden="1" w:uiPriority="39" w:unhideWhenUsed="1"/>
+    <w:lsdException w:name="toc 3" w:semiHidden="1" w:uiPriority="39" w:unhideWhenUsed="1"/>
+    <w:lsdException w:name="toc 4" w:semiHidden="1" w:uiPriority="39" w:unhideWhenUsed="1"/>
+    <w:lsdException w:name="toc 5" w:semiHidden="1" w:uiPriority="39" w:unhideWhenUsed="1"/>
+    <w:lsdException w:name="toc 6" w:semiHidden="1" w:uiPriority="39" w:unhideWhenUsed="1"/>
+    <w:lsdException w:name="toc 7" w:semiHidden="1" w:uiPriority="39" w:unhideWhenUsed="1"/>
+    <w:lsdException w:name="toc 8" w:semiHidden="1" w:uiPriority="39" w:unhideWhenUsed="1"/>
+    <w:lsdException w:name="toc 9" w:semiHidden="1" w:uiPriority="39" w:unhideWhenUsed="1"/>
+    <w:lsdException w:name="Normal Indent" w:semiHidden="1" w:unhideWhenUsed="1"/>
+    <w:lsdException w:name="footnote text" w:semiHidden="1" w:unhideWhenUsed="1"/>
+    <w:lsdException w:name="annotation text" w:semiHidden="1" w:unhideWhenUsed="1"/>
+    <w:lsdException w:name="header" w:semiHidden="1" w:unhideWhenUsed="1"/>
+    <w:lsdException w:name="footer" w:semiHidden="1" w:unhideWhenUsed="1"/>
+    <w:lsdException w:name="index heading" w:semiHidden="1" w:unhideWhenUsed="1"/>
+    <w:lsdException w:name="caption" w:semiHidden="1" w:uiPriority="35" w:unhideWhenUsed="1" w:qFormat="1"/>
+    <w:lsdException w:name="table of figures" w:semiHidden="1" w:unhideWhenUsed="1"/>
+    <w:lsdException w:name="envelope address" w:semiHidden="1" w:unhideWhenUsed="1"/>
+    <w:lsdException w:name="envelope return" w:semiHidden="1" w:unhideWhenUsed="1"/>
+    <w:lsdException w:name="footnote reference" w:semiHidden="1" w:unhideWhenUsed="1"/>
+    <w:lsdException w:name="annotation reference" w:semiHidden="1" w:unhideWhenUsed="1"/>
+    <w:lsdException w:name="line number" w:semiHidden="1" w:unhideWhenUsed="1"/>
+    <w:lsdException w:name="page number" w:semiHidden="1" w:unhideWhenUsed="1"/>
+    <w:lsdException w:name="endnote reference" w:semiHidden="1" w:unhideWhenUsed="1"/>
+    <w:lsdException w:name="endnote text" w:semiHidden="1" w:unhideWhenUsed="1"/>
+    <w:lsdException w:name="table of authorities" w:semiHidden="1" w:unhideWhenUsed="1"/>
+    <w:lsdException w:name="macro" w:semiHidden="1" w:unhideWhenUsed="1"/>
+    <w:lsdException w:name="toa heading" w:semiHidden="1" w:unhideWhenUsed="1"/>
+    <w:lsdException w:name="List" w:semiHidden="1" w:unhideWhenUsed="1"/>
+    <w:lsdException w:name="List Bullet" w:semiHidden="1" w:unhideWhenUsed="1"/>
+    <w:lsdException w:name="List Number" w:semiHidden="1" w:unhideWhenUsed="1"/>
+    <w:lsdException w:name="List 2" w:semiHidden="1" w:unhideWhenUsed="1"/>
+    <w:lsdException w:name="List 3" w:semiHidden="1" w:unhideWhenUsed="1"/>
+    <w:lsdException w:name="List 4" w:semiHidden="1" w:unhideWhenUsed="1"/>
+    <w:lsdException w:name="List 5" w:semiHidden="1" w:unhideWhenUsed="1"/>
+    <w:lsdException w:name="List Bullet 2" w:semiHidden="1" w:unhideWhenUsed="1"/>
+    <w:lsdException w:name="List Bullet 3" w:semiHidden="1" w:unhideWhenUsed="1"/>
+    <w:lsdException w:name="List Bullet 4" w:semiHidden="1" w:unhideWhenUsed="1"/>
+    <w:lsdException w:name="List Bullet 5" w:semiHidden="1" w:unhideWhenUsed="1"/>
+    <w:lsdException w:name="List Number 2" w:semiHidden="1" w:unhideWhenUsed="1"/>
+    <w:lsdException w:name="List Number 3" w:semiHidden="1" w:unhideWhenUsed="1"/>
+    <w:lsdException w:name="List Number 4" w:semiHidden="1" w:unhideWhenUsed="1"/>
+    <w:lsdException w:name="List Number 5" w:semiHidden="1" w:unhideWhenUsed="1"/>
+    <w:lsdException w:name="Title" w:uiPriority="10" w:qFormat="1"/>
+    <w:lsdException w:name="Closing" w:semiHidden="1" w:unhideWhenUsed="1"/>
+    <w:lsdException w:name="Signature" w:semiHidden="1" w:unhideWhenUsed="1"/>
+    <w:lsdException w:name="Default Paragraph Font" w:semiHidden="1" w:uiPriority="1" w:unhideWhenUsed="1"/>
+    <w:lsdException w:name="Body Text" w:semiHidden="1" w:unhideWhenUsed="1"/>
+    <w:lsdException w:name="Body Text Indent" w:semiHidden="1" w:unhideWhenUsed="1"/>
+    <w:lsdException w:name="List Continue" w:semiHidden="1" w:unhideWhenUsed="1"/>
+    <w:lsdException w:name="List Continue 2" w:semiHidden="1" w:unhideWhenUsed="1"/>
+    <w:lsdException w:name="List Continue 3" w:semiHidden="1" w:unhideWhenUsed="1"/>
+    <w:lsdException w:name="List Continue 4" w:semiHidden="1" w:unhideWhenUsed="1"/>
+    <w:lsdException w:name="List Continue 5" w:semiHidden="1" w:unhideWhenUsed="1"/>
+    <w:lsdException w:name="Message Header" w:semiHidden="1" w:unhideWhenUsed="1"/>
+    <w:lsdException w:name="Subtitle" w:uiPriority="11" w:qFormat="1"/>
+    <w:lsdException w:name="Salutation" w:semiHidden="1" w:unhideWhenUsed="1"/>
+    <w:lsdException w:name="Date" w:semiHidden="1" w:unhideWhenUsed="1"/>
+    <w:lsdException w:name="Body Text First Indent" w:semiHidden="1" w:unhideWhenUsed="1"/>
+    <w:lsdException w:name="Body Text First Indent 2" w:semiHidden="1" w:unhideWhenUsed="1"/>
+    <w:lsdException w:name="Note Heading" w:semiHidden="1" w:unhideWhenUsed="1"/>
+    <w:lsdException w:name="Body Text 2" w:semiHidden="1" w:unhideWhenUsed="1"/>
+    <w:lsdException w:name="Body Text 3" w:semiHidden="1" w:unhideWhenUsed="1"/>
+    <w:lsdException w:name="Body Text Indent 2" w:semiHidden="1" w:unhideWhenUsed="1"/>
+    <w:lsdException w:name="Body Text Indent 3" w:semiHidden="1" w:unhideWhenUsed="1"/>
+    <w:lsdException w:name="Block Text" w:semiHidden="1" w:unhideWhenUsed="1"/>
+    <w:lsdException w:name="Hyperlink" w:semiHidden="1" w:unhideWhenUsed="1"/>
+    <w:lsdException w:name="FollowedHyperlink" w:semiHidden="1" w:unhideWhenUsed="1"/>
+    <w:lsdException w:name="Strong" w:uiPriority="22" w:qFormat="1"/>
+    <w:lsdException w:name="Emphasis" w:uiPriority="20" w:qFormat="1"/>
+    <w:lsdException w:name="Document Map" w:semiHidden="1" w:unhideWhenUsed="1"/>
+    <w:lsdException w:name="Plain Text" w:semiHidden="1" w:unhideWhenUsed="1"/>
+    <w:lsdException w:name="E-mail Signature" w:semiHidden="1" w:unhideWhenUsed="1"/>
+    <w:lsdException w:name="HTML Top of Form" w:semiHidden="1" w:unhideWhenUsed="1"/>
+    <w:lsdException w:name="HTML Bottom of Form" w:semiHidden="1" w:unhideWhenUsed="1"/>
+    <w:lsdException w:name="Normal (Web)" w:semiHidden="1" w:unhideWhenUsed="1"/>
+    <w:lsdException w:name="HTML Acronym" w:semiHidden="1" w:unhideWhenUsed="1"/>
+    <w:lsdException w:name="HTML Address" w:semiHidden="1" w:unhideWhenUsed="1"/>
+    <w:lsdException w:name="HTML Cite" w:semiHidden="1" w:unhideWhenUsed="1"/>
+    <w:lsdException w:name="HTML Code" w:semiHidden="1" w:unhideWhenUsed="1"/>
+    <w:lsdException w:name="HTML Definition" w:semiHidden="1" w:unhideWhenUsed="1"/>
+    <w:lsdException w:name="HTML Keyboard" w:semiHidden="1" w:unhideWhenUsed="1"/>
+    <w:lsdException w:name="HTML Preformatted" w:semiHidden="1" w:unhideWhenUsed="1"/>
+    <w:lsdException w:name="HTML Sample" w:semiHidden="1" w:unhideWhenUsed="1"/>
+    <w:lsdException w:name="HTML Typewriter" w:semiHidden="1" w:unhideWhenUsed="1"/>
+    <w:lsdException w:name="HTML Variable" w:semiHidden="1" w:unhideWhenUsed="1"/>
+    <w:lsdException w:name="Normal Table" w:semiHidden="1" w:unhideWhenUsed="1"/>
+    <w:lsdException w:name="annotation subject" w:semiHidden="1" w:unhideWhenUsed="1"/>
+    <w:lsdException w:name="No List" w:semiHidden="1" w:unhideWhenUsed="1"/>
+    <w:lsdException w:name="Outline List 1" w:semiHidden="1" w:unhideWhenUsed="1"/>
+    <w:lsdException w:name="Outline List 2" w:semiHidden="1" w:unhideWhenUsed="1"/>
+    <w:lsdException w:name="Outline List 3" w:semiHidden="1" w:unhideWhenUsed="1"/>
+    <w:lsdException w:name="Table Simple 1" w:semiHidden="1" w:unhideWhenUsed="1"/>
+    <w:lsdException w:name="Table Simple 2" w:semiHidden="1" w:unhideWhenUsed="1"/>
+    <w:lsdException w:name="Table Simple 3" w:semiHidden="1" w:unhideWhenUsed="1"/>
+    <w:lsdException w:name="Table Classic 1" w:semiHidden="1" w:unhideWhenUsed="1"/>
+    <w:lsdException w:name="Table Classic 2" w:semiHidden="1" w:unhideWhenUsed="1"/>
+    <w:lsdException w:name="Table Classic 3" w:semiHidden="1" w:unhideWhenUsed="1"/>
+    <w:lsdException w:name="Table Classic 4" w:semiHidden="1" w:unhideWhenUsed="1"/>
+    <w:lsdException w:name="Table Colorful 1" w:semiHidden="1" w:unhideWhenUsed="1"/>
+    <w:lsdException w:name="Table Colorful 2" w:semiHidden="1" w:unhideWhenUsed="1"/>
+    <w:lsdException w:name="Table Colorful 3" w:semiHidden="1" w:unhideWhenUsed="1"/>
+    <w:lsdException w:name="Table Columns 1" w:semiHidden="1" w:unhideWhenUsed="1"/>
+    <w:lsdException w:name="Table Columns 2" w:semiHidden="1" w:unhideWhenUsed="1"/>
+    <w:lsdException w:name="Table Columns 3" w:semiHidden="1" w:unhideWhenUsed="1"/>
+    <w:lsdException w:name="Table Columns 4" w:semiHidden="1" w:unhideWhenUsed="1"/>
+    <w:lsdException w:name="Table Columns 5" w:semiHidden="1" w:unhideWhenUsed="1"/>
+    <w:lsdException w:name="Table Grid 1" w:semiHidden="1" w:unhideWhenUsed="1"/>
+    <w:lsdException w:name="Table Grid 2" w:semiHidden="1" w:unhideWhenUsed="1"/>
+    <w:lsdException w:name="Table Grid 3" w:semiHidden="1" w:unhideWhenUsed="1"/>
+    <w:lsdException w:name="Table Grid 4" w:semiHidden="1" w:unhideWhenUsed="1"/>
+    <w:lsdException w:name="Table Grid 5" w:semiHidden="1" w:unhideWhenUsed="1"/>
+    <w:lsdException w:name="Table Grid 6" w:semiHidden="1" w:unhideWhenUsed="1"/>
+    <w:lsdException w:name="Table Grid 7" w:semiHidden="1" w:unhideWhenUsed="1"/>
+    <w:lsdException w:name="Table Grid 8" w:semiHidden="1" w:unhideWhenUsed="1"/>
+    <w:lsdException w:name="Table List 1" w:semiHidden="1" w:unhideWhenUsed="1"/>
+    <w:lsdException w:name="Table List 2" w:semiHidden="1" w:unhideWhenUsed="1"/>
+    <w:lsdException w:name="Table List 3" w:semiHidden="1" w:unhideWhenUsed="1"/>
+    <w:lsdException w:name="Table List 4" w:semiHidden="1" w:unhideWhenUsed="1"/>
+    <w:lsdException w:name="Table List 5" w:semiHidden="1" w:unhideWhenUsed="1"/>
+    <w:lsdException w:name="Table List 6" w:semiHidden="1" w:unhideWhenUsed="1"/>
+    <w:lsdException w:name="Table List 7" w:semiHidden="1" w:unhideWhenUsed="1"/>
+    <w:lsdException w:name="Table List 8" w:semiHidden="1" w:unhideWhenUsed="1"/>
+    <w:lsdException w:name="Table 3D effects 1" w:semiHidden="1" w:unhideWhenUsed="1"/>
+    <w:lsdException w:name="Table 3D effects 2" w:semiHidden="1" w:unhideWhenUsed="1"/>
+    <w:lsdException w:name="Table 3D effects 3" w:semiHidden="1" w:unhideWhenUsed="1"/>
+    <w:lsdException w:name="Table Contemporary" w:semiHidden="1" w:unhideWhenUsed="1"/>
+    <w:lsdException w:name="Table Elegant" w:semiHidden="1" w:unhideWhenUsed="1"/>
+    <w:lsdException w:name="Table Professional" w:semiHidden="1" w:unhideWhenUsed="1"/>
+    <w:lsdException w:name="Table Subtle 1" w:semiHidden="1" w:unhideWhenUsed="1"/>
+    <w:lsdException w:name="Table Subtle 2" w:semiHidden="1" w:unhideWhenUsed="1"/>
+    <w:lsdException w:name="Table Web 1" w:semiHidden="1" w:unhideWhenUsed="1"/>
+    <w:lsdException w:name="Table Web 2" w:semiHidden="1" w:unhideWhenUsed="1"/>
+    <w:lsdException w:name="Table Web 3" w:semiHidden="1" w:unhideWhenUsed="1"/>
+    <w:lsdException w:name="Balloon Text" w:semiHidden="1" w:unhideWhenUsed="1"/>
+    <w:lsdException w:name="Table Grid" w:uiPriority="39"/>
+    <w:lsdException w:name="Table Theme" w:semiHidden="1" w:unhideWhenUsed="1"/>
+    <w:lsdException w:name="Placeholder Text" w:semiHidden="1"/>
+    <w:lsdException w:name="No Spacing" w:uiPriority="1" w:qFormat="1"/>
+    <w:lsdException w:name="Light Shading" w:uiPriority="60"/>
+    <w:lsdException w:name="Light List" w:uiPriority="61"/>
+    <w:lsdException w:name="Light Grid" w:uiPriority="62"/>
+    <w:lsdException w:name="Medium Shading 1" w:uiPriority="63"/>
+    <w:lsdException w:name="Medium Shading 2" w:uiPriority="64"/>
+    <w:lsdException w:name="Medium List 1" w:uiPriority="65"/>
+    <w:lsdException w:name="Medium List 2" w:uiPriority="66"/>
+    <w:lsdException w:name="Medium Grid 1" w:uiPriority="67"/>
+    <w:lsdException w:name="Medium Grid 2" w:uiPriority="68"/>
+    <w:lsdException w:name="Medium Grid 3" w:uiPriority="69"/>
+    <w:lsdException w:name="Dark List" w:uiPriority="70"/>
+    <w:lsdException w:name="Colorful Shading" w:uiPriority="71"/>
+    <w:lsdException w:name="Colorful List" w:uiPriority="72"/>
+    <w:lsdException w:name="Colorful Grid" w:uiPriority="73"/>
+    <w:lsdException w:name="Light Shading Accent 1" w:uiPriority="60"/>
+    <w:lsdException w:name="Light List Accent 1" w:uiPriority="61"/>
+    <w:lsdException w:name="Light Grid Accent 1" w:uiPriority="62"/>
+    <w:lsdException w:name="Medium Shading 1 Accent 1" w:uiPriority="63"/>
+    <w:lsdException w:name="Medium Shading 2 Accent 1" w:uiPriority="64"/>
+    <w:lsdException w:name="Medium List 1 Accent 1" w:uiPriority="65"/>
+    <w:lsdException w:name="Revision" w:semiHidden="1"/>
+    <w:lsdException w:name="List Paragraph" w:uiPriority="34" w:qFormat="1"/>
+    <w:lsdException w:name="Quote" w:uiPriority="29" w:qFormat="1"/>
+    <w:lsdException w:name="Intense Quote" w:uiPriority="30" w:qFormat="1"/>
+    <w:lsdException w:name="Medium List 2 Accent 1" w:uiPriority="66"/>
+    <w:lsdException w:name="Medium Grid 1 Accent 1" w:uiPriority="67"/>
+    <w:lsdException w:name="Medium Grid 2 Accent 1" w:uiPriority="68"/>
+    <w:lsdException w:name="Medium Grid 3 Accent 1" w:uiPriority="69"/>
+    <w:lsdException w:name="Dark List Accent 1" w:uiPriority="70"/>
+    <w:lsdException w:name="Colorful Shading Accent 1" w:uiPriority="71"/>
+    <w:lsdException w:name="Colorful List Accent 1" w:uiPriority="72"/>
+    <w:lsdException w:name="Colorful Grid Accent 1" w:uiPriority="73"/>
+    <w:lsdException w:name="Light Shading Accent 2" w:uiPriority="60"/>
+    <w:lsdException w:name="Light List Accent 2" w:uiPriority="61"/>
+    <w:lsdException w:name="Light Grid Accent 2" w:uiPriority="62"/>
+    <w:lsdException w:name="Medium Shading 1 Accent 2" w:uiPriority="63"/>
+    <w:lsdException w:name="Medium Shading 2 Accent 2" w:uiPriority="64"/>
+    <w:lsdException w:name="Medium List 1 Accent 2" w:uiPriority="65"/>
+    <w:lsdException w:name="Medium List 2 Accent 2" w:uiPriority="66"/>
+    <w:lsdException w:name="Medium Grid 1 Accent 2" w:uiPriority="67"/>
+    <w:lsdException w:name="Medium Grid 2 Accent 2" w:uiPriority="68"/>
+    <w:lsdException w:name="Medium Grid 3 Accent 2" w:uiPriority="69"/>
+    <w:lsdException w:name="Dark List Accent 2" w:uiPriority="70"/>
+    <w:lsdException w:name="Colorful Shading Accent 2" w:uiPriority="71"/>
+    <w:lsdException w:name="Colorful List Accent 2" w:uiPriority="72"/>
+    <w:lsdException w:name="Colorful Grid Accent 2" w:uiPriority="73"/>
+    <w:lsdException w:name="Light Shading Accent 3" w:uiPriority="60"/>
+    <w:lsdException w:name="Light List Accent 3" w:uiPriority="61"/>
+    <w:lsdException w:name="Light Grid Accent 3" w:uiPriority="62"/>
+    <w:lsdException w:name="Medium Shading 1 Accent 3" w:uiPriority="63"/>
+    <w:lsdException w:name="Medium Shading 2 Accent 3" w:uiPriority="64"/>
+    <w:lsdException w:name="Medium List 1 Accent 3" w:uiPriority="65"/>
+    <w:lsdException w:name="Medium List 2 Accent 3" w:uiPriority="66"/>
+    <w:lsdException w:name="Medium Grid 1 Accent 3" w:uiPriority="67"/>
+    <w:lsdException w:name="Medium Grid 2 Accent 3" w:uiPriority="68"/>
+    <w:lsdException w:name="Medium Grid 3 Accent 3" w:uiPriority="69"/>
+    <w:lsdException w:name="Dark List Accent 3" w:uiPriority="70"/>
+    <w:lsdException w:name="Colorful Shading Accent 3" w:uiPriority="71"/>
+    <w:lsdException w:name="Colorful List Accent 3" w:uiPriority="72"/>
+    <w:lsdException w:name="Colorful Grid Accent 3" w:uiPriority="73"/>
+    <w:lsdException w:name="Light Shading Accent 4" w:uiPriority="60"/>
+    <w:lsdException w:name="Light List Accent 4" w:uiPriority="61"/>
+    <w:lsdException w:name="Light Grid Accent 4" w:uiPriority="62"/>
+    <w:lsdException w:name="Medium Shading 1 Accent 4" w:uiPriority="63"/>
+    <w:lsdException w:name="Medium Shading 2 Accent 4" w:uiPriority="64"/>
+    <w:lsdException w:name="Medium List 1 Accent 4" w:uiPriority="65"/>
+    <w:lsdException w:name="Medium List 2 Accent 4" w:uiPriority="66"/>
+    <w:lsdException w:name="Medium Grid 1 Accent 4" w:uiPriority="67"/>
+    <w:lsdException w:name="Medium Grid 2 Accent 4" w:uiPriority="68"/>
+    <w:lsdException w:name="Medium Grid 3 Accent 4" w:uiPriority="69"/>
+    <w:lsdException w:name="Dark List Accent 4" w:uiPriority="70"/>
+    <w:lsdException w:name="Colorful Shading Accent 4" w:uiPriority="71"/>
+    <w:lsdException w:name="Colorful List Accent 4" w:uiPriority="72"/>
+    <w:lsdException w:name="Colorful Grid Accent 4" w:uiPriority="73"/>
+    <w:lsdException w:name="Light Shading Accent 5" w:uiPriority="60"/>
+    <w:lsdException w:name="Light List Accent 5" w:uiPriority="61"/>
+    <w:lsdException w:name="Light Grid Accent 5" w:uiPriority="62"/>
+    <w:lsdException w:name="Medium Shading 1 Accent 5" w:uiPriority="63"/>
+    <w:lsdException w:name="Medium Shading 2 Accent 5" w:uiPriority="64"/>
+    <w:lsdException w:name="Medium List 1 Accent 5" w:uiPriority="65"/>
+    <w:lsdException w:name="Medium List 2 Accent 5" w:uiPriority="66"/>
+    <w:lsdException w:name="Medium Grid 1 Accent 5" w:uiPriority="67"/>
+    <w:lsdException w:name="Medium Grid 2 Accent 5" w:uiPriority="68"/>
+    <w:lsdException w:name="Medium Grid 3 Accent 5" w:uiPriority="69"/>
+    <w:lsdException w:name="Dark List Accent 5" w:uiPriority="70"/>
+    <w:lsdException w:name="Colorful Shading Accent 5" w:uiPriority="71"/>
+    <w:lsdException w:name="Colorful List Accent 5" w:uiPriority="72"/>
+    <w:lsdException w:name="Colorful Grid Accent 5" w:uiPriority="73"/>
+    <w:lsdException w:name="Light Shading Accent 6" w:uiPriority="60"/>
+    <w:lsdException w:name="Light List Accent 6" w:uiPriority="61"/>
+    <w:lsdException w:name="Light Grid Accent 6" w:uiPriority="62"/>
+    <w:lsdException w:name="Medium Shading 1 Accent 6" w:uiPriority="63"/>
+    <w:lsdException w:name="Medium Shading 2 Accent 6" w:uiPriority="64"/>
+    <w:lsdException w:name="Medium List 1 Accent 6" w:uiPriority="65"/>
+    <w:lsdException w:name="Medium List 2 Accent 6" w:uiPriority="66"/>
+    <w:lsdException w:name="Medium Grid 1 Accent 6" w:uiPriority="67"/>
+    <w:lsdException w:name="Medium Grid 2 Accent 6" w:uiPriority="68"/>
+    <w:lsdException w:name="Medium Grid 3 Accent 6" w:uiPriority="69"/>
+    <w:lsdException w:name="Dark List Accent 6" w:uiPriority="70"/>
+    <w:lsdException w:name="Colorful Shading Accent 6" w:uiPriority="71"/>
+    <w:lsdException w:name="Colorful List Accent 6" w:uiPriority="72"/>
+    <w:lsdException w:name="Colorful Grid Accent 6" w:uiPriority="73"/>
+    <w:lsdException w:name="Subtle Emphasis" w:uiPriority="19" w:qFormat="1"/>
+    <w:lsdException w:name="Intense Emphasis" w:uiPriority="21" w:qFormat="1"/>
+    <w:lsdException w:name="Subtle Reference" w:uiPriority="31" w:qFormat="1"/>
+    <w:lsdException w:name="Intense Reference" w:uiPriority="32" w:qFormat="1"/>
+    <w:lsdException w:name="Book Title" w:uiPriority="33" w:qFormat="1"/>
+    <w:lsdException w:name="Bibliography" w:semiHidden="1" w:uiPriority="37" w:unhideWhenUsed="1"/>
+    <w:lsdException w:name="TOC Heading" w:semiHidden="1" w:uiPriority="39" w:unhideWhenUsed="1" w:qFormat="1"/>
+    <w:lsdException w:name="Plain Table 1" w:uiPriority="41"/>
+    <w:lsdException w:name="Plain Table 2" w:uiPriority="42"/>
+    <w:lsdException w:name="Plain Table 3" w:uiPriority="43"/>
+    <w:lsdException w:name="Plain Table 4" w:uiPriority="44"/>
+    <w:lsdException w:name="Plain Table 5" w:uiPriority="45"/>
+    <w:lsdException w:name="Grid Table Light" w:uiPriority="40"/>
+    <w:lsdException w:name="Grid Table 1 Light" w:uiPriority="46"/>
+    <w:lsdException w:name="Grid Table 2" w:uiPriority="47"/>
+    <w:lsdException w:name="Grid Table 3" w:uiPriority="48"/>
+    <w:lsdException w:name="Grid Table 4" w:uiPriority="49"/>
+    <w:lsdException w:name="Grid Table 5 Dark" w:uiPriority="50"/>
+    <w:lsdException w:name="Grid Table 6 Colorful" w:uiPriority="51"/>
+    <w:lsdException w:name="Grid Table 7 Colorful" w:uiPriority="52"/>
+    <w:lsdException w:name="Grid Table 1 Light Accent 1" w:uiPriority="46"/>
+    <w:lsdException w:name="Grid Table 2 Accent 1" w:uiPriority="47"/>
+    <w:lsdException w:name="Grid Table 3 Accent 1" w:uiPriority="48"/>
+    <w:lsdException w:name="Grid Table 4 Accent 1" w:uiPriority="49"/>
+    <w:lsdException w:name="Grid Table 5 Dark Accent 1" w:uiPriority="50"/>
+    <w:lsdException w:name="Grid Table 6 Colorful Accent 1" w:uiPriority="51"/>
+    <w:lsdException w:name="Grid Table 7 Colorful Accent 1" w:uiPriority="52"/>
+    <w:lsdException w:name="Grid Table 1 Light Accent 2" w:uiPriority="46"/>
+    <w:lsdException w:name="Grid Table 2 Accent 2" w:uiPriority="47"/>
+    <w:lsdException w:name="Grid Table 3 Accent 2" w:uiPriority="48"/>
+    <w:lsdException w:name="Grid Table 4 Accent 2" w:uiPriority="49"/>
+    <w:lsdException w:name="Grid Table 5 Dark Accent 2" w:uiPriority="50"/>
+    <w:lsdException w:name="Grid Table 6 Colorful Accent 2" w:uiPriority="51"/>
+    <w:lsdException w:name="Grid Table 7 Colorful Accent 2" w:uiPriority="52"/>
+    <w:lsdException w:name="Grid Table 1 Light Accent 3" w:uiPriority="46"/>
+    <w:lsdException w:name="Grid Table 2 Accent 3" w:uiPriority="47"/>
+    <w:lsdException w:name="Grid Table 3 Accent 3" w:uiPriority="48"/>
+    <w:lsdException w:name="Grid Table 4 Accent 3" w:uiPriority="49"/>
+    <w:lsdException w:name="Grid Table 5 Dark Accent 3" w:uiPriority="50"/>
+    <w:lsdException w:name="Grid Table 6 Colorful Accent 3" w:uiPriority="51"/>
+    <w:lsdException w:name="Grid Table 7 Colorful Accent 3" w:uiPriority="52"/>
+    <w:lsdException w:name="Grid Table 1 Light Accent 4" w:uiPriority="46"/>
+    <w:lsdException w:name="Grid Table 2 Accent 4" w:uiPriority="47"/>
+    <w:lsdException w:name="Grid Table 3 Accent 4" w:uiPriority="48"/>
+    <w:lsdException w:name="Grid Table 4 Accent 4" w:uiPriority="49"/>
+    <w:lsdException w:name="Grid Table 5 Dark Accent 4" w:uiPriority="50"/>
+    <w:lsdException w:name="Grid Table 6 Colorful Accent 4" w:uiPriority="51"/>
+    <w:lsdException w:name="Grid Table 7 Colorful Accent 4" w:uiPriority="52"/>
+    <w:lsdException w:name="Grid Table 1 Light Accent 5" w:uiPriority="46"/>
+    <w:lsdException w:name="Grid Table 2 Accent 5" w:uiPriority="47"/>
+    <w:lsdException w:name="Grid Table 3 Accent 5" w:uiPriority="48"/>
+    <w:lsdException w:name="Grid Table 4 Accent 5" w:uiPriority="49"/>
+    <w:lsdException w:name="Grid Table 5 Dark Accent 5" w:uiPriority="50"/>
+    <w:lsdException w:name="Grid Table 6 Colorful Accent 5" w:uiPriority="51"/>
+    <w:lsdException w:name="Grid Table 7 Colorful Accent 5" w:uiPriority="52"/>
+    <w:lsdException w:name="Grid Table 1 Light Accent 6" w:uiPriority="46"/>
+    <w:lsdException w:name="Grid Table 2 Accent 6" w:uiPriority="47"/>
+    <w:lsdException w:name="Grid Table 3 Accent 6" w:uiPriority="48"/>
+    <w:lsdException w:name="Grid Table 4 Accent 6" w:uiPriority="49"/>
+    <w:lsdException w:name="Grid Table 5 Dark Accent 6" w:uiPriority="50"/>
+    <w:lsdException w:name="Grid Table 6 Colorful Accent 6" w:uiPriority="51"/>
+    <w:lsdException w:name="Grid Table 7 Colorful Accent 6" w:uiPriority="52"/>
+    <w:lsdException w:name="List Table 1 Light" w:uiPriority="46"/>
+    <w:lsdException w:name="List Table 2" w:uiPriority="47"/>
+    <w:lsdException w:name="List Table 3" w:uiPriority="48"/>
+    <w:lsdException w:name="List Table 4" w:uiPriority="49"/>
+    <w:lsdException w:name="List Table 5 Dark" w:uiPriority="50"/>
+    <w:lsdException w:name="List Table 6 Colorful" w:uiPriority="51"/>
+    <w:lsdException w:name="List Table 7 Colorful" w:uiPriority="52"/>
+    <w:lsdException w:name="List Table 1 Light Accent 1" w:uiPriority="46"/>
+    <w:lsdException w:name="List Table 2 Accent 1" w:uiPriority="47"/>
+    <w:lsdException w:name="List Table 3 Accent 1" w:uiPriority="48"/>
+    <w:lsdException w:name="List Table 4 Accent 1" w:uiPriority="49"/>
+    <w:lsdException w:name="List Table 5 Dark Accent 1" w:uiPriority="50"/>
+    <w:lsdException w:name="List Table 6 Colorful Accent 1" w:uiPriority="51"/>
+    <w:lsdException w:name="List Table 7 Colorful Accent 1" w:uiPriority="52"/>
+    <w:lsdException w:name="List Table 1 Light Accent 2" w:uiPriority="46"/>
+    <w:lsdException w:name="List Table 2 Accent 2" w:uiPriority="47"/>
+    <w:lsdException w:name="List Table 3 Accent 2" w:uiPriority="48"/>
+    <w:lsdException w:name="List Table 4 Accent 2" w:uiPriority="49"/>
+    <w:lsdException w:name="List Table 5 Dark Accent 2" w:uiPriority="50"/>
+    <w:lsdException w:name="List Table 6 Colorful Accent 2" w:uiPriority="51"/>
+    <w:lsdException w:name="List Table 7 Colorful Accent 2" w:uiPriority="52"/>
+    <w:lsdException w:name="List Table 1 Light Accent 3" w:uiPriority="46"/>
+    <w:lsdException w:name="List Table 2 Accent 3" w:uiPriority="47"/>
+    <w:lsdException w:name="List Table 3 Accent 3" w:uiPriority="48"/>
+    <w:lsdException w:name="List Table 4 Accent 3" w:uiPriority="49"/>
+    <w:lsdException w:name="List Table 5 Dark Accent 3" w:uiPriority="50"/>
+    <w:lsdException w:name="List Table 6 Colorful Accent 3" w:uiPriority="51"/>
+    <w:lsdException w:name="List Table 7 Colorful Accent 3" w:uiPriority="52"/>
+    <w:lsdException w:name="List Table 1 Light Accent 4" w:uiPriority="46"/>
+    <w:lsdException w:name="List Table 2 Accent 4" w:uiPriority="47"/>
+    <w:lsdException w:name="List Table 3 Accent 4" w:uiPriority="48"/>
+    <w:lsdException w:name="List Table 4 Accent 4" w:uiPriority="49"/>
+    <w:lsdException w:name="List Table 5 Dark Accent 4" w:uiPriority="50"/>
+    <w:lsdException w:name="List Table 6 Colorful Accent 4" w:uiPriority="51"/>
+    <w:lsdException w:name="List Table 7 Colorful Accent 4" w:uiPriority="52"/>
+    <w:lsdException w:name="List Table 1 Light Accent 5" w:uiPriority="46"/>
+    <w:lsdException w:name="List Table 2 Accent 5" w:uiPriority="47"/>
+    <w:lsdException w:name="List Table 3 Accent 5" w:uiPriority="48"/>
+    <w:lsdException w:name="List Table 4 Accent 5" w:uiPriority="49"/>
+    <w:lsdException w:name="List Table 5 Dark Accent 5" w:uiPriority="50"/>
+    <w:lsdException w:name="List Table 6 Colorful Accent 5" w:uiPriority="51"/>
+    <w:lsdException w:name="List Table 7 Colorful Accent 5" w:uiPriority="52"/>
+    <w:lsdException w:name="List Table 1 Light Accent 6" w:uiPriority="46"/>
+    <w:lsdException w:name="List Table 2 Accent 6" w:uiPriority="47"/>
+    <w:lsdException w:name="List Table 3 Accent 6" w:uiPriority="48"/>
+    <w:lsdException w:name="List Table 4 Accent 6" w:uiPriority="49"/>
+    <w:lsdException w:name="List Table 5 Dark Accent 6" w:uiPriority="50"/>
+    <w:lsdException w:name="List Table 6 Colorful Accent 6" w:uiPriority="51"/>
+    <w:lsdException w:name="List Table 7 Colorful Accent 6" w:uiPriority="52"/>
+    <w:lsdException w:name="Mention" w:semiHidden="1" w:unhideWhenUsed="1"/>
+    <w:lsdException w:name="Smart Hyperlink" w:semiHidden="1" w:unhideWhenUsed="1"/>
+    <w:lsdException w:name="Hashtag" w:semiHidden="1" w:unhideWhenUsed="1"/>
+    <w:lsdException w:name="Unresolved Mention" w:semiHidden="1" w:unhideWhenUsed="1"/>
+    <w:lsdException w:name="Smart Link" w:semiHidden="1" w:unhideWhenUsed="1"/>
+    <w:lsdException w:name="Smart Link Error" w:semiHidden="1" w:unhideWhenUsed="1"/>
+  </w:latentStyles>
+  <w:style w:type="paragraph" w:default="1" w:styleId="Normal">
+    <w:name w:val="Normal"/>
+    <w:qFormat/>
+  </w:style>
+  <w:style w:type="character" w:default="1" w:styleId="Policepardfaut">
+    <w:name w:val="Default Paragraph Font"/>
+    <w:uiPriority w:val="1"/>
+    <w:semiHidden/>
+    <w:unhideWhenUsed/>
+  </w:style>
+  <w:style w:type="table" w:default="1" w:styleId="TableauNormal">
+    <w:name w:val="Normal Table"/>
+    <w:uiPriority w:val="99"/>
+    <w:semiHidden/>
+    <w:unhideWhenUsed/>
+    <w:tblPr>
+      <w:tblInd w:w="0" w:type="dxa"/>
+      <w:tblCellMar>
+        <w:top w:w="0" w:type="dxa"/>
+        <w:left w:w="108" w:type="dxa"/>
+        <w:bottom w:w="0" w:type="dxa"/>
+        <w:right w:w="108" w:type="dxa"/>
+      </w:tblCellMar>
+    </w:tblPr>
+  </w:style>
+  <w:style w:type="numbering" w:default="1" w:styleId="Aucuneliste">
+    <w:name w:val="No List"/>
+    <w:uiPriority w:val="99"/>
+    <w:semiHidden/>
+    <w:unhideWhenUsed/>
+  </w:style>
+  <w:style w:type="character" w:customStyle="1" w:styleId="Textedelespacerserv">
+    <w:name w:val="Texte de l’espace réservé"/>
+    <w:basedOn w:val="Policepardfaut"/>
+    <w:uiPriority w:val="99"/>
+    <w:semiHidden/>
+    <w:rsid w:val="003C0E0E"/>
+    <w:rPr>
+      <w:color w:val="808080"/>
+    </w:rPr>
+  </w:style>
+  <w:style w:type="paragraph" w:customStyle="1" w:styleId="BDC48060C60D4768877A0C1332D4A875">
+    <w:name w:val="BDC48060C60D4768877A0C1332D4A875"/>
+    <w:rsid w:val="003C0E0E"/>
+  </w:style>
+</w:styles>
+</file>
+
+<file path=word/glossary/webSettings.xml><?xml version="1.0" encoding="utf-8"?>
+<w:webSettings xmlns:mc="http://schemas.openxmlformats.org/markup-compatibility/2006" xmlns:r="http://schemas.openxmlformats.org/officeDocument/2006/relationships" xmlns:w="http://schemas.openxmlformats.org/wordprocessingml/2006/main" xmlns:w14="http://schemas.microsoft.com/office/word/2010/wordml" xmlns:w15="http://schemas.microsoft.com/office/word/2012/wordml" xmlns:w16cid="http://schemas.microsoft.com/office/word/2016/wordml/cid" xmlns:w16se="http://schemas.microsoft.com/office/word/2015/wordml/symex" mc:Ignorable="w14 w15 w16se w16cid">
+  <w:optimizeForBrowser/>
+  <w:allowPNG/>
+</w:webSettings>
 </file>
 
 <file path=word/theme/theme1.xml><?xml version="1.0" encoding="utf-8"?>
@@ -2603,7 +4284,7 @@
 </file>
 
 <file path=customXml/itemProps1.xml><?xml version="1.0" encoding="utf-8"?>
-<ds:datastoreItem xmlns:ds="http://schemas.openxmlformats.org/officeDocument/2006/customXml" ds:itemID="{007B93E1-7C7B-4583-885A-8516433B532F}">
+<ds:datastoreItem xmlns:ds="http://schemas.openxmlformats.org/officeDocument/2006/customXml" ds:itemID="{4C81D2F5-31DD-4702-8E51-23379D67A323}">
   <ds:schemaRefs>
     <ds:schemaRef ds:uri="http://schemas.openxmlformats.org/officeDocument/2006/bibliography"/>
   </ds:schemaRefs>

</xml_diff>

<commit_message>
push readme + maquette dashboard
</commit_message>
<xml_diff>
--- a/doc-utilisateur.docx
+++ b/doc-utilisateur.docx
@@ -117,7 +117,6 @@
         </w:rPr>
         <w:t xml:space="preserve">La </w:t>
       </w:r>
-      <w:proofErr w:type="spellStart"/>
       <w:r>
         <w:rPr>
           <w:color w:val="0070C0"/>
@@ -134,22 +133,246 @@
           <w:szCs w:val="32"/>
           <w:u w:val="single"/>
         </w:rPr>
-        <w:t>avbar</w:t>
-      </w:r>
-      <w:proofErr w:type="spellEnd"/>
-      <w:r>
+        <w:t>avbar </w:t>
+      </w:r>
+    </w:p>
+    <w:p>
+      <w:pPr>
+        <w:pStyle w:val="Paragraphedeliste"/>
+        <w:jc w:val="right"/>
+        <w:rPr>
+          <w:rFonts w:ascii="Arial" w:hAnsi="Arial" w:cs="Arial"/>
+          <w:b/>
+          <w:bCs/>
+          <w:i/>
+          <w:iCs/>
+          <w:sz w:val="24"/>
+          <w:szCs w:val="24"/>
+          <w:u w:val="single"/>
+        </w:rPr>
+      </w:pPr>
+      <w:r>
+        <w:rPr>
+          <w:rFonts w:ascii="Arial" w:hAnsi="Arial" w:cs="Arial"/>
+          <w:b/>
+          <w:bCs/>
+          <w:i/>
+          <w:iCs/>
+          <w:sz w:val="24"/>
+          <w:szCs w:val="24"/>
+          <w:u w:val="single"/>
+        </w:rPr>
+        <w:t>Voir annexe1.</w:t>
+      </w:r>
+    </w:p>
+    <w:p>
+      <w:pPr>
+        <w:pStyle w:val="Paragraphedeliste"/>
+        <w:numPr>
+          <w:ilvl w:val="1"/>
+          <w:numId w:val="2"/>
+        </w:numPr>
+        <w:rPr>
+          <w:color w:val="92D050"/>
+          <w:u w:val="single"/>
+        </w:rPr>
+      </w:pPr>
+      <w:r>
+        <w:rPr>
+          <w:color w:val="92D050"/>
+          <w:u w:val="single"/>
+        </w:rPr>
+        <w:t>Le menu burger :</w:t>
+      </w:r>
+    </w:p>
+    <w:p>
+      <w:pPr>
+        <w:spacing w:line="240" w:lineRule="auto"/>
+        <w:ind w:left="1416"/>
+      </w:pPr>
+      <w:r>
+        <w:t>Mon dressing</w:t>
+      </w:r>
+    </w:p>
+    <w:p>
+      <w:pPr>
+        <w:spacing w:line="240" w:lineRule="auto"/>
+        <w:ind w:left="1416"/>
+      </w:pPr>
+      <w:r>
+        <w:t>Profil</w:t>
+      </w:r>
+    </w:p>
+    <w:p>
+      <w:pPr>
+        <w:spacing w:line="240" w:lineRule="auto"/>
+        <w:ind w:left="1416"/>
+      </w:pPr>
+      <w:r>
+        <w:t>Abonnement</w:t>
+      </w:r>
+    </w:p>
+    <w:p>
+      <w:pPr>
+        <w:spacing w:line="240" w:lineRule="auto"/>
+        <w:ind w:left="1416"/>
+      </w:pPr>
+      <w:r>
+        <w:t>Déconnexion</w:t>
+      </w:r>
+    </w:p>
+    <w:p>
+      <w:pPr>
+        <w:pStyle w:val="Paragraphedeliste"/>
+        <w:rPr>
+          <w:u w:val="single"/>
+        </w:rPr>
+      </w:pPr>
+    </w:p>
+    <w:p>
+      <w:pPr>
+        <w:pStyle w:val="Paragraphedeliste"/>
+        <w:numPr>
+          <w:ilvl w:val="1"/>
+          <w:numId w:val="2"/>
+        </w:numPr>
+        <w:rPr>
+          <w:color w:val="92D050"/>
+          <w:u w:val="single"/>
+        </w:rPr>
+      </w:pPr>
+      <w:r>
+        <w:rPr>
+          <w:color w:val="92D050"/>
+          <w:u w:val="single"/>
+        </w:rPr>
+        <w:t>Le logo</w:t>
+      </w:r>
+    </w:p>
+    <w:p>
+      <w:r>
+        <w:t>Mettre le logo de l’application au centre de la navbar</w:t>
+      </w:r>
+    </w:p>
+    <w:p>
+      <w:pPr>
+        <w:rPr>
+          <w:u w:val="single"/>
+        </w:rPr>
+      </w:pPr>
+    </w:p>
+    <w:p>
+      <w:pPr>
+        <w:rPr>
+          <w:u w:val="single"/>
+        </w:rPr>
+      </w:pPr>
+    </w:p>
+    <w:p>
+      <w:pPr>
+        <w:pStyle w:val="Paragraphedeliste"/>
+        <w:numPr>
+          <w:ilvl w:val="1"/>
+          <w:numId w:val="2"/>
+        </w:numPr>
+        <w:rPr>
+          <w:color w:val="92D050"/>
+          <w:u w:val="single"/>
+        </w:rPr>
+      </w:pPr>
+      <w:r>
+        <w:rPr>
+          <w:color w:val="92D050"/>
+          <w:u w:val="single"/>
+        </w:rPr>
+        <w:t>Bouton ajouter un vêtement</w:t>
+      </w:r>
+    </w:p>
+    <w:p>
+      <w:pPr>
+        <w:pStyle w:val="Paragraphedeliste"/>
+        <w:rPr>
+          <w:u w:val="single"/>
+        </w:rPr>
+      </w:pPr>
+    </w:p>
+    <w:p>
+      <w:r>
+        <w:t>Mettre un raccourci sous la forme d’un bouton pour ajouter un vêtement.</w:t>
+      </w:r>
+    </w:p>
+    <w:p>
+      <w:pPr>
+        <w:rPr>
+          <w:sz w:val="32"/>
+          <w:szCs w:val="32"/>
+        </w:rPr>
+      </w:pPr>
+      <w:r>
+        <w:rPr>
+          <w:sz w:val="32"/>
+          <w:szCs w:val="32"/>
+        </w:rPr>
+        <w:br w:type="page"/>
+      </w:r>
+    </w:p>
+    <w:p>
+      <w:pPr>
+        <w:pStyle w:val="Paragraphedeliste"/>
+        <w:numPr>
+          <w:ilvl w:val="0"/>
+          <w:numId w:val="2"/>
+        </w:numPr>
         <w:rPr>
           <w:color w:val="0070C0"/>
           <w:sz w:val="32"/>
           <w:szCs w:val="32"/>
           <w:u w:val="single"/>
         </w:rPr>
-        <w:t> </w:t>
-      </w:r>
-    </w:p>
-    <w:p>
-      <w:pPr>
-        <w:pStyle w:val="Paragraphedeliste"/>
+      </w:pPr>
+      <w:r>
+        <w:rPr>
+          <w:color w:val="0070C0"/>
+          <w:sz w:val="32"/>
+          <w:szCs w:val="32"/>
+          <w:u w:val="single"/>
+        </w:rPr>
+        <w:lastRenderedPageBreak/>
+        <w:t>Les pages</w:t>
+      </w:r>
+    </w:p>
+    <w:p>
+      <w:pPr>
+        <w:rPr>
+          <w:sz w:val="32"/>
+          <w:szCs w:val="32"/>
+          <w:u w:val="single"/>
+        </w:rPr>
+      </w:pPr>
+    </w:p>
+    <w:p>
+      <w:pPr>
+        <w:pStyle w:val="Paragraphedeliste"/>
+        <w:numPr>
+          <w:ilvl w:val="1"/>
+          <w:numId w:val="2"/>
+        </w:numPr>
+        <w:rPr>
+          <w:color w:val="92D050"/>
+          <w:u w:val="single"/>
+        </w:rPr>
+      </w:pPr>
+      <w:r>
+        <w:rPr>
+          <w:color w:val="92D050"/>
+          <w:u w:val="single"/>
+        </w:rPr>
+        <w:t>L’authentification</w:t>
+      </w:r>
+    </w:p>
+    <w:p>
+      <w:pPr>
+        <w:ind w:left="360"/>
         <w:jc w:val="right"/>
         <w:rPr>
           <w:rFonts w:ascii="Arial" w:hAnsi="Arial" w:cs="Arial"/>
@@ -173,8 +396,56 @@
           <w:szCs w:val="24"/>
           <w:u w:val="single"/>
         </w:rPr>
-        <w:t>Voir annexe1.</w:t>
-      </w:r>
+        <w:t>Voir annexe</w:t>
+      </w:r>
+      <w:r>
+        <w:rPr>
+          <w:rFonts w:ascii="Arial" w:hAnsi="Arial" w:cs="Arial"/>
+          <w:b/>
+          <w:bCs/>
+          <w:i/>
+          <w:iCs/>
+          <w:sz w:val="24"/>
+          <w:szCs w:val="24"/>
+          <w:u w:val="single"/>
+        </w:rPr>
+        <w:t>2</w:t>
+      </w:r>
+      <w:r>
+        <w:rPr>
+          <w:rFonts w:ascii="Arial" w:hAnsi="Arial" w:cs="Arial"/>
+          <w:b/>
+          <w:bCs/>
+          <w:i/>
+          <w:iCs/>
+          <w:sz w:val="24"/>
+          <w:szCs w:val="24"/>
+          <w:u w:val="single"/>
+        </w:rPr>
+        <w:t>.</w:t>
+      </w:r>
+    </w:p>
+    <w:p>
+      <w:pPr>
+        <w:ind w:firstLine="360"/>
+        <w:rPr>
+          <w:lang w:val="en-US"/>
+        </w:rPr>
+      </w:pPr>
+      <w:r>
+        <w:rPr>
+          <w:lang w:val="en-US"/>
+        </w:rPr>
+        <w:t>Email – password – google- facebook – register</w:t>
+      </w:r>
+    </w:p>
+    <w:p>
+      <w:pPr>
+        <w:rPr>
+          <w:u w:val="single"/>
+          <w:lang w:val="en-US"/>
+        </w:rPr>
+      </w:pPr>
     </w:p>
     <w:p>
       <w:pPr>
@@ -193,50 +464,107 @@
           <w:color w:val="92D050"/>
           <w:u w:val="single"/>
         </w:rPr>
-        <w:t>Le menu burger :</w:t>
-      </w:r>
-    </w:p>
-    <w:p>
-      <w:pPr>
-        <w:spacing w:line="240" w:lineRule="auto"/>
-        <w:ind w:left="1416"/>
-      </w:pPr>
-      <w:r>
-        <w:t>Mon dressing</w:t>
-      </w:r>
-    </w:p>
-    <w:p>
-      <w:pPr>
-        <w:spacing w:line="240" w:lineRule="auto"/>
-        <w:ind w:left="1416"/>
-      </w:pPr>
-      <w:r>
-        <w:t>Profil</w:t>
-      </w:r>
-    </w:p>
-    <w:p>
-      <w:pPr>
-        <w:spacing w:line="240" w:lineRule="auto"/>
-        <w:ind w:left="1416"/>
-      </w:pPr>
-      <w:r>
-        <w:t>Abonnement</w:t>
-      </w:r>
-    </w:p>
-    <w:p>
-      <w:pPr>
-        <w:spacing w:line="240" w:lineRule="auto"/>
-        <w:ind w:left="1416"/>
-      </w:pPr>
-      <w:r>
-        <w:t>Déconnexion</w:t>
-      </w:r>
-    </w:p>
-    <w:p>
-      <w:pPr>
-        <w:pStyle w:val="Paragraphedeliste"/>
-        <w:rPr>
-          <w:u w:val="single"/>
+        <w:t>L’inscription</w:t>
+      </w:r>
+    </w:p>
+    <w:p>
+      <w:pPr>
+        <w:ind w:left="360"/>
+        <w:jc w:val="right"/>
+        <w:rPr>
+          <w:rFonts w:ascii="Arial" w:hAnsi="Arial" w:cs="Arial"/>
+          <w:b/>
+          <w:bCs/>
+          <w:i/>
+          <w:iCs/>
+          <w:sz w:val="24"/>
+          <w:szCs w:val="24"/>
+          <w:u w:val="single"/>
+        </w:rPr>
+      </w:pPr>
+      <w:r>
+        <w:rPr>
+          <w:rFonts w:ascii="Arial" w:hAnsi="Arial" w:cs="Arial"/>
+          <w:b/>
+          <w:bCs/>
+          <w:i/>
+          <w:iCs/>
+          <w:sz w:val="24"/>
+          <w:szCs w:val="24"/>
+          <w:u w:val="single"/>
+        </w:rPr>
+        <w:t>Voir annexe</w:t>
+      </w:r>
+      <w:r>
+        <w:rPr>
+          <w:rFonts w:ascii="Arial" w:hAnsi="Arial" w:cs="Arial"/>
+          <w:b/>
+          <w:bCs/>
+          <w:i/>
+          <w:iCs/>
+          <w:sz w:val="24"/>
+          <w:szCs w:val="24"/>
+          <w:u w:val="single"/>
+        </w:rPr>
+        <w:t>3</w:t>
+      </w:r>
+      <w:r>
+        <w:rPr>
+          <w:rFonts w:ascii="Arial" w:hAnsi="Arial" w:cs="Arial"/>
+          <w:b/>
+          <w:bCs/>
+          <w:i/>
+          <w:iCs/>
+          <w:sz w:val="24"/>
+          <w:szCs w:val="24"/>
+          <w:u w:val="single"/>
+        </w:rPr>
+        <w:t>.</w:t>
+      </w:r>
+    </w:p>
+    <w:p>
+      <w:pPr>
+        <w:ind w:left="360"/>
+        <w:rPr>
+          <w:lang w:val="en-US"/>
+        </w:rPr>
+      </w:pPr>
+      <w:r>
+        <w:rPr>
+          <w:lang w:val="en-US"/>
+        </w:rPr>
+        <w:t>Firstname – lastname – email – sexe (h – f)</w:t>
+      </w:r>
+      <w:r>
+        <w:rPr>
+          <w:lang w:val="en-US"/>
+        </w:rPr>
+        <w:t xml:space="preserve"> – sexe – </w:t>
+      </w:r>
+      <w:r>
+        <w:rPr>
+          <w:lang w:val="en-US"/>
+        </w:rPr>
+        <w:t xml:space="preserve">age </w:t>
+      </w:r>
+      <w:r>
+        <w:rPr>
+          <w:lang w:val="en-US"/>
+        </w:rPr>
+        <w:t>–</w:t>
+      </w:r>
+      <w:r>
+        <w:rPr>
+          <w:lang w:val="en-US"/>
+        </w:rPr>
+        <w:t xml:space="preserve"> password-confirm</w:t>
+      </w:r>
+    </w:p>
+    <w:p>
+      <w:pPr>
+        <w:rPr>
+          <w:u w:val="single"/>
+          <w:lang w:val="en-US"/>
         </w:rPr>
       </w:pPr>
     </w:p>
@@ -257,33 +585,80 @@
           <w:color w:val="92D050"/>
           <w:u w:val="single"/>
         </w:rPr>
-        <w:t>Le logo</w:t>
-      </w:r>
-    </w:p>
-    <w:p>
-      <w:r>
-        <w:t xml:space="preserve">Mettre le logo de l’application au centre de la </w:t>
-      </w:r>
-      <w:proofErr w:type="spellStart"/>
-      <w:r>
-        <w:t>navbar</w:t>
-      </w:r>
-      <w:proofErr w:type="spellEnd"/>
-    </w:p>
-    <w:p>
-      <w:pPr>
-        <w:rPr>
-          <w:u w:val="single"/>
-        </w:rPr>
-      </w:pPr>
-    </w:p>
-    <w:p>
-      <w:pPr>
-        <w:rPr>
-          <w:u w:val="single"/>
-        </w:rPr>
-      </w:pPr>
-    </w:p>
+        <w:t>Dashboard</w:t>
+      </w:r>
+    </w:p>
+    <w:p>
+      <w:pPr>
+        <w:ind w:left="360"/>
+        <w:jc w:val="right"/>
+        <w:rPr>
+          <w:rFonts w:ascii="Arial" w:hAnsi="Arial" w:cs="Arial"/>
+          <w:b/>
+          <w:bCs/>
+          <w:i/>
+          <w:iCs/>
+          <w:sz w:val="24"/>
+          <w:szCs w:val="24"/>
+          <w:u w:val="single"/>
+        </w:rPr>
+      </w:pPr>
+      <w:r>
+        <w:rPr>
+          <w:rFonts w:ascii="Arial" w:hAnsi="Arial" w:cs="Arial"/>
+          <w:b/>
+          <w:bCs/>
+          <w:i/>
+          <w:iCs/>
+          <w:sz w:val="24"/>
+          <w:szCs w:val="24"/>
+          <w:u w:val="single"/>
+        </w:rPr>
+        <w:t>Voir annexe</w:t>
+      </w:r>
+      <w:r>
+        <w:rPr>
+          <w:rFonts w:ascii="Arial" w:hAnsi="Arial" w:cs="Arial"/>
+          <w:b/>
+          <w:bCs/>
+          <w:i/>
+          <w:iCs/>
+          <w:sz w:val="24"/>
+          <w:szCs w:val="24"/>
+          <w:u w:val="single"/>
+        </w:rPr>
+        <w:t>4</w:t>
+      </w:r>
+      <w:r>
+        <w:rPr>
+          <w:rFonts w:ascii="Arial" w:hAnsi="Arial" w:cs="Arial"/>
+          <w:b/>
+          <w:bCs/>
+          <w:i/>
+          <w:iCs/>
+          <w:sz w:val="24"/>
+          <w:szCs w:val="24"/>
+          <w:u w:val="single"/>
+        </w:rPr>
+        <w:t>.</w:t>
+      </w:r>
+    </w:p>
+    <w:p>
+      <w:r>
+        <w:t>Informations météo actuelle (sur la position)</w:t>
+      </w:r>
+    </w:p>
+    <w:p>
+      <w:r>
+        <w:t>Proposition de tenue (vue avec détails des habits)</w:t>
+      </w:r>
+    </w:p>
+    <w:p>
+      <w:r>
+        <w:t>Changement de tenue (autre proposition)</w:t>
+      </w:r>
+    </w:p>
+    <w:p/>
     <w:p>
       <w:pPr>
         <w:pStyle w:val="Paragraphedeliste"/>
@@ -301,34 +676,368 @@
           <w:color w:val="92D050"/>
           <w:u w:val="single"/>
         </w:rPr>
-        <w:t>Bouton ajouter un vêtement</w:t>
-      </w:r>
-    </w:p>
-    <w:p>
-      <w:pPr>
-        <w:pStyle w:val="Paragraphedeliste"/>
-        <w:rPr>
-          <w:u w:val="single"/>
-        </w:rPr>
-      </w:pPr>
-    </w:p>
-    <w:p>
-      <w:r>
-        <w:t>Mettre un raccourci sous la forme d’un bouton pour ajouter un vêtement.</w:t>
-      </w:r>
-    </w:p>
-    <w:p>
-      <w:pPr>
-        <w:rPr>
-          <w:sz w:val="32"/>
-          <w:szCs w:val="32"/>
-        </w:rPr>
-      </w:pPr>
-      <w:r>
-        <w:rPr>
-          <w:sz w:val="32"/>
-          <w:szCs w:val="32"/>
-        </w:rPr>
+        <w:t>Mon dressing</w:t>
+      </w:r>
+    </w:p>
+    <w:p>
+      <w:pPr>
+        <w:ind w:left="360"/>
+        <w:jc w:val="right"/>
+        <w:rPr>
+          <w:rFonts w:ascii="Arial" w:hAnsi="Arial" w:cs="Arial"/>
+          <w:b/>
+          <w:bCs/>
+          <w:i/>
+          <w:iCs/>
+          <w:sz w:val="24"/>
+          <w:szCs w:val="24"/>
+          <w:u w:val="single"/>
+        </w:rPr>
+      </w:pPr>
+      <w:r>
+        <w:rPr>
+          <w:rFonts w:ascii="Arial" w:hAnsi="Arial" w:cs="Arial"/>
+          <w:b/>
+          <w:bCs/>
+          <w:i/>
+          <w:iCs/>
+          <w:sz w:val="24"/>
+          <w:szCs w:val="24"/>
+          <w:u w:val="single"/>
+        </w:rPr>
+        <w:t>Voir annexe</w:t>
+      </w:r>
+      <w:r>
+        <w:rPr>
+          <w:rFonts w:ascii="Arial" w:hAnsi="Arial" w:cs="Arial"/>
+          <w:b/>
+          <w:bCs/>
+          <w:i/>
+          <w:iCs/>
+          <w:sz w:val="24"/>
+          <w:szCs w:val="24"/>
+          <w:u w:val="single"/>
+        </w:rPr>
+        <w:t>5</w:t>
+      </w:r>
+      <w:r>
+        <w:rPr>
+          <w:rFonts w:ascii="Arial" w:hAnsi="Arial" w:cs="Arial"/>
+          <w:b/>
+          <w:bCs/>
+          <w:i/>
+          <w:iCs/>
+          <w:sz w:val="24"/>
+          <w:szCs w:val="24"/>
+          <w:u w:val="single"/>
+        </w:rPr>
+        <w:t>.</w:t>
+      </w:r>
+    </w:p>
+    <w:p>
+      <w:r>
+        <w:t>Choix (hauts – bas – chaussures – accessoires)</w:t>
+      </w:r>
+    </w:p>
+    <w:p>
+      <w:r>
+        <w:t>Listes</w:t>
+      </w:r>
+    </w:p>
+    <w:p/>
+    <w:p>
+      <w:pPr>
+        <w:pStyle w:val="Paragraphedeliste"/>
+        <w:numPr>
+          <w:ilvl w:val="1"/>
+          <w:numId w:val="2"/>
+        </w:numPr>
+        <w:rPr>
+          <w:color w:val="92D050"/>
+          <w:u w:val="single"/>
+        </w:rPr>
+      </w:pPr>
+      <w:r>
+        <w:rPr>
+          <w:color w:val="92D050"/>
+          <w:u w:val="single"/>
+        </w:rPr>
+        <w:t>Profil</w:t>
+      </w:r>
+    </w:p>
+    <w:p>
+      <w:pPr>
+        <w:ind w:left="360"/>
+        <w:jc w:val="right"/>
+        <w:rPr>
+          <w:rFonts w:ascii="Arial" w:hAnsi="Arial" w:cs="Arial"/>
+          <w:b/>
+          <w:bCs/>
+          <w:i/>
+          <w:iCs/>
+          <w:sz w:val="24"/>
+          <w:szCs w:val="24"/>
+          <w:u w:val="single"/>
+        </w:rPr>
+      </w:pPr>
+      <w:r>
+        <w:rPr>
+          <w:rFonts w:ascii="Arial" w:hAnsi="Arial" w:cs="Arial"/>
+          <w:b/>
+          <w:bCs/>
+          <w:i/>
+          <w:iCs/>
+          <w:sz w:val="24"/>
+          <w:szCs w:val="24"/>
+          <w:u w:val="single"/>
+        </w:rPr>
+        <w:t>Voir annexe</w:t>
+      </w:r>
+      <w:r>
+        <w:rPr>
+          <w:rFonts w:ascii="Arial" w:hAnsi="Arial" w:cs="Arial"/>
+          <w:b/>
+          <w:bCs/>
+          <w:i/>
+          <w:iCs/>
+          <w:sz w:val="24"/>
+          <w:szCs w:val="24"/>
+          <w:u w:val="single"/>
+        </w:rPr>
+        <w:t>6</w:t>
+      </w:r>
+      <w:r>
+        <w:rPr>
+          <w:rFonts w:ascii="Arial" w:hAnsi="Arial" w:cs="Arial"/>
+          <w:b/>
+          <w:bCs/>
+          <w:i/>
+          <w:iCs/>
+          <w:sz w:val="24"/>
+          <w:szCs w:val="24"/>
+          <w:u w:val="single"/>
+        </w:rPr>
+        <w:t>.</w:t>
+      </w:r>
+    </w:p>
+    <w:p>
+      <w:r>
+        <w:t xml:space="preserve">Modification des infos (firstname – lastname -password – </w:t>
+      </w:r>
+      <w:r>
+        <w:t xml:space="preserve">sexe – age - </w:t>
+      </w:r>
+      <w:r>
+        <w:t>photo de profil)</w:t>
+      </w:r>
+      <w:r>
+        <w:br/>
+      </w:r>
+    </w:p>
+    <w:p>
+      <w:r>
+        <w:t>R</w:t>
+      </w:r>
+      <w:r>
+        <w:t>écurrence du look</w:t>
+      </w:r>
+      <w:r>
+        <w:t xml:space="preserve"> (l’utilisateur peut choisir la récurrence du look proposé par l’application : par exemple ne pas proposer le même look pendant 5 jours)</w:t>
+      </w:r>
+      <w:r>
+        <w:br/>
+      </w:r>
+    </w:p>
+    <w:p>
+      <w:r>
+        <w:t>L’utilisateur peut dire à l’application s’il est plus frileux ou non. Dans ce cas, l’application choisira des vêtements plus chauds que la normale en fonction de la température.</w:t>
+      </w:r>
+      <w:r>
+        <w:br/>
+      </w:r>
+    </w:p>
+    <w:p>
+      <w:pPr>
+        <w:pStyle w:val="Paragraphedeliste"/>
+        <w:numPr>
+          <w:ilvl w:val="1"/>
+          <w:numId w:val="2"/>
+        </w:numPr>
+        <w:rPr>
+          <w:color w:val="92D050"/>
+          <w:u w:val="single"/>
+        </w:rPr>
+      </w:pPr>
+      <w:r>
+        <w:rPr>
+          <w:color w:val="92D050"/>
+          <w:u w:val="single"/>
+        </w:rPr>
+        <w:t>Abonnement</w:t>
+      </w:r>
+    </w:p>
+    <w:p>
+      <w:pPr>
+        <w:ind w:left="360"/>
+        <w:jc w:val="right"/>
+        <w:rPr>
+          <w:rFonts w:ascii="Arial" w:hAnsi="Arial" w:cs="Arial"/>
+          <w:b/>
+          <w:bCs/>
+          <w:i/>
+          <w:iCs/>
+          <w:sz w:val="24"/>
+          <w:szCs w:val="24"/>
+          <w:u w:val="single"/>
+        </w:rPr>
+      </w:pPr>
+      <w:r>
+        <w:rPr>
+          <w:rFonts w:ascii="Arial" w:hAnsi="Arial" w:cs="Arial"/>
+          <w:b/>
+          <w:bCs/>
+          <w:i/>
+          <w:iCs/>
+          <w:sz w:val="24"/>
+          <w:szCs w:val="24"/>
+          <w:u w:val="single"/>
+        </w:rPr>
+        <w:lastRenderedPageBreak/>
+        <w:t>Voir annexe</w:t>
+      </w:r>
+      <w:r>
+        <w:rPr>
+          <w:rFonts w:ascii="Arial" w:hAnsi="Arial" w:cs="Arial"/>
+          <w:b/>
+          <w:bCs/>
+          <w:i/>
+          <w:iCs/>
+          <w:sz w:val="24"/>
+          <w:szCs w:val="24"/>
+          <w:u w:val="single"/>
+        </w:rPr>
+        <w:t>7.</w:t>
+      </w:r>
+    </w:p>
+    <w:p>
+      <w:r>
+        <w:t>2 types :</w:t>
+      </w:r>
+    </w:p>
+    <w:p>
+      <w:pPr>
+        <w:pStyle w:val="Paragraphedeliste"/>
+        <w:numPr>
+          <w:ilvl w:val="0"/>
+          <w:numId w:val="3"/>
+        </w:numPr>
+      </w:pPr>
+      <w:r>
+        <w:t>Starter 5 vêtements maximum dans chaque catégorie</w:t>
+      </w:r>
+    </w:p>
+    <w:p>
+      <w:pPr>
+        <w:pStyle w:val="Paragraphedeliste"/>
+        <w:numPr>
+          <w:ilvl w:val="0"/>
+          <w:numId w:val="3"/>
+        </w:numPr>
+      </w:pPr>
+      <w:r>
+        <w:t>Premium illimité dans chaque catégorie</w:t>
+      </w:r>
+    </w:p>
+    <w:p>
+      <w:pPr>
+        <w:rPr>
+          <w:u w:val="single"/>
+        </w:rPr>
+      </w:pPr>
+    </w:p>
+    <w:p>
+      <w:pPr>
+        <w:pStyle w:val="Paragraphedeliste"/>
+        <w:numPr>
+          <w:ilvl w:val="1"/>
+          <w:numId w:val="2"/>
+        </w:numPr>
+        <w:rPr>
+          <w:color w:val="92D050"/>
+          <w:u w:val="single"/>
+        </w:rPr>
+      </w:pPr>
+      <w:r>
+        <w:rPr>
+          <w:color w:val="92D050"/>
+          <w:u w:val="single"/>
+        </w:rPr>
+        <w:t>Ajouter un vêtement</w:t>
+      </w:r>
+    </w:p>
+    <w:p>
+      <w:pPr>
+        <w:ind w:left="360"/>
+        <w:jc w:val="right"/>
+        <w:rPr>
+          <w:rFonts w:ascii="Arial" w:hAnsi="Arial" w:cs="Arial"/>
+          <w:b/>
+          <w:bCs/>
+          <w:i/>
+          <w:iCs/>
+          <w:sz w:val="24"/>
+          <w:szCs w:val="24"/>
+          <w:u w:val="single"/>
+        </w:rPr>
+      </w:pPr>
+      <w:r>
+        <w:rPr>
+          <w:rFonts w:ascii="Arial" w:hAnsi="Arial" w:cs="Arial"/>
+          <w:b/>
+          <w:bCs/>
+          <w:i/>
+          <w:iCs/>
+          <w:sz w:val="24"/>
+          <w:szCs w:val="24"/>
+          <w:u w:val="single"/>
+        </w:rPr>
+        <w:t>Voir annexe8</w:t>
+      </w:r>
+    </w:p>
+    <w:p>
+      <w:r>
+        <w:t>Prendre une</w:t>
+      </w:r>
+      <w:r>
+        <w:t xml:space="preserve"> photo</w:t>
+      </w:r>
+      <w:r>
+        <w:t xml:space="preserve"> du vêtement</w:t>
+      </w:r>
+      <w:r>
+        <w:t xml:space="preserve"> (mobile)</w:t>
+      </w:r>
+    </w:p>
+    <w:p>
+      <w:r>
+        <w:t>Validation de la photo</w:t>
+      </w:r>
+    </w:p>
+    <w:p>
+      <w:r>
+        <w:t>Choix de catégorie</w:t>
+      </w:r>
+    </w:p>
+    <w:p>
+      <w:r>
+        <w:t xml:space="preserve">Choix de </w:t>
+      </w:r>
+      <w:r>
+        <w:t>sous-catégorie</w:t>
+      </w:r>
+    </w:p>
+    <w:p>
+      <w:r>
         <w:br w:type="page"/>
       </w:r>
     </w:p>
@@ -354,829 +1063,6 @@
           <w:u w:val="single"/>
         </w:rPr>
         <w:lastRenderedPageBreak/>
-        <w:t>Les pages</w:t>
-      </w:r>
-    </w:p>
-    <w:p>
-      <w:pPr>
-        <w:rPr>
-          <w:sz w:val="32"/>
-          <w:szCs w:val="32"/>
-          <w:u w:val="single"/>
-        </w:rPr>
-      </w:pPr>
-    </w:p>
-    <w:p>
-      <w:pPr>
-        <w:pStyle w:val="Paragraphedeliste"/>
-        <w:numPr>
-          <w:ilvl w:val="1"/>
-          <w:numId w:val="2"/>
-        </w:numPr>
-        <w:rPr>
-          <w:color w:val="92D050"/>
-          <w:u w:val="single"/>
-        </w:rPr>
-      </w:pPr>
-      <w:r>
-        <w:rPr>
-          <w:color w:val="92D050"/>
-          <w:u w:val="single"/>
-        </w:rPr>
-        <w:t>L’authentification</w:t>
-      </w:r>
-    </w:p>
-    <w:p>
-      <w:pPr>
-        <w:ind w:left="360"/>
-        <w:jc w:val="right"/>
-        <w:rPr>
-          <w:rFonts w:ascii="Arial" w:hAnsi="Arial" w:cs="Arial"/>
-          <w:b/>
-          <w:bCs/>
-          <w:i/>
-          <w:iCs/>
-          <w:sz w:val="24"/>
-          <w:szCs w:val="24"/>
-          <w:u w:val="single"/>
-        </w:rPr>
-      </w:pPr>
-      <w:r>
-        <w:rPr>
-          <w:rFonts w:ascii="Arial" w:hAnsi="Arial" w:cs="Arial"/>
-          <w:b/>
-          <w:bCs/>
-          <w:i/>
-          <w:iCs/>
-          <w:sz w:val="24"/>
-          <w:szCs w:val="24"/>
-          <w:u w:val="single"/>
-        </w:rPr>
-        <w:t>Voir annexe</w:t>
-      </w:r>
-      <w:r>
-        <w:rPr>
-          <w:rFonts w:ascii="Arial" w:hAnsi="Arial" w:cs="Arial"/>
-          <w:b/>
-          <w:bCs/>
-          <w:i/>
-          <w:iCs/>
-          <w:sz w:val="24"/>
-          <w:szCs w:val="24"/>
-          <w:u w:val="single"/>
-        </w:rPr>
-        <w:t>2</w:t>
-      </w:r>
-      <w:r>
-        <w:rPr>
-          <w:rFonts w:ascii="Arial" w:hAnsi="Arial" w:cs="Arial"/>
-          <w:b/>
-          <w:bCs/>
-          <w:i/>
-          <w:iCs/>
-          <w:sz w:val="24"/>
-          <w:szCs w:val="24"/>
-          <w:u w:val="single"/>
-        </w:rPr>
-        <w:t>.</w:t>
-      </w:r>
-    </w:p>
-    <w:p>
-      <w:pPr>
-        <w:ind w:firstLine="360"/>
-        <w:rPr>
-          <w:lang w:val="en-US"/>
-        </w:rPr>
-      </w:pPr>
-      <w:r>
-        <w:rPr>
-          <w:lang w:val="en-US"/>
-        </w:rPr>
-        <w:t xml:space="preserve">Email – password – google- </w:t>
-      </w:r>
-      <w:proofErr w:type="spellStart"/>
-      <w:r>
-        <w:rPr>
-          <w:lang w:val="en-US"/>
-        </w:rPr>
-        <w:t>facebook</w:t>
-      </w:r>
-      <w:proofErr w:type="spellEnd"/>
-      <w:r>
-        <w:rPr>
-          <w:lang w:val="en-US"/>
-        </w:rPr>
-        <w:t xml:space="preserve"> – register</w:t>
-      </w:r>
-    </w:p>
-    <w:p>
-      <w:pPr>
-        <w:rPr>
-          <w:u w:val="single"/>
-          <w:lang w:val="en-US"/>
-        </w:rPr>
-      </w:pPr>
-    </w:p>
-    <w:p>
-      <w:pPr>
-        <w:pStyle w:val="Paragraphedeliste"/>
-        <w:numPr>
-          <w:ilvl w:val="1"/>
-          <w:numId w:val="2"/>
-        </w:numPr>
-        <w:rPr>
-          <w:color w:val="92D050"/>
-          <w:u w:val="single"/>
-        </w:rPr>
-      </w:pPr>
-      <w:r>
-        <w:rPr>
-          <w:color w:val="92D050"/>
-          <w:u w:val="single"/>
-        </w:rPr>
-        <w:t>L’inscription</w:t>
-      </w:r>
-      <w:bookmarkStart w:id="0" w:name="_GoBack"/>
-      <w:bookmarkEnd w:id="0"/>
-    </w:p>
-    <w:p>
-      <w:pPr>
-        <w:ind w:left="360"/>
-        <w:jc w:val="right"/>
-        <w:rPr>
-          <w:rFonts w:ascii="Arial" w:hAnsi="Arial" w:cs="Arial"/>
-          <w:b/>
-          <w:bCs/>
-          <w:i/>
-          <w:iCs/>
-          <w:sz w:val="24"/>
-          <w:szCs w:val="24"/>
-          <w:u w:val="single"/>
-        </w:rPr>
-      </w:pPr>
-      <w:r>
-        <w:rPr>
-          <w:rFonts w:ascii="Arial" w:hAnsi="Arial" w:cs="Arial"/>
-          <w:b/>
-          <w:bCs/>
-          <w:i/>
-          <w:iCs/>
-          <w:sz w:val="24"/>
-          <w:szCs w:val="24"/>
-          <w:u w:val="single"/>
-        </w:rPr>
-        <w:t>Voir annexe</w:t>
-      </w:r>
-      <w:r>
-        <w:rPr>
-          <w:rFonts w:ascii="Arial" w:hAnsi="Arial" w:cs="Arial"/>
-          <w:b/>
-          <w:bCs/>
-          <w:i/>
-          <w:iCs/>
-          <w:sz w:val="24"/>
-          <w:szCs w:val="24"/>
-          <w:u w:val="single"/>
-        </w:rPr>
-        <w:t>3</w:t>
-      </w:r>
-      <w:r>
-        <w:rPr>
-          <w:rFonts w:ascii="Arial" w:hAnsi="Arial" w:cs="Arial"/>
-          <w:b/>
-          <w:bCs/>
-          <w:i/>
-          <w:iCs/>
-          <w:sz w:val="24"/>
-          <w:szCs w:val="24"/>
-          <w:u w:val="single"/>
-        </w:rPr>
-        <w:t>.</w:t>
-      </w:r>
-    </w:p>
-    <w:p>
-      <w:pPr>
-        <w:ind w:left="360"/>
-        <w:rPr>
-          <w:lang w:val="en-US"/>
-        </w:rPr>
-      </w:pPr>
-      <w:proofErr w:type="spellStart"/>
-      <w:r>
-        <w:rPr>
-          <w:lang w:val="en-US"/>
-        </w:rPr>
-        <w:t>Firstname</w:t>
-      </w:r>
-      <w:proofErr w:type="spellEnd"/>
-      <w:r>
-        <w:rPr>
-          <w:lang w:val="en-US"/>
-        </w:rPr>
-        <w:t xml:space="preserve"> – </w:t>
-      </w:r>
-      <w:proofErr w:type="spellStart"/>
-      <w:r>
-        <w:rPr>
-          <w:lang w:val="en-US"/>
-        </w:rPr>
-        <w:t>lastname</w:t>
-      </w:r>
-      <w:proofErr w:type="spellEnd"/>
-      <w:r>
-        <w:rPr>
-          <w:lang w:val="en-US"/>
-        </w:rPr>
-        <w:t xml:space="preserve"> – email – </w:t>
-      </w:r>
-      <w:proofErr w:type="spellStart"/>
-      <w:r>
-        <w:rPr>
-          <w:lang w:val="en-US"/>
-        </w:rPr>
-        <w:t>sexe</w:t>
-      </w:r>
-      <w:proofErr w:type="spellEnd"/>
-      <w:r>
-        <w:rPr>
-          <w:lang w:val="en-US"/>
-        </w:rPr>
-        <w:t xml:space="preserve"> (h – f)</w:t>
-      </w:r>
-      <w:r>
-        <w:rPr>
-          <w:lang w:val="en-US"/>
-        </w:rPr>
-        <w:t xml:space="preserve"> – </w:t>
-      </w:r>
-      <w:proofErr w:type="spellStart"/>
-      <w:r>
-        <w:rPr>
-          <w:lang w:val="en-US"/>
-        </w:rPr>
-        <w:t>sexe</w:t>
-      </w:r>
-      <w:proofErr w:type="spellEnd"/>
-      <w:r>
-        <w:rPr>
-          <w:lang w:val="en-US"/>
-        </w:rPr>
-        <w:t xml:space="preserve"> – </w:t>
-      </w:r>
-      <w:r>
-        <w:rPr>
-          <w:lang w:val="en-US"/>
-        </w:rPr>
-        <w:t xml:space="preserve">age </w:t>
-      </w:r>
-      <w:r>
-        <w:rPr>
-          <w:lang w:val="en-US"/>
-        </w:rPr>
-        <w:t>–</w:t>
-      </w:r>
-      <w:r>
-        <w:rPr>
-          <w:lang w:val="en-US"/>
-        </w:rPr>
-        <w:t xml:space="preserve"> password-confirm</w:t>
-      </w:r>
-    </w:p>
-    <w:p>
-      <w:pPr>
-        <w:rPr>
-          <w:u w:val="single"/>
-          <w:lang w:val="en-US"/>
-        </w:rPr>
-      </w:pPr>
-    </w:p>
-    <w:p>
-      <w:pPr>
-        <w:pStyle w:val="Paragraphedeliste"/>
-        <w:numPr>
-          <w:ilvl w:val="1"/>
-          <w:numId w:val="2"/>
-        </w:numPr>
-        <w:rPr>
-          <w:color w:val="92D050"/>
-          <w:u w:val="single"/>
-        </w:rPr>
-      </w:pPr>
-      <w:r>
-        <w:rPr>
-          <w:color w:val="92D050"/>
-          <w:u w:val="single"/>
-        </w:rPr>
-        <w:t>Dashboard</w:t>
-      </w:r>
-    </w:p>
-    <w:p>
-      <w:pPr>
-        <w:ind w:left="360"/>
-        <w:jc w:val="right"/>
-        <w:rPr>
-          <w:rFonts w:ascii="Arial" w:hAnsi="Arial" w:cs="Arial"/>
-          <w:b/>
-          <w:bCs/>
-          <w:i/>
-          <w:iCs/>
-          <w:sz w:val="24"/>
-          <w:szCs w:val="24"/>
-          <w:u w:val="single"/>
-        </w:rPr>
-      </w:pPr>
-      <w:r>
-        <w:rPr>
-          <w:rFonts w:ascii="Arial" w:hAnsi="Arial" w:cs="Arial"/>
-          <w:b/>
-          <w:bCs/>
-          <w:i/>
-          <w:iCs/>
-          <w:sz w:val="24"/>
-          <w:szCs w:val="24"/>
-          <w:u w:val="single"/>
-        </w:rPr>
-        <w:t>Voir annexe</w:t>
-      </w:r>
-      <w:r>
-        <w:rPr>
-          <w:rFonts w:ascii="Arial" w:hAnsi="Arial" w:cs="Arial"/>
-          <w:b/>
-          <w:bCs/>
-          <w:i/>
-          <w:iCs/>
-          <w:sz w:val="24"/>
-          <w:szCs w:val="24"/>
-          <w:u w:val="single"/>
-        </w:rPr>
-        <w:t>4</w:t>
-      </w:r>
-      <w:r>
-        <w:rPr>
-          <w:rFonts w:ascii="Arial" w:hAnsi="Arial" w:cs="Arial"/>
-          <w:b/>
-          <w:bCs/>
-          <w:i/>
-          <w:iCs/>
-          <w:sz w:val="24"/>
-          <w:szCs w:val="24"/>
-          <w:u w:val="single"/>
-        </w:rPr>
-        <w:t>.</w:t>
-      </w:r>
-    </w:p>
-    <w:p>
-      <w:r>
-        <w:t>Informations météo actuelle (sur la position)</w:t>
-      </w:r>
-    </w:p>
-    <w:p>
-      <w:r>
-        <w:t>Proposition de tenue (vue avec détails des habits)</w:t>
-      </w:r>
-    </w:p>
-    <w:p>
-      <w:r>
-        <w:t>Changement de tenue (autre proposition)</w:t>
-      </w:r>
-    </w:p>
-    <w:p/>
-    <w:p>
-      <w:pPr>
-        <w:pStyle w:val="Paragraphedeliste"/>
-        <w:numPr>
-          <w:ilvl w:val="1"/>
-          <w:numId w:val="2"/>
-        </w:numPr>
-        <w:rPr>
-          <w:color w:val="92D050"/>
-          <w:u w:val="single"/>
-        </w:rPr>
-      </w:pPr>
-      <w:r>
-        <w:rPr>
-          <w:color w:val="92D050"/>
-          <w:u w:val="single"/>
-        </w:rPr>
-        <w:t>Mon dressing</w:t>
-      </w:r>
-    </w:p>
-    <w:p>
-      <w:pPr>
-        <w:ind w:left="360"/>
-        <w:jc w:val="right"/>
-        <w:rPr>
-          <w:rFonts w:ascii="Arial" w:hAnsi="Arial" w:cs="Arial"/>
-          <w:b/>
-          <w:bCs/>
-          <w:i/>
-          <w:iCs/>
-          <w:sz w:val="24"/>
-          <w:szCs w:val="24"/>
-          <w:u w:val="single"/>
-        </w:rPr>
-      </w:pPr>
-      <w:r>
-        <w:rPr>
-          <w:rFonts w:ascii="Arial" w:hAnsi="Arial" w:cs="Arial"/>
-          <w:b/>
-          <w:bCs/>
-          <w:i/>
-          <w:iCs/>
-          <w:sz w:val="24"/>
-          <w:szCs w:val="24"/>
-          <w:u w:val="single"/>
-        </w:rPr>
-        <w:t>Voir annexe</w:t>
-      </w:r>
-      <w:r>
-        <w:rPr>
-          <w:rFonts w:ascii="Arial" w:hAnsi="Arial" w:cs="Arial"/>
-          <w:b/>
-          <w:bCs/>
-          <w:i/>
-          <w:iCs/>
-          <w:sz w:val="24"/>
-          <w:szCs w:val="24"/>
-          <w:u w:val="single"/>
-        </w:rPr>
-        <w:t>5</w:t>
-      </w:r>
-      <w:r>
-        <w:rPr>
-          <w:rFonts w:ascii="Arial" w:hAnsi="Arial" w:cs="Arial"/>
-          <w:b/>
-          <w:bCs/>
-          <w:i/>
-          <w:iCs/>
-          <w:sz w:val="24"/>
-          <w:szCs w:val="24"/>
-          <w:u w:val="single"/>
-        </w:rPr>
-        <w:t>.</w:t>
-      </w:r>
-    </w:p>
-    <w:p>
-      <w:r>
-        <w:t>Choix (hauts – bas – chaussures – accessoires)</w:t>
-      </w:r>
-    </w:p>
-    <w:p>
-      <w:r>
-        <w:t>Listes</w:t>
-      </w:r>
-    </w:p>
-    <w:p/>
-    <w:p>
-      <w:pPr>
-        <w:pStyle w:val="Paragraphedeliste"/>
-        <w:numPr>
-          <w:ilvl w:val="1"/>
-          <w:numId w:val="2"/>
-        </w:numPr>
-        <w:rPr>
-          <w:color w:val="92D050"/>
-          <w:u w:val="single"/>
-        </w:rPr>
-      </w:pPr>
-      <w:r>
-        <w:rPr>
-          <w:color w:val="92D050"/>
-          <w:u w:val="single"/>
-        </w:rPr>
-        <w:t>Profil</w:t>
-      </w:r>
-    </w:p>
-    <w:p>
-      <w:pPr>
-        <w:ind w:left="360"/>
-        <w:jc w:val="right"/>
-        <w:rPr>
-          <w:rFonts w:ascii="Arial" w:hAnsi="Arial" w:cs="Arial"/>
-          <w:b/>
-          <w:bCs/>
-          <w:i/>
-          <w:iCs/>
-          <w:sz w:val="24"/>
-          <w:szCs w:val="24"/>
-          <w:u w:val="single"/>
-        </w:rPr>
-      </w:pPr>
-      <w:r>
-        <w:rPr>
-          <w:rFonts w:ascii="Arial" w:hAnsi="Arial" w:cs="Arial"/>
-          <w:b/>
-          <w:bCs/>
-          <w:i/>
-          <w:iCs/>
-          <w:sz w:val="24"/>
-          <w:szCs w:val="24"/>
-          <w:u w:val="single"/>
-        </w:rPr>
-        <w:t>Voir annexe</w:t>
-      </w:r>
-      <w:r>
-        <w:rPr>
-          <w:rFonts w:ascii="Arial" w:hAnsi="Arial" w:cs="Arial"/>
-          <w:b/>
-          <w:bCs/>
-          <w:i/>
-          <w:iCs/>
-          <w:sz w:val="24"/>
-          <w:szCs w:val="24"/>
-          <w:u w:val="single"/>
-        </w:rPr>
-        <w:t>6</w:t>
-      </w:r>
-      <w:r>
-        <w:rPr>
-          <w:rFonts w:ascii="Arial" w:hAnsi="Arial" w:cs="Arial"/>
-          <w:b/>
-          <w:bCs/>
-          <w:i/>
-          <w:iCs/>
-          <w:sz w:val="24"/>
-          <w:szCs w:val="24"/>
-          <w:u w:val="single"/>
-        </w:rPr>
-        <w:t>.</w:t>
-      </w:r>
-    </w:p>
-    <w:p>
-      <w:r>
-        <w:t>Modification des infos (</w:t>
-      </w:r>
-      <w:proofErr w:type="spellStart"/>
-      <w:r>
-        <w:t>firstname</w:t>
-      </w:r>
-      <w:proofErr w:type="spellEnd"/>
-      <w:r>
-        <w:t xml:space="preserve"> – </w:t>
-      </w:r>
-      <w:proofErr w:type="spellStart"/>
-      <w:r>
-        <w:t>lastname</w:t>
-      </w:r>
-      <w:proofErr w:type="spellEnd"/>
-      <w:r>
-        <w:t xml:space="preserve"> -</w:t>
-      </w:r>
-      <w:proofErr w:type="spellStart"/>
-      <w:r>
-        <w:t>password</w:t>
-      </w:r>
-      <w:proofErr w:type="spellEnd"/>
-      <w:r>
-        <w:t xml:space="preserve"> – </w:t>
-      </w:r>
-      <w:r>
-        <w:t xml:space="preserve">sexe – </w:t>
-      </w:r>
-      <w:proofErr w:type="spellStart"/>
-      <w:r>
-        <w:t>age</w:t>
-      </w:r>
-      <w:proofErr w:type="spellEnd"/>
-      <w:r>
-        <w:t xml:space="preserve"> - </w:t>
-      </w:r>
-      <w:r>
-        <w:t>photo de profil)</w:t>
-      </w:r>
-      <w:r>
-        <w:br/>
-      </w:r>
-    </w:p>
-    <w:p>
-      <w:r>
-        <w:t>R</w:t>
-      </w:r>
-      <w:r>
-        <w:t>écurrence du look</w:t>
-      </w:r>
-      <w:r>
-        <w:t xml:space="preserve"> (l’utilisateur peut choisir la récurrence du look proposé par l’application : par exemple ne pas proposer le même look pendant 5 jours)</w:t>
-      </w:r>
-      <w:r>
-        <w:br/>
-      </w:r>
-    </w:p>
-    <w:p>
-      <w:r>
-        <w:t>L’utilisateur peut dire à l’application s’il est plus frileux ou non. Dans ce cas, l’application choisira des vêtements plus chauds que la normale en fonction de la température.</w:t>
-      </w:r>
-      <w:r>
-        <w:br/>
-      </w:r>
-    </w:p>
-    <w:p>
-      <w:pPr>
-        <w:pStyle w:val="Paragraphedeliste"/>
-        <w:numPr>
-          <w:ilvl w:val="1"/>
-          <w:numId w:val="2"/>
-        </w:numPr>
-        <w:rPr>
-          <w:color w:val="92D050"/>
-          <w:u w:val="single"/>
-        </w:rPr>
-      </w:pPr>
-      <w:r>
-        <w:rPr>
-          <w:color w:val="92D050"/>
-          <w:u w:val="single"/>
-        </w:rPr>
-        <w:t>Abonnement</w:t>
-      </w:r>
-    </w:p>
-    <w:p>
-      <w:pPr>
-        <w:ind w:left="360"/>
-        <w:jc w:val="right"/>
-        <w:rPr>
-          <w:rFonts w:ascii="Arial" w:hAnsi="Arial" w:cs="Arial"/>
-          <w:b/>
-          <w:bCs/>
-          <w:i/>
-          <w:iCs/>
-          <w:sz w:val="24"/>
-          <w:szCs w:val="24"/>
-          <w:u w:val="single"/>
-        </w:rPr>
-      </w:pPr>
-      <w:r>
-        <w:rPr>
-          <w:rFonts w:ascii="Arial" w:hAnsi="Arial" w:cs="Arial"/>
-          <w:b/>
-          <w:bCs/>
-          <w:i/>
-          <w:iCs/>
-          <w:sz w:val="24"/>
-          <w:szCs w:val="24"/>
-          <w:u w:val="single"/>
-        </w:rPr>
-        <w:lastRenderedPageBreak/>
-        <w:t>Voir annexe</w:t>
-      </w:r>
-      <w:r>
-        <w:rPr>
-          <w:rFonts w:ascii="Arial" w:hAnsi="Arial" w:cs="Arial"/>
-          <w:b/>
-          <w:bCs/>
-          <w:i/>
-          <w:iCs/>
-          <w:sz w:val="24"/>
-          <w:szCs w:val="24"/>
-          <w:u w:val="single"/>
-        </w:rPr>
-        <w:t>7.</w:t>
-      </w:r>
-    </w:p>
-    <w:p>
-      <w:r>
-        <w:t>2 types :</w:t>
-      </w:r>
-    </w:p>
-    <w:p>
-      <w:pPr>
-        <w:pStyle w:val="Paragraphedeliste"/>
-        <w:numPr>
-          <w:ilvl w:val="0"/>
-          <w:numId w:val="3"/>
-        </w:numPr>
-      </w:pPr>
-      <w:r>
-        <w:t>Starter 5 vêtements maximum dans chaque catégorie</w:t>
-      </w:r>
-    </w:p>
-    <w:p>
-      <w:pPr>
-        <w:pStyle w:val="Paragraphedeliste"/>
-        <w:numPr>
-          <w:ilvl w:val="0"/>
-          <w:numId w:val="3"/>
-        </w:numPr>
-      </w:pPr>
-      <w:r>
-        <w:t>Premium illimité dans chaque catégorie</w:t>
-      </w:r>
-    </w:p>
-    <w:p>
-      <w:pPr>
-        <w:rPr>
-          <w:u w:val="single"/>
-        </w:rPr>
-      </w:pPr>
-    </w:p>
-    <w:p>
-      <w:pPr>
-        <w:pStyle w:val="Paragraphedeliste"/>
-        <w:numPr>
-          <w:ilvl w:val="1"/>
-          <w:numId w:val="2"/>
-        </w:numPr>
-        <w:rPr>
-          <w:color w:val="92D050"/>
-          <w:u w:val="single"/>
-        </w:rPr>
-      </w:pPr>
-      <w:r>
-        <w:rPr>
-          <w:color w:val="92D050"/>
-          <w:u w:val="single"/>
-        </w:rPr>
-        <w:t>Ajouter un vêtement</w:t>
-      </w:r>
-    </w:p>
-    <w:p>
-      <w:pPr>
-        <w:ind w:left="360"/>
-        <w:jc w:val="right"/>
-        <w:rPr>
-          <w:rFonts w:ascii="Arial" w:hAnsi="Arial" w:cs="Arial"/>
-          <w:b/>
-          <w:bCs/>
-          <w:i/>
-          <w:iCs/>
-          <w:sz w:val="24"/>
-          <w:szCs w:val="24"/>
-          <w:u w:val="single"/>
-        </w:rPr>
-      </w:pPr>
-      <w:r>
-        <w:rPr>
-          <w:rFonts w:ascii="Arial" w:hAnsi="Arial" w:cs="Arial"/>
-          <w:b/>
-          <w:bCs/>
-          <w:i/>
-          <w:iCs/>
-          <w:sz w:val="24"/>
-          <w:szCs w:val="24"/>
-          <w:u w:val="single"/>
-        </w:rPr>
-        <w:t>Voir annexe8</w:t>
-      </w:r>
-    </w:p>
-    <w:p>
-      <w:r>
-        <w:t>Prendre une</w:t>
-      </w:r>
-      <w:r>
-        <w:t xml:space="preserve"> photo</w:t>
-      </w:r>
-      <w:r>
-        <w:t xml:space="preserve"> du vêtement</w:t>
-      </w:r>
-      <w:r>
-        <w:t xml:space="preserve"> (mobile)</w:t>
-      </w:r>
-    </w:p>
-    <w:p>
-      <w:r>
-        <w:t>Validation de la photo</w:t>
-      </w:r>
-    </w:p>
-    <w:p>
-      <w:r>
-        <w:t>Choix de catégorie</w:t>
-      </w:r>
-    </w:p>
-    <w:p>
-      <w:r>
-        <w:t xml:space="preserve">Choix de </w:t>
-      </w:r>
-      <w:r>
-        <w:t>sous-catégorie</w:t>
-      </w:r>
-    </w:p>
-    <w:p>
-      <w:r>
-        <w:br w:type="page"/>
-      </w:r>
-    </w:p>
-    <w:p>
-      <w:pPr>
-        <w:pStyle w:val="Paragraphedeliste"/>
-        <w:numPr>
-          <w:ilvl w:val="0"/>
-          <w:numId w:val="2"/>
-        </w:numPr>
-        <w:rPr>
-          <w:color w:val="0070C0"/>
-          <w:sz w:val="32"/>
-          <w:szCs w:val="32"/>
-          <w:u w:val="single"/>
-        </w:rPr>
-      </w:pPr>
-      <w:r>
-        <w:rPr>
-          <w:color w:val="0070C0"/>
-          <w:sz w:val="32"/>
-          <w:szCs w:val="32"/>
-          <w:u w:val="single"/>
-        </w:rPr>
-        <w:lastRenderedPageBreak/>
         <w:t>Tous les vêtements</w:t>
       </w:r>
     </w:p>
@@ -1626,11 +1512,9 @@
           <w:numId w:val="5"/>
         </w:numPr>
       </w:pPr>
-      <w:proofErr w:type="spellStart"/>
       <w:r>
         <w:t>Tongues</w:t>
       </w:r>
-      <w:proofErr w:type="spellEnd"/>
     </w:p>
     <w:p>
       <w:pPr>
@@ -2298,10 +2182,10 @@
           <w:noProof/>
         </w:rPr>
         <w:drawing>
-          <wp:inline distT="0" distB="0" distL="0" distR="0" wp14:anchorId="408397B2" wp14:editId="4C2038A0">
-            <wp:extent cx="3710940" cy="6979920"/>
-            <wp:effectExtent l="0" t="0" r="3810" b="0"/>
-            <wp:docPr id="5" name="Image 5"/>
+          <wp:inline distT="0" distB="0" distL="0" distR="0" wp14:anchorId="779FBA18" wp14:editId="136F515D">
+            <wp:extent cx="3771900" cy="7094220"/>
+            <wp:effectExtent l="0" t="0" r="0" b="0"/>
+            <wp:docPr id="2" name="Image 2"/>
             <wp:cNvGraphicFramePr>
               <a:graphicFrameLocks xmlns:a="http://schemas.openxmlformats.org/drawingml/2006/main" noChangeAspect="1"/>
             </wp:cNvGraphicFramePr>
@@ -2309,12 +2193,12 @@
               <a:graphicData uri="http://schemas.openxmlformats.org/drawingml/2006/picture">
                 <pic:pic xmlns:pic="http://schemas.openxmlformats.org/drawingml/2006/picture">
                   <pic:nvPicPr>
-                    <pic:cNvPr id="0" name="Picture 18"/>
+                    <pic:cNvPr id="0" name="Picture 1"/>
                     <pic:cNvPicPr>
                       <a:picLocks noChangeAspect="1" noChangeArrowheads="1"/>
                     </pic:cNvPicPr>
                   </pic:nvPicPr>
-                  <pic:blipFill rotWithShape="1">
+                  <pic:blipFill>
                     <a:blip r:embed="rId9">
                       <a:extLst>
                         <a:ext uri="{28A0092B-C50C-407E-A947-70E740481C1C}">
@@ -2322,13 +2206,15 @@
                         </a:ext>
                       </a:extLst>
                     </a:blip>
-                    <a:srcRect l="3089" t="3822" r="2895" b="1550"/>
-                    <a:stretch/>
+                    <a:srcRect/>
+                    <a:stretch>
+                      <a:fillRect/>
+                    </a:stretch>
                   </pic:blipFill>
                   <pic:spPr bwMode="auto">
                     <a:xfrm>
                       <a:off x="0" y="0"/>
-                      <a:ext cx="3710940" cy="6979920"/>
+                      <a:ext cx="3771900" cy="7094220"/>
                     </a:xfrm>
                     <a:prstGeom prst="rect">
                       <a:avLst/>
@@ -2337,11 +2223,6 @@
                     <a:ln>
                       <a:noFill/>
                     </a:ln>
-                    <a:extLst>
-                      <a:ext uri="{53640926-AAD7-44D8-BBD7-CCE9431645EC}">
-                        <a14:shadowObscured xmlns:a14="http://schemas.microsoft.com/office/drawing/2010/main"/>
-                      </a:ext>
-                    </a:extLst>
                   </pic:spPr>
                 </pic:pic>
               </a:graphicData>
@@ -2349,6 +2230,8 @@
           </wp:inline>
         </w:drawing>
       </w:r>
+      <w:bookmarkStart w:id="0" w:name="_GoBack"/>
+      <w:bookmarkEnd w:id="0"/>
       <w:r>
         <w:rPr>
           <w:i/>
@@ -2379,27 +2262,7 @@
           <w:u w:val="single"/>
         </w:rPr>
         <w:lastRenderedPageBreak/>
-        <w:t>Annexe</w:t>
-      </w:r>
-      <w:r>
-        <w:rPr>
-          <w:i/>
-          <w:iCs/>
-          <w:sz w:val="24"/>
-          <w:szCs w:val="24"/>
-          <w:u w:val="single"/>
-        </w:rPr>
-        <w:t>4</w:t>
-      </w:r>
-      <w:r>
-        <w:rPr>
-          <w:i/>
-          <w:iCs/>
-          <w:sz w:val="24"/>
-          <w:szCs w:val="24"/>
-          <w:u w:val="single"/>
-        </w:rPr>
-        <w:t> :</w:t>
+        <w:t>Annexe4 :</w:t>
       </w:r>
       <w:r>
         <w:rPr>
@@ -2431,27 +2294,7 @@
           <w:u w:val="single"/>
         </w:rPr>
         <w:lastRenderedPageBreak/>
-        <w:t>Annexe</w:t>
-      </w:r>
-      <w:r>
-        <w:rPr>
-          <w:i/>
-          <w:iCs/>
-          <w:sz w:val="24"/>
-          <w:szCs w:val="24"/>
-          <w:u w:val="single"/>
-        </w:rPr>
-        <w:t>5</w:t>
-      </w:r>
-      <w:r>
-        <w:rPr>
-          <w:i/>
-          <w:iCs/>
-          <w:sz w:val="24"/>
-          <w:szCs w:val="24"/>
-          <w:u w:val="single"/>
-        </w:rPr>
-        <w:t> :</w:t>
+        <w:t>Annexe5 :</w:t>
       </w:r>
       <w:r>
         <w:rPr>
@@ -2483,27 +2326,7 @@
           <w:u w:val="single"/>
         </w:rPr>
         <w:lastRenderedPageBreak/>
-        <w:t>Annexe</w:t>
-      </w:r>
-      <w:r>
-        <w:rPr>
-          <w:i/>
-          <w:iCs/>
-          <w:sz w:val="24"/>
-          <w:szCs w:val="24"/>
-          <w:u w:val="single"/>
-        </w:rPr>
-        <w:t>6</w:t>
-      </w:r>
-      <w:r>
-        <w:rPr>
-          <w:i/>
-          <w:iCs/>
-          <w:sz w:val="24"/>
-          <w:szCs w:val="24"/>
-          <w:u w:val="single"/>
-        </w:rPr>
-        <w:t> :</w:t>
+        <w:t>Annexe6 :</w:t>
       </w:r>
       <w:r>
         <w:rPr>
@@ -2535,27 +2358,7 @@
           <w:u w:val="single"/>
         </w:rPr>
         <w:lastRenderedPageBreak/>
-        <w:t>Annexe</w:t>
-      </w:r>
-      <w:r>
-        <w:rPr>
-          <w:i/>
-          <w:iCs/>
-          <w:sz w:val="24"/>
-          <w:szCs w:val="24"/>
-          <w:u w:val="single"/>
-        </w:rPr>
-        <w:t>7</w:t>
-      </w:r>
-      <w:r>
-        <w:rPr>
-          <w:i/>
-          <w:iCs/>
-          <w:sz w:val="24"/>
-          <w:szCs w:val="24"/>
-          <w:u w:val="single"/>
-        </w:rPr>
-        <w:t> :</w:t>
+        <w:t>Annexe7 :</w:t>
       </w:r>
       <w:r>
         <w:rPr>
@@ -2587,27 +2390,7 @@
           <w:u w:val="single"/>
         </w:rPr>
         <w:lastRenderedPageBreak/>
-        <w:t>Annexe</w:t>
-      </w:r>
-      <w:r>
-        <w:rPr>
-          <w:i/>
-          <w:iCs/>
-          <w:sz w:val="24"/>
-          <w:szCs w:val="24"/>
-          <w:u w:val="single"/>
-        </w:rPr>
-        <w:t>8</w:t>
-      </w:r>
-      <w:r>
-        <w:rPr>
-          <w:i/>
-          <w:iCs/>
-          <w:sz w:val="24"/>
-          <w:szCs w:val="24"/>
-          <w:u w:val="single"/>
-        </w:rPr>
-        <w:t> :</w:t>
+        <w:t>Annexe8 :</w:t>
       </w:r>
     </w:p>
     <w:p>
@@ -4053,6 +3836,7 @@
     <w:rsid w:val="008152CB"/>
     <w:rsid w:val="009A0C10"/>
     <w:rsid w:val="00EC1259"/>
+    <w:rsid w:val="00EF5093"/>
   </w:rsids>
   <m:mathPr>
     <m:mathFont m:val="Cambria Math"/>
@@ -4826,7 +4610,7 @@
 </file>
 
 <file path=customXml/itemProps1.xml><?xml version="1.0" encoding="utf-8"?>
-<ds:datastoreItem xmlns:ds="http://schemas.openxmlformats.org/officeDocument/2006/customXml" ds:itemID="{05C05E74-DEA2-48ED-A50E-4C85CBB6564F}">
+<ds:datastoreItem xmlns:ds="http://schemas.openxmlformats.org/officeDocument/2006/customXml" ds:itemID="{3C107701-84B1-4E1D-A511-55CF506F48F5}">
   <ds:schemaRefs>
     <ds:schemaRef ds:uri="http://schemas.openxmlformats.org/officeDocument/2006/bibliography"/>
   </ds:schemaRefs>

</xml_diff>